<commit_message>
minor fixes in q2a
</commit_message>
<xml_diff>
--- a/Theoretical Exercises/ex2/EX2_Theoretical_203056585_201606951_304957673.docx
+++ b/Theoretical Exercises/ex2/EX2_Theoretical_203056585_201606951_304957673.docx
@@ -1,6 +1,6 @@
 
 <file path=word/document.xml><?xml version="1.0" encoding="utf-8"?>
-<w:document xmlns:ve="http://schemas.openxmlformats.org/markup-compatibility/2006" xmlns:o="urn:schemas-microsoft-com:office:office" xmlns:r="http://schemas.openxmlformats.org/officeDocument/2006/relationships" xmlns:m="http://schemas.openxmlformats.org/officeDocument/2006/math" xmlns:v="urn:schemas-microsoft-com:vml" xmlns:wp="http://schemas.openxmlformats.org/drawingml/2006/wordprocessingDrawing" xmlns:w10="urn:schemas-microsoft-com:office:word" xmlns:w="http://schemas.openxmlformats.org/wordprocessingml/2006/main" xmlns:wne="http://schemas.microsoft.com/office/word/2006/wordml">
+<w:document xmlns:wpc="http://schemas.microsoft.com/office/word/2010/wordprocessingCanvas" xmlns:cx="http://schemas.microsoft.com/office/drawing/2014/chartex" xmlns:cx1="http://schemas.microsoft.com/office/drawing/2015/9/8/chartex" xmlns:cx2="http://schemas.microsoft.com/office/drawing/2015/10/21/chartex" xmlns:cx3="http://schemas.microsoft.com/office/drawing/2016/5/9/chartex" xmlns:cx4="http://schemas.microsoft.com/office/drawing/2016/5/10/chartex" xmlns:cx5="http://schemas.microsoft.com/office/drawing/2016/5/11/chartex" xmlns:mc="http://schemas.openxmlformats.org/markup-compatibility/2006" xmlns:o="urn:schemas-microsoft-com:office:office" xmlns:r="http://schemas.openxmlformats.org/officeDocument/2006/relationships" xmlns:m="http://schemas.openxmlformats.org/officeDocument/2006/math" xmlns:v="urn:schemas-microsoft-com:vml" xmlns:wp14="http://schemas.microsoft.com/office/word/2010/wordprocessingDrawing" xmlns:wp="http://schemas.openxmlformats.org/drawingml/2006/wordprocessingDrawing" xmlns:w10="urn:schemas-microsoft-com:office:word" xmlns:w="http://schemas.openxmlformats.org/wordprocessingml/2006/main" xmlns:w14="http://schemas.microsoft.com/office/word/2010/wordml" xmlns:w15="http://schemas.microsoft.com/office/word/2012/wordml" xmlns:w16se="http://schemas.microsoft.com/office/word/2015/wordml/symex" xmlns:wpg="http://schemas.microsoft.com/office/word/2010/wordprocessingGroup" xmlns:wpi="http://schemas.microsoft.com/office/word/2010/wordprocessingInk" xmlns:wne="http://schemas.microsoft.com/office/word/2006/wordml" xmlns:wps="http://schemas.microsoft.com/office/word/2010/wordprocessingShape" mc:Ignorable="w14 w15 w16se wp14">
   <w:body>
     <w:p>
       <w:pPr>
@@ -83,7 +83,7 @@
     </w:p>
     <w:p>
       <w:pPr>
-        <w:pStyle w:val="Heading2"/>
+        <w:pStyle w:val="2"/>
         <w:jc w:val="center"/>
         <w:rPr>
           <w:b/>
@@ -113,7 +113,7 @@
     </w:p>
     <w:p>
       <w:pPr>
-        <w:pStyle w:val="Heading2"/>
+        <w:pStyle w:val="2"/>
         <w:jc w:val="center"/>
         <w:rPr>
           <w:rtl/>
@@ -122,7 +122,7 @@
     </w:p>
     <w:p>
       <w:pPr>
-        <w:pStyle w:val="Heading2"/>
+        <w:pStyle w:val="2"/>
         <w:jc w:val="center"/>
       </w:pPr>
       <w:r>
@@ -135,7 +135,7 @@
     </w:p>
     <w:p>
       <w:pPr>
-        <w:pStyle w:val="Heading2"/>
+        <w:pStyle w:val="2"/>
         <w:jc w:val="center"/>
       </w:pPr>
       <w:r>
@@ -151,7 +151,7 @@
     </w:p>
     <w:p>
       <w:pPr>
-        <w:pStyle w:val="Heading2"/>
+        <w:pStyle w:val="2"/>
         <w:jc w:val="center"/>
       </w:pPr>
       <w:r>
@@ -183,7 +183,7 @@
     </w:p>
     <w:p>
       <w:pPr>
-        <w:pStyle w:val="Heading2"/>
+        <w:pStyle w:val="2"/>
         <w:jc w:val="center"/>
         <w:rPr>
           <w:u w:val="single"/>
@@ -194,7 +194,7 @@
     <w:p/>
     <w:p>
       <w:pPr>
-        <w:pStyle w:val="Heading2"/>
+        <w:pStyle w:val="2"/>
         <w:jc w:val="center"/>
       </w:pPr>
       <w:r>
@@ -207,7 +207,7 @@
     </w:p>
     <w:p>
       <w:pPr>
-        <w:pStyle w:val="Heading2"/>
+        <w:pStyle w:val="2"/>
         <w:jc w:val="center"/>
       </w:pPr>
       <w:r>
@@ -223,7 +223,7 @@
     </w:p>
     <w:p>
       <w:pPr>
-        <w:pStyle w:val="Heading2"/>
+        <w:pStyle w:val="2"/>
         <w:jc w:val="center"/>
       </w:pPr>
       <w:r>
@@ -248,7 +248,7 @@
     </w:p>
     <w:p>
       <w:pPr>
-        <w:pStyle w:val="Heading2"/>
+        <w:pStyle w:val="2"/>
         <w:jc w:val="center"/>
         <w:rPr>
           <w:u w:val="single"/>
@@ -259,7 +259,7 @@
     <w:p/>
     <w:p>
       <w:pPr>
-        <w:pStyle w:val="Heading2"/>
+        <w:pStyle w:val="2"/>
         <w:jc w:val="center"/>
       </w:pPr>
       <w:r>
@@ -272,7 +272,7 @@
     </w:p>
     <w:p>
       <w:pPr>
-        <w:pStyle w:val="Heading2"/>
+        <w:pStyle w:val="2"/>
         <w:jc w:val="center"/>
       </w:pPr>
       <w:r>
@@ -288,7 +288,7 @@
     </w:p>
     <w:p>
       <w:pPr>
-        <w:pStyle w:val="Heading2"/>
+        <w:pStyle w:val="2"/>
         <w:jc w:val="center"/>
       </w:pPr>
       <w:r>
@@ -334,7 +334,7 @@
     </w:p>
     <w:p>
       <w:pPr>
-        <w:pStyle w:val="Heading1"/>
+        <w:pStyle w:val="1"/>
         <w:jc w:val="center"/>
       </w:pPr>
       <w:r>
@@ -349,7 +349,7 @@
     <w:p/>
     <w:p>
       <w:pPr>
-        <w:pStyle w:val="ListParagraph"/>
+        <w:pStyle w:val="a3"/>
         <w:numPr>
           <w:ilvl w:val="0"/>
           <w:numId w:val="13"/>
@@ -362,7 +362,7 @@
     </w:p>
     <w:p>
       <w:pPr>
-        <w:pStyle w:val="ListParagraph"/>
+        <w:pStyle w:val="a3"/>
         <w:numPr>
           <w:ilvl w:val="0"/>
           <w:numId w:val="13"/>
@@ -372,9 +372,9 @@
     </w:p>
     <w:tbl>
       <w:tblPr>
-        <w:tblStyle w:val="GridTable4Accent1"/>
+        <w:tblStyle w:val="4-11"/>
         <w:tblW w:w="0" w:type="auto"/>
-        <w:tblLook w:val="04A0"/>
+        <w:tblLook w:val="04A0" w:firstRow="1" w:lastRow="0" w:firstColumn="1" w:lastColumn="0" w:noHBand="0" w:noVBand="1"/>
       </w:tblPr>
       <w:tblGrid>
         <w:gridCol w:w="2828"/>
@@ -383,16 +383,16 @@
       </w:tblGrid>
       <w:tr>
         <w:trPr>
-          <w:cnfStyle w:val="100000000000"/>
+          <w:cnfStyle w:val="100000000000" w:firstRow="1" w:lastRow="0" w:firstColumn="0" w:lastColumn="0" w:oddVBand="0" w:evenVBand="0" w:oddHBand="0" w:evenHBand="0" w:firstRowFirstColumn="0" w:firstRowLastColumn="0" w:lastRowFirstColumn="0" w:lastRowLastColumn="0"/>
         </w:trPr>
         <w:tc>
           <w:tcPr>
-            <w:cnfStyle w:val="001000000000"/>
+            <w:cnfStyle w:val="001000000000" w:firstRow="0" w:lastRow="0" w:firstColumn="1" w:lastColumn="0" w:oddVBand="0" w:evenVBand="0" w:oddHBand="0" w:evenHBand="0" w:firstRowFirstColumn="0" w:firstRowLastColumn="0" w:lastRowFirstColumn="0" w:lastRowLastColumn="0"/>
             <w:tcW w:w="3116" w:type="dxa"/>
           </w:tcPr>
           <w:p>
             <w:pPr>
-              <w:pStyle w:val="ListParagraph"/>
+              <w:pStyle w:val="a3"/>
               <w:bidi w:val="0"/>
               <w:ind w:left="0"/>
               <w:jc w:val="center"/>
@@ -408,11 +408,11 @@
           </w:tcPr>
           <w:p>
             <w:pPr>
-              <w:pStyle w:val="ListParagraph"/>
+              <w:pStyle w:val="a3"/>
               <w:bidi w:val="0"/>
               <w:ind w:left="0"/>
               <w:jc w:val="center"/>
-              <w:cnfStyle w:val="100000000000"/>
+              <w:cnfStyle w:val="100000000000" w:firstRow="1" w:lastRow="0" w:firstColumn="0" w:lastColumn="0" w:oddVBand="0" w:evenVBand="0" w:oddHBand="0" w:evenHBand="0" w:firstRowFirstColumn="0" w:firstRowLastColumn="0" w:lastRowFirstColumn="0" w:lastRowLastColumn="0"/>
             </w:pPr>
             <w:r>
               <w:t>Root port</w:t>
@@ -425,11 +425,11 @@
           </w:tcPr>
           <w:p>
             <w:pPr>
-              <w:pStyle w:val="ListParagraph"/>
+              <w:pStyle w:val="a3"/>
               <w:bidi w:val="0"/>
               <w:ind w:left="0"/>
               <w:jc w:val="center"/>
-              <w:cnfStyle w:val="100000000000"/>
+              <w:cnfStyle w:val="100000000000" w:firstRow="1" w:lastRow="0" w:firstColumn="0" w:lastColumn="0" w:oddVBand="0" w:evenVBand="0" w:oddHBand="0" w:evenHBand="0" w:firstRowFirstColumn="0" w:firstRowLastColumn="0" w:lastRowFirstColumn="0" w:lastRowLastColumn="0"/>
             </w:pPr>
             <w:r>
               <w:t>Designated ports</w:t>
@@ -439,16 +439,16 @@
       </w:tr>
       <w:tr>
         <w:trPr>
-          <w:cnfStyle w:val="000000100000"/>
+          <w:cnfStyle w:val="000000100000" w:firstRow="0" w:lastRow="0" w:firstColumn="0" w:lastColumn="0" w:oddVBand="0" w:evenVBand="0" w:oddHBand="1" w:evenHBand="0" w:firstRowFirstColumn="0" w:firstRowLastColumn="0" w:lastRowFirstColumn="0" w:lastRowLastColumn="0"/>
         </w:trPr>
         <w:tc>
           <w:tcPr>
-            <w:cnfStyle w:val="001000000000"/>
+            <w:cnfStyle w:val="001000000000" w:firstRow="0" w:lastRow="0" w:firstColumn="1" w:lastColumn="0" w:oddVBand="0" w:evenVBand="0" w:oddHBand="0" w:evenHBand="0" w:firstRowFirstColumn="0" w:firstRowLastColumn="0" w:lastRowFirstColumn="0" w:lastRowLastColumn="0"/>
             <w:tcW w:w="3116" w:type="dxa"/>
           </w:tcPr>
           <w:p>
             <w:pPr>
-              <w:pStyle w:val="ListParagraph"/>
+              <w:pStyle w:val="a3"/>
               <w:bidi w:val="0"/>
               <w:ind w:left="0"/>
               <w:jc w:val="center"/>
@@ -464,11 +464,11 @@
           </w:tcPr>
           <w:p>
             <w:pPr>
-              <w:pStyle w:val="ListParagraph"/>
+              <w:pStyle w:val="a3"/>
               <w:bidi w:val="0"/>
               <w:ind w:left="0"/>
               <w:jc w:val="center"/>
-              <w:cnfStyle w:val="000000100000"/>
+              <w:cnfStyle w:val="000000100000" w:firstRow="0" w:lastRow="0" w:firstColumn="0" w:lastColumn="0" w:oddVBand="0" w:evenVBand="0" w:oddHBand="1" w:evenHBand="0" w:firstRowFirstColumn="0" w:firstRowLastColumn="0" w:lastRowFirstColumn="0" w:lastRowLastColumn="0"/>
             </w:pPr>
             <w:r>
               <w:t>-</w:t>
@@ -481,11 +481,11 @@
           </w:tcPr>
           <w:p>
             <w:pPr>
-              <w:pStyle w:val="ListParagraph"/>
+              <w:pStyle w:val="a3"/>
               <w:bidi w:val="0"/>
               <w:ind w:left="0"/>
               <w:jc w:val="center"/>
-              <w:cnfStyle w:val="000000100000"/>
+              <w:cnfStyle w:val="000000100000" w:firstRow="0" w:lastRow="0" w:firstColumn="0" w:lastColumn="0" w:oddVBand="0" w:evenVBand="0" w:oddHBand="1" w:evenHBand="0" w:firstRowFirstColumn="0" w:firstRowLastColumn="0" w:lastRowFirstColumn="0" w:lastRowLastColumn="0"/>
             </w:pPr>
             <w:r>
               <w:t>1</w:t>
@@ -496,12 +496,12 @@
       <w:tr>
         <w:tc>
           <w:tcPr>
-            <w:cnfStyle w:val="001000000000"/>
+            <w:cnfStyle w:val="001000000000" w:firstRow="0" w:lastRow="0" w:firstColumn="1" w:lastColumn="0" w:oddVBand="0" w:evenVBand="0" w:oddHBand="0" w:evenHBand="0" w:firstRowFirstColumn="0" w:firstRowLastColumn="0" w:lastRowFirstColumn="0" w:lastRowLastColumn="0"/>
             <w:tcW w:w="3116" w:type="dxa"/>
           </w:tcPr>
           <w:p>
             <w:pPr>
-              <w:pStyle w:val="ListParagraph"/>
+              <w:pStyle w:val="a3"/>
               <w:bidi w:val="0"/>
               <w:ind w:left="0"/>
               <w:jc w:val="center"/>
@@ -517,11 +517,11 @@
           </w:tcPr>
           <w:p>
             <w:pPr>
-              <w:pStyle w:val="ListParagraph"/>
+              <w:pStyle w:val="a3"/>
               <w:bidi w:val="0"/>
               <w:ind w:left="0"/>
               <w:jc w:val="center"/>
-              <w:cnfStyle w:val="000000000000"/>
+              <w:cnfStyle w:val="000000000000" w:firstRow="0" w:lastRow="0" w:firstColumn="0" w:lastColumn="0" w:oddVBand="0" w:evenVBand="0" w:oddHBand="0" w:evenHBand="0" w:firstRowFirstColumn="0" w:firstRowLastColumn="0" w:lastRowFirstColumn="0" w:lastRowLastColumn="0"/>
             </w:pPr>
             <w:r>
               <w:t>1*</w:t>
@@ -534,11 +534,11 @@
           </w:tcPr>
           <w:p>
             <w:pPr>
-              <w:pStyle w:val="ListParagraph"/>
+              <w:pStyle w:val="a3"/>
               <w:bidi w:val="0"/>
               <w:ind w:left="0"/>
               <w:jc w:val="center"/>
-              <w:cnfStyle w:val="000000000000"/>
+              <w:cnfStyle w:val="000000000000" w:firstRow="0" w:lastRow="0" w:firstColumn="0" w:lastColumn="0" w:oddVBand="0" w:evenVBand="0" w:oddHBand="0" w:evenHBand="0" w:firstRowFirstColumn="0" w:firstRowLastColumn="0" w:lastRowFirstColumn="0" w:lastRowLastColumn="0"/>
             </w:pPr>
             <w:r>
               <w:t>-</w:t>
@@ -548,16 +548,16 @@
       </w:tr>
       <w:tr>
         <w:trPr>
-          <w:cnfStyle w:val="000000100000"/>
+          <w:cnfStyle w:val="000000100000" w:firstRow="0" w:lastRow="0" w:firstColumn="0" w:lastColumn="0" w:oddVBand="0" w:evenVBand="0" w:oddHBand="1" w:evenHBand="0" w:firstRowFirstColumn="0" w:firstRowLastColumn="0" w:lastRowFirstColumn="0" w:lastRowLastColumn="0"/>
         </w:trPr>
         <w:tc>
           <w:tcPr>
-            <w:cnfStyle w:val="001000000000"/>
+            <w:cnfStyle w:val="001000000000" w:firstRow="0" w:lastRow="0" w:firstColumn="1" w:lastColumn="0" w:oddVBand="0" w:evenVBand="0" w:oddHBand="0" w:evenHBand="0" w:firstRowFirstColumn="0" w:firstRowLastColumn="0" w:lastRowFirstColumn="0" w:lastRowLastColumn="0"/>
             <w:tcW w:w="3116" w:type="dxa"/>
           </w:tcPr>
           <w:p>
             <w:pPr>
-              <w:pStyle w:val="ListParagraph"/>
+              <w:pStyle w:val="a3"/>
               <w:bidi w:val="0"/>
               <w:ind w:left="0"/>
               <w:jc w:val="center"/>
@@ -573,11 +573,11 @@
           </w:tcPr>
           <w:p>
             <w:pPr>
-              <w:pStyle w:val="ListParagraph"/>
+              <w:pStyle w:val="a3"/>
               <w:bidi w:val="0"/>
               <w:ind w:left="0"/>
               <w:jc w:val="center"/>
-              <w:cnfStyle w:val="000000100000"/>
+              <w:cnfStyle w:val="000000100000" w:firstRow="0" w:lastRow="0" w:firstColumn="0" w:lastColumn="0" w:oddVBand="0" w:evenVBand="0" w:oddHBand="1" w:evenHBand="0" w:firstRowFirstColumn="0" w:firstRowLastColumn="0" w:lastRowFirstColumn="0" w:lastRowLastColumn="0"/>
             </w:pPr>
             <w:r>
               <w:t>1</w:t>
@@ -590,11 +590,11 @@
           </w:tcPr>
           <w:p>
             <w:pPr>
-              <w:pStyle w:val="ListParagraph"/>
+              <w:pStyle w:val="a3"/>
               <w:bidi w:val="0"/>
               <w:ind w:left="0"/>
               <w:jc w:val="center"/>
-              <w:cnfStyle w:val="000000100000"/>
+              <w:cnfStyle w:val="000000100000" w:firstRow="0" w:lastRow="0" w:firstColumn="0" w:lastColumn="0" w:oddVBand="0" w:evenVBand="0" w:oddHBand="1" w:evenHBand="0" w:firstRowFirstColumn="0" w:firstRowLastColumn="0" w:lastRowFirstColumn="0" w:lastRowLastColumn="0"/>
             </w:pPr>
             <w:r>
               <w:t>2, 3</w:t>
@@ -605,12 +605,12 @@
       <w:tr>
         <w:tc>
           <w:tcPr>
-            <w:cnfStyle w:val="001000000000"/>
+            <w:cnfStyle w:val="001000000000" w:firstRow="0" w:lastRow="0" w:firstColumn="1" w:lastColumn="0" w:oddVBand="0" w:evenVBand="0" w:oddHBand="0" w:evenHBand="0" w:firstRowFirstColumn="0" w:firstRowLastColumn="0" w:lastRowFirstColumn="0" w:lastRowLastColumn="0"/>
             <w:tcW w:w="3116" w:type="dxa"/>
           </w:tcPr>
           <w:p>
             <w:pPr>
-              <w:pStyle w:val="ListParagraph"/>
+              <w:pStyle w:val="a3"/>
               <w:bidi w:val="0"/>
               <w:ind w:left="0"/>
               <w:jc w:val="center"/>
@@ -626,11 +626,11 @@
           </w:tcPr>
           <w:p>
             <w:pPr>
-              <w:pStyle w:val="ListParagraph"/>
+              <w:pStyle w:val="a3"/>
               <w:bidi w:val="0"/>
               <w:ind w:left="0"/>
               <w:jc w:val="center"/>
-              <w:cnfStyle w:val="000000000000"/>
+              <w:cnfStyle w:val="000000000000" w:firstRow="0" w:lastRow="0" w:firstColumn="0" w:lastColumn="0" w:oddVBand="0" w:evenVBand="0" w:oddHBand="0" w:evenHBand="0" w:firstRowFirstColumn="0" w:firstRowLastColumn="0" w:lastRowFirstColumn="0" w:lastRowLastColumn="0"/>
             </w:pPr>
             <w:r>
               <w:t>2</w:t>
@@ -643,11 +643,11 @@
           </w:tcPr>
           <w:p>
             <w:pPr>
-              <w:pStyle w:val="ListParagraph"/>
+              <w:pStyle w:val="a3"/>
               <w:bidi w:val="0"/>
               <w:ind w:left="0"/>
               <w:jc w:val="center"/>
-              <w:cnfStyle w:val="000000000000"/>
+              <w:cnfStyle w:val="000000000000" w:firstRow="0" w:lastRow="0" w:firstColumn="0" w:lastColumn="0" w:oddVBand="0" w:evenVBand="0" w:oddHBand="0" w:evenHBand="0" w:firstRowFirstColumn="0" w:firstRowLastColumn="0" w:lastRowFirstColumn="0" w:lastRowLastColumn="0"/>
             </w:pPr>
             <w:r>
               <w:t>1</w:t>
@@ -657,16 +657,16 @@
       </w:tr>
       <w:tr>
         <w:trPr>
-          <w:cnfStyle w:val="000000100000"/>
+          <w:cnfStyle w:val="000000100000" w:firstRow="0" w:lastRow="0" w:firstColumn="0" w:lastColumn="0" w:oddVBand="0" w:evenVBand="0" w:oddHBand="1" w:evenHBand="0" w:firstRowFirstColumn="0" w:firstRowLastColumn="0" w:lastRowFirstColumn="0" w:lastRowLastColumn="0"/>
         </w:trPr>
         <w:tc>
           <w:tcPr>
-            <w:cnfStyle w:val="001000000000"/>
+            <w:cnfStyle w:val="001000000000" w:firstRow="0" w:lastRow="0" w:firstColumn="1" w:lastColumn="0" w:oddVBand="0" w:evenVBand="0" w:oddHBand="0" w:evenHBand="0" w:firstRowFirstColumn="0" w:firstRowLastColumn="0" w:lastRowFirstColumn="0" w:lastRowLastColumn="0"/>
             <w:tcW w:w="3116" w:type="dxa"/>
           </w:tcPr>
           <w:p>
             <w:pPr>
-              <w:pStyle w:val="ListParagraph"/>
+              <w:pStyle w:val="a3"/>
               <w:bidi w:val="0"/>
               <w:ind w:left="0"/>
               <w:jc w:val="center"/>
@@ -682,11 +682,11 @@
           </w:tcPr>
           <w:p>
             <w:pPr>
-              <w:pStyle w:val="ListParagraph"/>
+              <w:pStyle w:val="a3"/>
               <w:bidi w:val="0"/>
               <w:ind w:left="0"/>
               <w:jc w:val="center"/>
-              <w:cnfStyle w:val="000000100000"/>
+              <w:cnfStyle w:val="000000100000" w:firstRow="0" w:lastRow="0" w:firstColumn="0" w:lastColumn="0" w:oddVBand="0" w:evenVBand="0" w:oddHBand="1" w:evenHBand="0" w:firstRowFirstColumn="0" w:firstRowLastColumn="0" w:lastRowFirstColumn="0" w:lastRowLastColumn="0"/>
             </w:pPr>
             <w:r>
               <w:t>2</w:t>
@@ -699,11 +699,11 @@
           </w:tcPr>
           <w:p>
             <w:pPr>
-              <w:pStyle w:val="ListParagraph"/>
+              <w:pStyle w:val="a3"/>
               <w:bidi w:val="0"/>
               <w:ind w:left="0"/>
               <w:jc w:val="center"/>
-              <w:cnfStyle w:val="000000100000"/>
+              <w:cnfStyle w:val="000000100000" w:firstRow="0" w:lastRow="0" w:firstColumn="0" w:lastColumn="0" w:oddVBand="0" w:evenVBand="0" w:oddHBand="1" w:evenHBand="0" w:firstRowFirstColumn="0" w:firstRowLastColumn="0" w:lastRowFirstColumn="0" w:lastRowLastColumn="0"/>
             </w:pPr>
             <w:r>
               <w:t>1</w:t>
@@ -714,12 +714,12 @@
       <w:tr>
         <w:tc>
           <w:tcPr>
-            <w:cnfStyle w:val="001000000000"/>
+            <w:cnfStyle w:val="001000000000" w:firstRow="0" w:lastRow="0" w:firstColumn="1" w:lastColumn="0" w:oddVBand="0" w:evenVBand="0" w:oddHBand="0" w:evenHBand="0" w:firstRowFirstColumn="0" w:firstRowLastColumn="0" w:lastRowFirstColumn="0" w:lastRowLastColumn="0"/>
             <w:tcW w:w="3116" w:type="dxa"/>
           </w:tcPr>
           <w:p>
             <w:pPr>
-              <w:pStyle w:val="ListParagraph"/>
+              <w:pStyle w:val="a3"/>
               <w:bidi w:val="0"/>
               <w:ind w:left="0"/>
               <w:jc w:val="center"/>
@@ -735,11 +735,11 @@
           </w:tcPr>
           <w:p>
             <w:pPr>
-              <w:pStyle w:val="ListParagraph"/>
+              <w:pStyle w:val="a3"/>
               <w:bidi w:val="0"/>
               <w:ind w:left="0"/>
               <w:jc w:val="center"/>
-              <w:cnfStyle w:val="000000000000"/>
+              <w:cnfStyle w:val="000000000000" w:firstRow="0" w:lastRow="0" w:firstColumn="0" w:lastColumn="0" w:oddVBand="0" w:evenVBand="0" w:oddHBand="0" w:evenHBand="0" w:firstRowFirstColumn="0" w:firstRowLastColumn="0" w:lastRowFirstColumn="0" w:lastRowLastColumn="0"/>
             </w:pPr>
             <w:r>
               <w:t>2</w:t>
@@ -752,11 +752,11 @@
           </w:tcPr>
           <w:p>
             <w:pPr>
-              <w:pStyle w:val="ListParagraph"/>
+              <w:pStyle w:val="a3"/>
               <w:bidi w:val="0"/>
               <w:ind w:left="0"/>
               <w:jc w:val="center"/>
-              <w:cnfStyle w:val="000000000000"/>
+              <w:cnfStyle w:val="000000000000" w:firstRow="0" w:lastRow="0" w:firstColumn="0" w:lastColumn="0" w:oddVBand="0" w:evenVBand="0" w:oddHBand="0" w:evenHBand="0" w:firstRowFirstColumn="0" w:firstRowLastColumn="0" w:lastRowFirstColumn="0" w:lastRowLastColumn="0"/>
             </w:pPr>
             <w:r>
               <w:t>1</w:t>
@@ -776,7 +776,7 @@
     </w:p>
     <w:p>
       <w:pPr>
-        <w:pStyle w:val="ListParagraph"/>
+        <w:pStyle w:val="a3"/>
         <w:numPr>
           <w:ilvl w:val="0"/>
           <w:numId w:val="13"/>
@@ -789,7 +789,7 @@
     </w:p>
     <w:p>
       <w:pPr>
-        <w:pStyle w:val="ListParagraph"/>
+        <w:pStyle w:val="a3"/>
         <w:bidi w:val="0"/>
         <w:ind w:left="1440"/>
       </w:pPr>
@@ -799,7 +799,7 @@
     </w:p>
     <w:p>
       <w:pPr>
-        <w:pStyle w:val="ListParagraph"/>
+        <w:pStyle w:val="a3"/>
         <w:bidi w:val="0"/>
         <w:ind w:left="1440"/>
       </w:pPr>
@@ -845,7 +845,7 @@
     </w:p>
     <w:p>
       <w:pPr>
-        <w:pStyle w:val="ListParagraph"/>
+        <w:pStyle w:val="a3"/>
         <w:bidi w:val="0"/>
         <w:ind w:left="1440"/>
       </w:pPr>
@@ -855,7 +855,7 @@
     </w:p>
     <w:p>
       <w:pPr>
-        <w:pStyle w:val="ListParagraph"/>
+        <w:pStyle w:val="a3"/>
         <w:bidi w:val="0"/>
         <w:ind w:left="1440"/>
       </w:pPr>
@@ -889,7 +889,7 @@
     </w:p>
     <w:p>
       <w:pPr>
-        <w:pStyle w:val="ListParagraph"/>
+        <w:pStyle w:val="a3"/>
         <w:bidi w:val="0"/>
         <w:ind w:left="1440"/>
       </w:pPr>
@@ -918,7 +918,7 @@
     </w:p>
     <w:p>
       <w:pPr>
-        <w:pStyle w:val="Heading1"/>
+        <w:pStyle w:val="1"/>
         <w:jc w:val="center"/>
       </w:pPr>
       <w:r>
@@ -933,7 +933,7 @@
     <w:p/>
     <w:p>
       <w:pPr>
-        <w:pStyle w:val="ListParagraph"/>
+        <w:pStyle w:val="a3"/>
         <w:numPr>
           <w:ilvl w:val="0"/>
           <w:numId w:val="18"/>
@@ -974,7 +974,7 @@
     </w:p>
     <w:p>
       <w:pPr>
-        <w:pStyle w:val="ListParagraph"/>
+        <w:pStyle w:val="a3"/>
         <w:numPr>
           <w:ilvl w:val="0"/>
           <w:numId w:val="19"/>
@@ -991,15 +991,7 @@
         <w:t>1</w:t>
       </w:r>
       <w:r>
-        <w:t xml:space="preserve">, </w:t>
-      </w:r>
-      <w:proofErr w:type="gramStart"/>
-      <w:r>
-        <w:t>… ,</w:t>
-      </w:r>
-      <w:proofErr w:type="gramEnd"/>
-      <w:r>
-        <w:t xml:space="preserve"> B</w:t>
+        <w:t>, … , B</w:t>
       </w:r>
       <w:r>
         <w:rPr>
@@ -1017,15 +1009,7 @@
         <w:t>1</w:t>
       </w:r>
       <w:r>
-        <w:t xml:space="preserve">, </w:t>
-      </w:r>
-      <w:proofErr w:type="gramStart"/>
-      <w:r>
-        <w:t>… ,</w:t>
-      </w:r>
-      <w:proofErr w:type="gramEnd"/>
-      <w:r>
-        <w:t xml:space="preserve"> B</w:t>
+        <w:t>, … , B</w:t>
       </w:r>
       <w:r>
         <w:rPr>
@@ -1080,7 +1064,14 @@
         <w:t xml:space="preserve"> </w:t>
       </w:r>
       <w:r>
-        <w:t>then B</w:t>
+        <w:t xml:space="preserve">then </w:t>
+      </w:r>
+      <w:r>
+        <w:tab/>
+        <w:t xml:space="preserve">      </w:t>
+      </w:r>
+      <w:r>
+        <w:t>B</w:t>
       </w:r>
       <w:r>
         <w:rPr>
@@ -1098,7 +1089,14 @@
       </w:r>
       <w:proofErr w:type="spellEnd"/>
       <w:r>
-        <w:t xml:space="preserve"> because B is the root, and therefore it holds the smallest ID in the network (this is why it was chosen to be the root in the first place…). If B = </w:t>
+        <w:t xml:space="preserve"> because B is the root, and therefore it holds the smallest ID in the network (this is why it was chosen to be the root in the first place…). </w:t>
+      </w:r>
+      <w:r>
+        <w:tab/>
+        <w:t xml:space="preserve">      </w:t>
+      </w:r>
+      <w:r>
+        <w:t xml:space="preserve">If B = </w:t>
       </w:r>
       <w:proofErr w:type="spellStart"/>
       <w:r>
@@ -1143,7 +1141,13 @@
         <w:t xml:space="preserve"> </w:t>
       </w:r>
       <w:r>
-        <w:t>considers B as the root port, and therefore it knows that the length from it is at least 1 (</w:t>
+        <w:t>considers B as the root port, and therefore it knows that the length from it is at least 1</w:t>
+      </w:r>
+      <w:r>
+        <w:tab/>
+      </w:r>
+      <w:r>
+        <w:t xml:space="preserve"> (</w:t>
       </w:r>
       <w:proofErr w:type="spellStart"/>
       <w:r>
@@ -1160,27 +1164,25 @@
         <w:t>i</w:t>
       </w:r>
       <w:r>
-        <w:t xml:space="preserve"> thinks it is the root, and that is not the case anymore). All in all we get that B sent </w:t>
-      </w:r>
-      <w:proofErr w:type="gramStart"/>
-      <w:r>
-        <w:t>the a</w:t>
-      </w:r>
-      <w:proofErr w:type="gramEnd"/>
-      <w:r>
-        <w:t xml:space="preserve"> better message than its neighbors, and therefore (as we saw in class) it has no root port.</w:t>
+        <w:t xml:space="preserve"> thinks it is the root, and that is not the case anymore). A</w:t>
+      </w:r>
+      <w:r>
+        <w:t>ll in all we get that B sent</w:t>
+      </w:r>
+      <w:r>
+        <w:t xml:space="preserve"> a better message than its neighbors, and therefore (as we saw in class) it has no root port.</w:t>
       </w:r>
     </w:p>
     <w:p>
       <w:pPr>
-        <w:pStyle w:val="ListParagraph"/>
+        <w:pStyle w:val="a3"/>
         <w:bidi w:val="0"/>
         <w:ind w:left="1080"/>
       </w:pPr>
     </w:p>
     <w:p>
       <w:pPr>
-        <w:pStyle w:val="ListParagraph"/>
+        <w:pStyle w:val="a3"/>
         <w:numPr>
           <w:ilvl w:val="0"/>
           <w:numId w:val="19"/>
@@ -1242,7 +1244,31 @@
         <w:t>real</w:t>
       </w:r>
       <w:r>
-        <w:t xml:space="preserve"> root ID and the optimal distance from B* to it, respectively. Since B* has the lowest ID among B's neighbors with the minimal distance from the root, then B will choose to send its data through B' (namely, the message B gets from B* beats the other messages, including its own message), which will make B' its root port. Notice that this proof still holds in the case where B* is the root.</w:t>
+        <w:t xml:space="preserve"> root ID and the optimal distance from B* to it, respectively. Since B* has the lowest ID among B's neighbors with the minimal distance from the root, then B will ch</w:t>
+      </w:r>
+      <w:r>
+        <w:t>oose to send its data through B*</w:t>
+      </w:r>
+      <w:r>
+        <w:t xml:space="preserve"> (namely, the message B gets from B* beats the other messages</w:t>
+      </w:r>
+      <w:r>
+        <w:t xml:space="preserve"> known to B</w:t>
+      </w:r>
+      <w:r>
+        <w:t xml:space="preserve">, including its </w:t>
+      </w:r>
+      <w:r>
+        <w:t>own message), which will make B*</w:t>
+      </w:r>
+      <w:r>
+        <w:t xml:space="preserve"> its root port</w:t>
+      </w:r>
+      <w:r>
+        <w:t xml:space="preserve"> – so indeed it has one</w:t>
+      </w:r>
+      <w:r>
+        <w:t>. Notice that this proof still holds in the case where B* is the root.</w:t>
       </w:r>
       <w:r>
         <w:tab/>
@@ -1256,17 +1282,14 @@
     </w:p>
     <w:p>
       <w:pPr>
-        <w:pStyle w:val="ListParagraph"/>
+        <w:pStyle w:val="a3"/>
         <w:spacing w:after="200" w:line="276" w:lineRule="auto"/>
         <w:ind w:left="360"/>
-        <w:rPr>
-          <w:rFonts w:hint="cs"/>
-        </w:rPr>
       </w:pPr>
     </w:p>
     <w:p>
       <w:pPr>
-        <w:pStyle w:val="ListParagraph"/>
+        <w:pStyle w:val="a3"/>
         <w:numPr>
           <w:ilvl w:val="0"/>
           <w:numId w:val="18"/>
@@ -2182,13 +2205,7 @@
           <w:rPr>
             <w:rFonts w:ascii="Cambria Math" w:hAnsi="Cambria Math"/>
           </w:rPr>
-          <m:t>,j)</m:t>
-        </m:r>
-        <m:r>
-          <w:rPr>
-            <w:rFonts w:ascii="Cambria Math" w:hAnsi="Cambria Math"/>
-          </w:rPr>
-          <m:t>&lt;</m:t>
+          <m:t>,j)&lt;</m:t>
         </m:r>
         <m:d>
           <m:dPr>
@@ -2530,10 +2547,9 @@
     </w:p>
     <w:p>
       <w:pPr>
-        <w:pStyle w:val="Heading1"/>
+        <w:pStyle w:val="1"/>
         <w:jc w:val="center"/>
         <w:rPr>
-          <w:rFonts w:hint="cs"/>
           <w:rtl/>
         </w:rPr>
       </w:pPr>
@@ -2541,7 +2557,6 @@
     <w:p>
       <w:pPr>
         <w:rPr>
-          <w:rFonts w:hint="cs"/>
           <w:rtl/>
         </w:rPr>
       </w:pPr>
@@ -2549,7 +2564,7 @@
     <w:p/>
     <w:p>
       <w:pPr>
-        <w:pStyle w:val="Heading1"/>
+        <w:pStyle w:val="1"/>
         <w:jc w:val="center"/>
         <w:rPr>
           <w:rtl/>
@@ -2576,7 +2591,7 @@
     </w:p>
     <w:p>
       <w:pPr>
-        <w:pStyle w:val="ListParagraph"/>
+        <w:pStyle w:val="a3"/>
         <w:rPr>
           <w:rtl/>
         </w:rPr>
@@ -2664,37 +2679,37 @@
     </w:p>
     <w:p>
       <w:pPr>
-        <w:pStyle w:val="Heading1"/>
+        <w:pStyle w:val="1"/>
         <w:jc w:val="center"/>
       </w:pPr>
     </w:p>
     <w:p>
       <w:pPr>
-        <w:pStyle w:val="Heading1"/>
+        <w:pStyle w:val="1"/>
         <w:jc w:val="center"/>
       </w:pPr>
     </w:p>
     <w:p>
       <w:pPr>
-        <w:pStyle w:val="Heading1"/>
+        <w:pStyle w:val="1"/>
         <w:jc w:val="center"/>
       </w:pPr>
     </w:p>
     <w:p>
       <w:pPr>
-        <w:pStyle w:val="Heading1"/>
+        <w:pStyle w:val="1"/>
         <w:jc w:val="center"/>
       </w:pPr>
     </w:p>
     <w:p>
       <w:pPr>
-        <w:pStyle w:val="Heading1"/>
+        <w:pStyle w:val="1"/>
         <w:jc w:val="center"/>
       </w:pPr>
     </w:p>
     <w:p>
       <w:pPr>
-        <w:pStyle w:val="Heading1"/>
+        <w:pStyle w:val="1"/>
         <w:jc w:val="center"/>
       </w:pPr>
     </w:p>
@@ -2712,7 +2727,7 @@
     <w:p/>
     <w:p>
       <w:pPr>
-        <w:pStyle w:val="Heading1"/>
+        <w:pStyle w:val="1"/>
         <w:jc w:val="center"/>
       </w:pPr>
     </w:p>
@@ -2720,17 +2735,16 @@
     <w:p/>
     <w:p>
       <w:pPr>
-        <w:pStyle w:val="Heading1"/>
+        <w:pStyle w:val="1"/>
         <w:jc w:val="center"/>
         <w:rPr>
-          <w:rFonts w:hint="cs"/>
           <w:rtl/>
         </w:rPr>
       </w:pPr>
     </w:p>
     <w:p>
       <w:pPr>
-        <w:pStyle w:val="Heading1"/>
+        <w:pStyle w:val="1"/>
         <w:jc w:val="center"/>
         <w:rPr>
           <w:rtl/>
@@ -2776,11 +2790,9 @@
                           <w:rtl/>
                         </w:rPr>
                       </w:pPr>
-                      <w:proofErr w:type="gramStart"/>
                       <w:r>
                         <w:t>x</w:t>
                       </w:r>
-                      <w:proofErr w:type="gramEnd"/>
                     </w:p>
                   </w:txbxContent>
                 </v:textbox>
@@ -2796,11 +2808,9 @@
                           <w:rtl/>
                         </w:rPr>
                       </w:pPr>
-                      <w:proofErr w:type="gramStart"/>
                       <w:r>
                         <w:t>w</w:t>
                       </w:r>
-                      <w:proofErr w:type="gramEnd"/>
                     </w:p>
                   </w:txbxContent>
                 </v:textbox>
@@ -2816,11 +2826,9 @@
                           <w:rtl/>
                         </w:rPr>
                       </w:pPr>
-                      <w:proofErr w:type="gramStart"/>
                       <w:r>
                         <w:t>z</w:t>
                       </w:r>
-                      <w:proofErr w:type="gramEnd"/>
                     </w:p>
                   </w:txbxContent>
                 </v:textbox>
@@ -2836,11 +2844,9 @@
                           <w:rtl/>
                         </w:rPr>
                       </w:pPr>
-                      <w:proofErr w:type="gramStart"/>
                       <w:r>
                         <w:t>y</w:t>
                       </w:r>
-                      <w:proofErr w:type="gramEnd"/>
                     </w:p>
                   </w:txbxContent>
                 </v:textbox>
@@ -3109,11 +3115,11 @@
     </w:p>
     <w:tbl>
       <w:tblPr>
-        <w:tblStyle w:val="TableGrid"/>
+        <w:tblStyle w:val="a9"/>
         <w:tblpPr w:leftFromText="180" w:rightFromText="180" w:vertAnchor="text" w:horzAnchor="page" w:tblpX="673" w:tblpY="154"/>
         <w:bidiVisual/>
         <w:tblW w:w="0" w:type="auto"/>
-        <w:tblLook w:val="04A0"/>
+        <w:tblLook w:val="04A0" w:firstRow="1" w:lastRow="0" w:firstColumn="1" w:lastColumn="0" w:noHBand="0" w:noVBand="1"/>
       </w:tblPr>
       <w:tblGrid>
         <w:gridCol w:w="688"/>
@@ -3736,11 +3742,9 @@
                           <w:rtl/>
                         </w:rPr>
                       </w:pPr>
-                      <w:proofErr w:type="gramStart"/>
                       <w:r>
                         <w:t>x</w:t>
                       </w:r>
-                      <w:proofErr w:type="gramEnd"/>
                     </w:p>
                   </w:txbxContent>
                 </v:textbox>
@@ -3756,11 +3760,9 @@
                           <w:rtl/>
                         </w:rPr>
                       </w:pPr>
-                      <w:proofErr w:type="gramStart"/>
                       <w:r>
                         <w:t>w</w:t>
                       </w:r>
-                      <w:proofErr w:type="gramEnd"/>
                     </w:p>
                   </w:txbxContent>
                 </v:textbox>
@@ -3776,11 +3778,9 @@
                           <w:rtl/>
                         </w:rPr>
                       </w:pPr>
-                      <w:proofErr w:type="gramStart"/>
                       <w:r>
                         <w:t>z</w:t>
                       </w:r>
-                      <w:proofErr w:type="gramEnd"/>
                     </w:p>
                   </w:txbxContent>
                 </v:textbox>
@@ -3796,11 +3796,9 @@
                           <w:rtl/>
                         </w:rPr>
                       </w:pPr>
-                      <w:proofErr w:type="gramStart"/>
                       <w:r>
                         <w:t>y</w:t>
                       </w:r>
-                      <w:proofErr w:type="gramEnd"/>
                     </w:p>
                   </w:txbxContent>
                 </v:textbox>
@@ -4157,11 +4155,11 @@
     </w:p>
     <w:tbl>
       <w:tblPr>
-        <w:tblStyle w:val="TableGrid"/>
+        <w:tblStyle w:val="a9"/>
         <w:tblpPr w:leftFromText="180" w:rightFromText="180" w:vertAnchor="text" w:horzAnchor="page" w:tblpX="673" w:tblpY="170"/>
         <w:bidiVisual/>
         <w:tblW w:w="0" w:type="auto"/>
-        <w:tblLook w:val="04A0"/>
+        <w:tblLook w:val="04A0" w:firstRow="1" w:lastRow="0" w:firstColumn="1" w:lastColumn="0" w:noHBand="0" w:noVBand="1"/>
       </w:tblPr>
       <w:tblGrid>
         <w:gridCol w:w="701"/>
@@ -4853,11 +4851,9 @@
                           <w:rtl/>
                         </w:rPr>
                       </w:pPr>
-                      <w:proofErr w:type="gramStart"/>
                       <w:r>
                         <w:t>x</w:t>
                       </w:r>
-                      <w:proofErr w:type="gramEnd"/>
                     </w:p>
                   </w:txbxContent>
                 </v:textbox>
@@ -4873,11 +4869,9 @@
                           <w:rtl/>
                         </w:rPr>
                       </w:pPr>
-                      <w:proofErr w:type="gramStart"/>
                       <w:r>
                         <w:t>w</w:t>
                       </w:r>
-                      <w:proofErr w:type="gramEnd"/>
                     </w:p>
                   </w:txbxContent>
                 </v:textbox>
@@ -4893,11 +4887,9 @@
                           <w:rtl/>
                         </w:rPr>
                       </w:pPr>
-                      <w:proofErr w:type="gramStart"/>
                       <w:r>
                         <w:t>z</w:t>
                       </w:r>
-                      <w:proofErr w:type="gramEnd"/>
                     </w:p>
                   </w:txbxContent>
                 </v:textbox>
@@ -4913,11 +4905,9 @@
                           <w:rtl/>
                         </w:rPr>
                       </w:pPr>
-                      <w:proofErr w:type="gramStart"/>
                       <w:r>
                         <w:t>y</w:t>
                       </w:r>
-                      <w:proofErr w:type="gramEnd"/>
                     </w:p>
                   </w:txbxContent>
                 </v:textbox>
@@ -5221,11 +5211,11 @@
     </w:p>
     <w:tbl>
       <w:tblPr>
-        <w:tblStyle w:val="TableGrid"/>
+        <w:tblStyle w:val="a9"/>
         <w:tblpPr w:leftFromText="180" w:rightFromText="180" w:vertAnchor="text" w:horzAnchor="page" w:tblpX="673" w:tblpY="190"/>
         <w:bidiVisual/>
         <w:tblW w:w="0" w:type="auto"/>
-        <w:tblLook w:val="04A0"/>
+        <w:tblLook w:val="04A0" w:firstRow="1" w:lastRow="0" w:firstColumn="1" w:lastColumn="0" w:noHBand="0" w:noVBand="1"/>
       </w:tblPr>
       <w:tblGrid>
         <w:gridCol w:w="688"/>
@@ -5825,25 +5815,19 @@
           <w:rtl/>
         </w:rPr>
       </w:pPr>
+      <w:bookmarkStart w:id="0" w:name="_GoBack"/>
+      <w:bookmarkEnd w:id="0"/>
+      <w:r>
+        <w:rPr>
+          <w:rFonts w:hint="cs"/>
+          <w:rtl/>
+        </w:rPr>
+        <w:t>סוף החישוב.</w:t>
+      </w:r>
     </w:p>
     <w:p>
       <w:pPr>
-        <w:rPr>
-          <w:rtl/>
-        </w:rPr>
-      </w:pPr>
-      <w:r>
-        <w:rPr>
-          <w:rFonts w:hint="cs"/>
-          <w:rtl/>
-        </w:rPr>
-        <w:lastRenderedPageBreak/>
-        <w:t>סוף החישוב.</w:t>
-      </w:r>
-    </w:p>
-    <w:p>
-      <w:pPr>
-        <w:pStyle w:val="Heading1"/>
+        <w:pStyle w:val="1"/>
         <w:jc w:val="center"/>
         <w:rPr>
           <w:rtl/>
@@ -5902,10 +5886,10 @@
     </w:p>
     <w:tbl>
       <w:tblPr>
-        <w:tblStyle w:val="TableGrid"/>
+        <w:tblStyle w:val="a9"/>
         <w:bidiVisual/>
         <w:tblW w:w="0" w:type="auto"/>
-        <w:tblLook w:val="04A0"/>
+        <w:tblLook w:val="04A0" w:firstRow="1" w:lastRow="0" w:firstColumn="1" w:lastColumn="0" w:noHBand="0" w:noVBand="1"/>
       </w:tblPr>
       <w:tblGrid>
         <w:gridCol w:w="785"/>
@@ -7401,7 +7385,7 @@
     </w:p>
     <w:p>
       <w:pPr>
-        <w:pStyle w:val="Heading1"/>
+        <w:pStyle w:val="1"/>
         <w:jc w:val="center"/>
         <w:rPr>
           <w:rtl/>
@@ -7424,7 +7408,7 @@
     </w:p>
     <w:p>
       <w:pPr>
-        <w:pStyle w:val="ListParagraph"/>
+        <w:pStyle w:val="a3"/>
         <w:rPr>
           <w:rtl/>
         </w:rPr>
@@ -7432,7 +7416,7 @@
     </w:p>
     <w:p>
       <w:pPr>
-        <w:pStyle w:val="ListParagraph"/>
+        <w:pStyle w:val="a3"/>
         <w:rPr>
           <w:rtl/>
         </w:rPr>
@@ -7447,7 +7431,7 @@
     </w:p>
     <w:p>
       <w:pPr>
-        <w:pStyle w:val="ListParagraph"/>
+        <w:pStyle w:val="a3"/>
         <w:numPr>
           <w:ilvl w:val="0"/>
           <w:numId w:val="15"/>
@@ -7460,12 +7444,10 @@
         </w:rPr>
         <w:t>איתותי עשן (ע"י מדורות למשל)</w:t>
       </w:r>
-      <w:bookmarkStart w:id="0" w:name="_GoBack"/>
-      <w:bookmarkEnd w:id="0"/>
     </w:p>
     <w:p>
       <w:pPr>
-        <w:pStyle w:val="ListParagraph"/>
+        <w:pStyle w:val="a3"/>
         <w:numPr>
           <w:ilvl w:val="0"/>
           <w:numId w:val="15"/>
@@ -7484,7 +7466,7 @@
     </w:p>
     <w:p>
       <w:pPr>
-        <w:pStyle w:val="Heading1"/>
+        <w:pStyle w:val="1"/>
         <w:jc w:val="center"/>
       </w:pPr>
     </w:p>
@@ -7502,7 +7484,7 @@
 </file>
 
 <file path=word/endnotes.xml><?xml version="1.0" encoding="utf-8"?>
-<w:endnotes xmlns:ve="http://schemas.openxmlformats.org/markup-compatibility/2006" xmlns:o="urn:schemas-microsoft-com:office:office" xmlns:r="http://schemas.openxmlformats.org/officeDocument/2006/relationships" xmlns:m="http://schemas.openxmlformats.org/officeDocument/2006/math" xmlns:v="urn:schemas-microsoft-com:vml" xmlns:wp="http://schemas.openxmlformats.org/drawingml/2006/wordprocessingDrawing" xmlns:w10="urn:schemas-microsoft-com:office:word" xmlns:w="http://schemas.openxmlformats.org/wordprocessingml/2006/main" xmlns:wne="http://schemas.microsoft.com/office/word/2006/wordml">
+<w:endnotes xmlns:wpc="http://schemas.microsoft.com/office/word/2010/wordprocessingCanvas" xmlns:cx="http://schemas.microsoft.com/office/drawing/2014/chartex" xmlns:cx1="http://schemas.microsoft.com/office/drawing/2015/9/8/chartex" xmlns:cx2="http://schemas.microsoft.com/office/drawing/2015/10/21/chartex" xmlns:cx3="http://schemas.microsoft.com/office/drawing/2016/5/9/chartex" xmlns:cx4="http://schemas.microsoft.com/office/drawing/2016/5/10/chartex" xmlns:cx5="http://schemas.microsoft.com/office/drawing/2016/5/11/chartex" xmlns:mc="http://schemas.openxmlformats.org/markup-compatibility/2006" xmlns:o="urn:schemas-microsoft-com:office:office" xmlns:r="http://schemas.openxmlformats.org/officeDocument/2006/relationships" xmlns:m="http://schemas.openxmlformats.org/officeDocument/2006/math" xmlns:v="urn:schemas-microsoft-com:vml" xmlns:wp14="http://schemas.microsoft.com/office/word/2010/wordprocessingDrawing" xmlns:wp="http://schemas.openxmlformats.org/drawingml/2006/wordprocessingDrawing" xmlns:w10="urn:schemas-microsoft-com:office:word" xmlns:w="http://schemas.openxmlformats.org/wordprocessingml/2006/main" xmlns:w14="http://schemas.microsoft.com/office/word/2010/wordml" xmlns:w15="http://schemas.microsoft.com/office/word/2012/wordml" xmlns:w16se="http://schemas.microsoft.com/office/word/2015/wordml/symex" xmlns:wpg="http://schemas.microsoft.com/office/word/2010/wordprocessingGroup" xmlns:wpi="http://schemas.microsoft.com/office/word/2010/wordprocessingInk" xmlns:wne="http://schemas.microsoft.com/office/word/2006/wordml" xmlns:wps="http://schemas.microsoft.com/office/word/2010/wordprocessingShape" mc:Ignorable="w14 w15 w16se wp14">
   <w:endnote w:type="separator" w:id="-1">
     <w:p>
       <w:pPr>
@@ -7527,7 +7509,7 @@
 </file>
 
 <file path=word/footnotes.xml><?xml version="1.0" encoding="utf-8"?>
-<w:footnotes xmlns:ve="http://schemas.openxmlformats.org/markup-compatibility/2006" xmlns:o="urn:schemas-microsoft-com:office:office" xmlns:r="http://schemas.openxmlformats.org/officeDocument/2006/relationships" xmlns:m="http://schemas.openxmlformats.org/officeDocument/2006/math" xmlns:v="urn:schemas-microsoft-com:vml" xmlns:wp="http://schemas.openxmlformats.org/drawingml/2006/wordprocessingDrawing" xmlns:w10="urn:schemas-microsoft-com:office:word" xmlns:w="http://schemas.openxmlformats.org/wordprocessingml/2006/main" xmlns:wne="http://schemas.microsoft.com/office/word/2006/wordml">
+<w:footnotes xmlns:wpc="http://schemas.microsoft.com/office/word/2010/wordprocessingCanvas" xmlns:cx="http://schemas.microsoft.com/office/drawing/2014/chartex" xmlns:cx1="http://schemas.microsoft.com/office/drawing/2015/9/8/chartex" xmlns:cx2="http://schemas.microsoft.com/office/drawing/2015/10/21/chartex" xmlns:cx3="http://schemas.microsoft.com/office/drawing/2016/5/9/chartex" xmlns:cx4="http://schemas.microsoft.com/office/drawing/2016/5/10/chartex" xmlns:cx5="http://schemas.microsoft.com/office/drawing/2016/5/11/chartex" xmlns:mc="http://schemas.openxmlformats.org/markup-compatibility/2006" xmlns:o="urn:schemas-microsoft-com:office:office" xmlns:r="http://schemas.openxmlformats.org/officeDocument/2006/relationships" xmlns:m="http://schemas.openxmlformats.org/officeDocument/2006/math" xmlns:v="urn:schemas-microsoft-com:vml" xmlns:wp14="http://schemas.microsoft.com/office/word/2010/wordprocessingDrawing" xmlns:wp="http://schemas.openxmlformats.org/drawingml/2006/wordprocessingDrawing" xmlns:w10="urn:schemas-microsoft-com:office:word" xmlns:w="http://schemas.openxmlformats.org/wordprocessingml/2006/main" xmlns:w14="http://schemas.microsoft.com/office/word/2010/wordml" xmlns:w15="http://schemas.microsoft.com/office/word/2012/wordml" xmlns:w16se="http://schemas.microsoft.com/office/word/2015/wordml/symex" xmlns:wpg="http://schemas.microsoft.com/office/word/2010/wordprocessingGroup" xmlns:wpi="http://schemas.microsoft.com/office/word/2010/wordprocessingInk" xmlns:wne="http://schemas.microsoft.com/office/word/2006/wordml" xmlns:wps="http://schemas.microsoft.com/office/word/2010/wordprocessingShape" mc:Ignorable="w14 w15 w16se wp14">
   <w:footnote w:type="separator" w:id="-1">
     <w:p>
       <w:pPr>
@@ -7552,10 +7534,10 @@
 </file>
 
 <file path=word/header1.xml><?xml version="1.0" encoding="utf-8"?>
-<w:hdr xmlns:ve="http://schemas.openxmlformats.org/markup-compatibility/2006" xmlns:o="urn:schemas-microsoft-com:office:office" xmlns:r="http://schemas.openxmlformats.org/officeDocument/2006/relationships" xmlns:m="http://schemas.openxmlformats.org/officeDocument/2006/math" xmlns:v="urn:schemas-microsoft-com:vml" xmlns:wp="http://schemas.openxmlformats.org/drawingml/2006/wordprocessingDrawing" xmlns:w10="urn:schemas-microsoft-com:office:word" xmlns:w="http://schemas.openxmlformats.org/wordprocessingml/2006/main" xmlns:wne="http://schemas.microsoft.com/office/word/2006/wordml">
+<w:hdr xmlns:wpc="http://schemas.microsoft.com/office/word/2010/wordprocessingCanvas" xmlns:cx="http://schemas.microsoft.com/office/drawing/2014/chartex" xmlns:cx1="http://schemas.microsoft.com/office/drawing/2015/9/8/chartex" xmlns:cx2="http://schemas.microsoft.com/office/drawing/2015/10/21/chartex" xmlns:cx3="http://schemas.microsoft.com/office/drawing/2016/5/9/chartex" xmlns:cx4="http://schemas.microsoft.com/office/drawing/2016/5/10/chartex" xmlns:cx5="http://schemas.microsoft.com/office/drawing/2016/5/11/chartex" xmlns:mc="http://schemas.openxmlformats.org/markup-compatibility/2006" xmlns:o="urn:schemas-microsoft-com:office:office" xmlns:r="http://schemas.openxmlformats.org/officeDocument/2006/relationships" xmlns:m="http://schemas.openxmlformats.org/officeDocument/2006/math" xmlns:v="urn:schemas-microsoft-com:vml" xmlns:wp14="http://schemas.microsoft.com/office/word/2010/wordprocessingDrawing" xmlns:wp="http://schemas.openxmlformats.org/drawingml/2006/wordprocessingDrawing" xmlns:w10="urn:schemas-microsoft-com:office:word" xmlns:w="http://schemas.openxmlformats.org/wordprocessingml/2006/main" xmlns:w14="http://schemas.microsoft.com/office/word/2010/wordml" xmlns:w15="http://schemas.microsoft.com/office/word/2012/wordml" xmlns:w16se="http://schemas.microsoft.com/office/word/2015/wordml/symex" xmlns:wpg="http://schemas.microsoft.com/office/word/2010/wordprocessingGroup" xmlns:wpi="http://schemas.microsoft.com/office/word/2010/wordprocessingInk" xmlns:wne="http://schemas.microsoft.com/office/word/2006/wordml" xmlns:wps="http://schemas.microsoft.com/office/word/2010/wordprocessingShape" mc:Ignorable="w14 w15 w16se wp14">
   <w:p>
     <w:pPr>
-      <w:pStyle w:val="Header"/>
+      <w:pStyle w:val="a4"/>
       <w:tabs>
         <w:tab w:val="clear" w:pos="4680"/>
         <w:tab w:val="clear" w:pos="9360"/>
@@ -7577,8 +7559,8 @@
 </file>
 
 <file path=word/numbering.xml><?xml version="1.0" encoding="utf-8"?>
-<w:numbering xmlns:ve="http://schemas.openxmlformats.org/markup-compatibility/2006" xmlns:o="urn:schemas-microsoft-com:office:office" xmlns:r="http://schemas.openxmlformats.org/officeDocument/2006/relationships" xmlns:m="http://schemas.openxmlformats.org/officeDocument/2006/math" xmlns:v="urn:schemas-microsoft-com:vml" xmlns:wp="http://schemas.openxmlformats.org/drawingml/2006/wordprocessingDrawing" xmlns:w10="urn:schemas-microsoft-com:office:word" xmlns:w="http://schemas.openxmlformats.org/wordprocessingml/2006/main" xmlns:wne="http://schemas.microsoft.com/office/word/2006/wordml">
-  <w:abstractNum w:abstractNumId="0">
+<w:numbering xmlns:wpc="http://schemas.microsoft.com/office/word/2010/wordprocessingCanvas" xmlns:cx="http://schemas.microsoft.com/office/drawing/2014/chartex" xmlns:cx1="http://schemas.microsoft.com/office/drawing/2015/9/8/chartex" xmlns:cx2="http://schemas.microsoft.com/office/drawing/2015/10/21/chartex" xmlns:cx3="http://schemas.microsoft.com/office/drawing/2016/5/9/chartex" xmlns:cx4="http://schemas.microsoft.com/office/drawing/2016/5/10/chartex" xmlns:cx5="http://schemas.microsoft.com/office/drawing/2016/5/11/chartex" xmlns:mc="http://schemas.openxmlformats.org/markup-compatibility/2006" xmlns:o="urn:schemas-microsoft-com:office:office" xmlns:r="http://schemas.openxmlformats.org/officeDocument/2006/relationships" xmlns:m="http://schemas.openxmlformats.org/officeDocument/2006/math" xmlns:v="urn:schemas-microsoft-com:vml" xmlns:wp14="http://schemas.microsoft.com/office/word/2010/wordprocessingDrawing" xmlns:wp="http://schemas.openxmlformats.org/drawingml/2006/wordprocessingDrawing" xmlns:w10="urn:schemas-microsoft-com:office:word" xmlns:w="http://schemas.openxmlformats.org/wordprocessingml/2006/main" xmlns:w14="http://schemas.microsoft.com/office/word/2010/wordml" xmlns:w15="http://schemas.microsoft.com/office/word/2012/wordml" xmlns:w16se="http://schemas.microsoft.com/office/word/2015/wordml/symex" xmlns:wpg="http://schemas.microsoft.com/office/word/2010/wordprocessingGroup" xmlns:wpi="http://schemas.microsoft.com/office/word/2010/wordprocessingInk" xmlns:wne="http://schemas.microsoft.com/office/word/2006/wordml" xmlns:wps="http://schemas.microsoft.com/office/word/2010/wordprocessingShape" mc:Ignorable="w14 w15 w16se wp14">
+  <w:abstractNum w:abstractNumId="0" w15:restartNumberingAfterBreak="0">
     <w:nsid w:val="00B3778E"/>
     <w:multiLevelType w:val="hybridMultilevel"/>
     <w:tmpl w:val="26B8E1D2"/>
@@ -7664,7 +7646,7 @@
       </w:pPr>
     </w:lvl>
   </w:abstractNum>
-  <w:abstractNum w:abstractNumId="1">
+  <w:abstractNum w:abstractNumId="1" w15:restartNumberingAfterBreak="0">
     <w:nsid w:val="029C3F0B"/>
     <w:multiLevelType w:val="hybridMultilevel"/>
     <w:tmpl w:val="808C06BC"/>
@@ -7750,7 +7732,7 @@
       </w:pPr>
     </w:lvl>
   </w:abstractNum>
-  <w:abstractNum w:abstractNumId="2">
+  <w:abstractNum w:abstractNumId="2" w15:restartNumberingAfterBreak="0">
     <w:nsid w:val="186A522C"/>
     <w:multiLevelType w:val="hybridMultilevel"/>
     <w:tmpl w:val="AAB0A0CA"/>
@@ -7862,7 +7844,7 @@
       </w:rPr>
     </w:lvl>
   </w:abstractNum>
-  <w:abstractNum w:abstractNumId="3">
+  <w:abstractNum w:abstractNumId="3" w15:restartNumberingAfterBreak="0">
     <w:nsid w:val="28BB4BC3"/>
     <w:multiLevelType w:val="hybridMultilevel"/>
     <w:tmpl w:val="AB7E8F64"/>
@@ -7948,7 +7930,7 @@
       </w:pPr>
     </w:lvl>
   </w:abstractNum>
-  <w:abstractNum w:abstractNumId="4">
+  <w:abstractNum w:abstractNumId="4" w15:restartNumberingAfterBreak="0">
     <w:nsid w:val="2A0D7F80"/>
     <w:multiLevelType w:val="hybridMultilevel"/>
     <w:tmpl w:val="271A8ED6"/>
@@ -8034,7 +8016,7 @@
       </w:pPr>
     </w:lvl>
   </w:abstractNum>
-  <w:abstractNum w:abstractNumId="5">
+  <w:abstractNum w:abstractNumId="5" w15:restartNumberingAfterBreak="0">
     <w:nsid w:val="3ECF3B03"/>
     <w:multiLevelType w:val="hybridMultilevel"/>
     <w:tmpl w:val="1EEA3872"/>
@@ -8120,7 +8102,7 @@
       </w:pPr>
     </w:lvl>
   </w:abstractNum>
-  <w:abstractNum w:abstractNumId="6">
+  <w:abstractNum w:abstractNumId="6" w15:restartNumberingAfterBreak="0">
     <w:nsid w:val="3EF50CC4"/>
     <w:multiLevelType w:val="hybridMultilevel"/>
     <w:tmpl w:val="B49A06CE"/>
@@ -8233,7 +8215,7 @@
       </w:rPr>
     </w:lvl>
   </w:abstractNum>
-  <w:abstractNum w:abstractNumId="7">
+  <w:abstractNum w:abstractNumId="7" w15:restartNumberingAfterBreak="0">
     <w:nsid w:val="3FD3355F"/>
     <w:multiLevelType w:val="hybridMultilevel"/>
     <w:tmpl w:val="E5C09BA2"/>
@@ -8346,7 +8328,7 @@
       </w:rPr>
     </w:lvl>
   </w:abstractNum>
-  <w:abstractNum w:abstractNumId="8">
+  <w:abstractNum w:abstractNumId="8" w15:restartNumberingAfterBreak="0">
     <w:nsid w:val="445B0BE7"/>
     <w:multiLevelType w:val="hybridMultilevel"/>
     <w:tmpl w:val="35740572"/>
@@ -8459,7 +8441,7 @@
       </w:rPr>
     </w:lvl>
   </w:abstractNum>
-  <w:abstractNum w:abstractNumId="9">
+  <w:abstractNum w:abstractNumId="9" w15:restartNumberingAfterBreak="0">
     <w:nsid w:val="45C85AC0"/>
     <w:multiLevelType w:val="hybridMultilevel"/>
     <w:tmpl w:val="7A1E46D2"/>
@@ -8545,7 +8527,7 @@
       </w:pPr>
     </w:lvl>
   </w:abstractNum>
-  <w:abstractNum w:abstractNumId="10">
+  <w:abstractNum w:abstractNumId="10" w15:restartNumberingAfterBreak="0">
     <w:nsid w:val="46CD5797"/>
     <w:multiLevelType w:val="hybridMultilevel"/>
     <w:tmpl w:val="1604FA62"/>
@@ -8634,7 +8616,7 @@
       </w:pPr>
     </w:lvl>
   </w:abstractNum>
-  <w:abstractNum w:abstractNumId="11">
+  <w:abstractNum w:abstractNumId="11" w15:restartNumberingAfterBreak="0">
     <w:nsid w:val="52CF0BC9"/>
     <w:multiLevelType w:val="hybridMultilevel"/>
     <w:tmpl w:val="D7265692"/>
@@ -8720,7 +8702,7 @@
       </w:pPr>
     </w:lvl>
   </w:abstractNum>
-  <w:abstractNum w:abstractNumId="12">
+  <w:abstractNum w:abstractNumId="12" w15:restartNumberingAfterBreak="0">
     <w:nsid w:val="55D05B17"/>
     <w:multiLevelType w:val="hybridMultilevel"/>
     <w:tmpl w:val="FF2CF25C"/>
@@ -8833,7 +8815,7 @@
       </w:rPr>
     </w:lvl>
   </w:abstractNum>
-  <w:abstractNum w:abstractNumId="13">
+  <w:abstractNum w:abstractNumId="13" w15:restartNumberingAfterBreak="0">
     <w:nsid w:val="5E9F4442"/>
     <w:multiLevelType w:val="hybridMultilevel"/>
     <w:tmpl w:val="04709C60"/>
@@ -8946,7 +8928,7 @@
       </w:rPr>
     </w:lvl>
   </w:abstractNum>
-  <w:abstractNum w:abstractNumId="14">
+  <w:abstractNum w:abstractNumId="14" w15:restartNumberingAfterBreak="0">
     <w:nsid w:val="6BB004EB"/>
     <w:multiLevelType w:val="hybridMultilevel"/>
     <w:tmpl w:val="9D623F72"/>
@@ -9059,7 +9041,7 @@
       </w:rPr>
     </w:lvl>
   </w:abstractNum>
-  <w:abstractNum w:abstractNumId="15">
+  <w:abstractNum w:abstractNumId="15" w15:restartNumberingAfterBreak="0">
     <w:nsid w:val="6F740290"/>
     <w:multiLevelType w:val="hybridMultilevel"/>
     <w:tmpl w:val="284E8108"/>
@@ -9148,7 +9130,7 @@
       </w:pPr>
     </w:lvl>
   </w:abstractNum>
-  <w:abstractNum w:abstractNumId="16">
+  <w:abstractNum w:abstractNumId="16" w15:restartNumberingAfterBreak="0">
     <w:nsid w:val="74B64CEF"/>
     <w:multiLevelType w:val="hybridMultilevel"/>
     <w:tmpl w:val="D4FC4568"/>
@@ -9234,7 +9216,7 @@
       </w:pPr>
     </w:lvl>
   </w:abstractNum>
-  <w:abstractNum w:abstractNumId="17">
+  <w:abstractNum w:abstractNumId="17" w15:restartNumberingAfterBreak="0">
     <w:nsid w:val="7987721B"/>
     <w:multiLevelType w:val="hybridMultilevel"/>
     <w:tmpl w:val="48B257F2"/>
@@ -9323,7 +9305,7 @@
       </w:pPr>
     </w:lvl>
   </w:abstractNum>
-  <w:abstractNum w:abstractNumId="18">
+  <w:abstractNum w:abstractNumId="18" w15:restartNumberingAfterBreak="0">
     <w:nsid w:val="7A74100C"/>
     <w:multiLevelType w:val="hybridMultilevel"/>
     <w:tmpl w:val="37482D04"/>
@@ -9473,7 +9455,7 @@
 </file>
 
 <file path=word/styles.xml><?xml version="1.0" encoding="utf-8"?>
-<w:styles xmlns:r="http://schemas.openxmlformats.org/officeDocument/2006/relationships" xmlns:w="http://schemas.openxmlformats.org/wordprocessingml/2006/main">
+<w:styles xmlns:mc="http://schemas.openxmlformats.org/markup-compatibility/2006" xmlns:r="http://schemas.openxmlformats.org/officeDocument/2006/relationships" xmlns:w="http://schemas.openxmlformats.org/wordprocessingml/2006/main" xmlns:w14="http://schemas.microsoft.com/office/word/2010/wordml" xmlns:w15="http://schemas.microsoft.com/office/word/2012/wordml" xmlns:w16se="http://schemas.microsoft.com/office/word/2015/wordml/symex" mc:Ignorable="w14 w15 w16se">
   <w:docDefaults>
     <w:rPrDefault>
       <w:rPr>
@@ -9489,146 +9471,383 @@
       </w:pPr>
     </w:pPrDefault>
   </w:docDefaults>
-  <w:latentStyles w:defLockedState="0" w:defUIPriority="99" w:defSemiHidden="1" w:defUnhideWhenUsed="1" w:defQFormat="0" w:count="267">
-    <w:lsdException w:name="Normal" w:semiHidden="0" w:uiPriority="0" w:unhideWhenUsed="0" w:qFormat="1"/>
-    <w:lsdException w:name="heading 1" w:semiHidden="0" w:uiPriority="9" w:unhideWhenUsed="0" w:qFormat="1"/>
-    <w:lsdException w:name="heading 2" w:uiPriority="9" w:qFormat="1"/>
-    <w:lsdException w:name="heading 3" w:uiPriority="9" w:qFormat="1"/>
-    <w:lsdException w:name="heading 4" w:uiPriority="9" w:qFormat="1"/>
-    <w:lsdException w:name="heading 5" w:uiPriority="9" w:qFormat="1"/>
-    <w:lsdException w:name="heading 6" w:uiPriority="9" w:qFormat="1"/>
-    <w:lsdException w:name="heading 7" w:uiPriority="9" w:qFormat="1"/>
-    <w:lsdException w:name="heading 8" w:uiPriority="9" w:qFormat="1"/>
-    <w:lsdException w:name="heading 9" w:uiPriority="9" w:qFormat="1"/>
-    <w:lsdException w:name="toc 1" w:uiPriority="39"/>
-    <w:lsdException w:name="toc 2" w:uiPriority="39"/>
-    <w:lsdException w:name="toc 3" w:uiPriority="39"/>
-    <w:lsdException w:name="toc 4" w:uiPriority="39"/>
-    <w:lsdException w:name="toc 5" w:uiPriority="39"/>
-    <w:lsdException w:name="toc 6" w:uiPriority="39"/>
-    <w:lsdException w:name="toc 7" w:uiPriority="39"/>
-    <w:lsdException w:name="toc 8" w:uiPriority="39"/>
-    <w:lsdException w:name="toc 9" w:uiPriority="39"/>
-    <w:lsdException w:name="caption" w:uiPriority="35" w:qFormat="1"/>
-    <w:lsdException w:name="Title" w:semiHidden="0" w:uiPriority="10" w:unhideWhenUsed="0" w:qFormat="1"/>
-    <w:lsdException w:name="Default Paragraph Font" w:uiPriority="1"/>
-    <w:lsdException w:name="Subtitle" w:semiHidden="0" w:uiPriority="11" w:unhideWhenUsed="0" w:qFormat="1"/>
-    <w:lsdException w:name="Strong" w:semiHidden="0" w:uiPriority="22" w:unhideWhenUsed="0" w:qFormat="1"/>
-    <w:lsdException w:name="Emphasis" w:semiHidden="0" w:uiPriority="20" w:unhideWhenUsed="0" w:qFormat="1"/>
-    <w:lsdException w:name="Table Grid" w:semiHidden="0" w:uiPriority="39" w:unhideWhenUsed="0"/>
-    <w:lsdException w:name="Placeholder Text" w:unhideWhenUsed="0"/>
-    <w:lsdException w:name="No Spacing" w:semiHidden="0" w:uiPriority="1" w:unhideWhenUsed="0" w:qFormat="1"/>
-    <w:lsdException w:name="Light Shading" w:semiHidden="0" w:uiPriority="60" w:unhideWhenUsed="0"/>
-    <w:lsdException w:name="Light List" w:semiHidden="0" w:uiPriority="61" w:unhideWhenUsed="0"/>
-    <w:lsdException w:name="Light Grid" w:semiHidden="0" w:uiPriority="62" w:unhideWhenUsed="0"/>
-    <w:lsdException w:name="Medium Shading 1" w:semiHidden="0" w:uiPriority="63" w:unhideWhenUsed="0"/>
-    <w:lsdException w:name="Medium Shading 2" w:semiHidden="0" w:uiPriority="64" w:unhideWhenUsed="0"/>
-    <w:lsdException w:name="Medium List 1" w:semiHidden="0" w:uiPriority="65" w:unhideWhenUsed="0"/>
-    <w:lsdException w:name="Medium List 2" w:semiHidden="0" w:uiPriority="66" w:unhideWhenUsed="0"/>
-    <w:lsdException w:name="Medium Grid 1" w:semiHidden="0" w:uiPriority="67" w:unhideWhenUsed="0"/>
-    <w:lsdException w:name="Medium Grid 2" w:semiHidden="0" w:uiPriority="68" w:unhideWhenUsed="0"/>
-    <w:lsdException w:name="Medium Grid 3" w:semiHidden="0" w:uiPriority="69" w:unhideWhenUsed="0"/>
-    <w:lsdException w:name="Dark List" w:semiHidden="0" w:uiPriority="70" w:unhideWhenUsed="0"/>
-    <w:lsdException w:name="Colorful Shading" w:semiHidden="0" w:uiPriority="71" w:unhideWhenUsed="0"/>
-    <w:lsdException w:name="Colorful List" w:semiHidden="0" w:uiPriority="72" w:unhideWhenUsed="0"/>
-    <w:lsdException w:name="Colorful Grid" w:semiHidden="0" w:uiPriority="73" w:unhideWhenUsed="0"/>
-    <w:lsdException w:name="Light Shading Accent 1" w:semiHidden="0" w:uiPriority="60" w:unhideWhenUsed="0"/>
-    <w:lsdException w:name="Light List Accent 1" w:semiHidden="0" w:uiPriority="61" w:unhideWhenUsed="0"/>
-    <w:lsdException w:name="Light Grid Accent 1" w:semiHidden="0" w:uiPriority="62" w:unhideWhenUsed="0"/>
-    <w:lsdException w:name="Medium Shading 1 Accent 1" w:semiHidden="0" w:uiPriority="63" w:unhideWhenUsed="0"/>
-    <w:lsdException w:name="Medium Shading 2 Accent 1" w:semiHidden="0" w:uiPriority="64" w:unhideWhenUsed="0"/>
-    <w:lsdException w:name="Medium List 1 Accent 1" w:semiHidden="0" w:uiPriority="65" w:unhideWhenUsed="0"/>
-    <w:lsdException w:name="Revision" w:unhideWhenUsed="0"/>
-    <w:lsdException w:name="List Paragraph" w:semiHidden="0" w:uiPriority="34" w:unhideWhenUsed="0" w:qFormat="1"/>
-    <w:lsdException w:name="Quote" w:semiHidden="0" w:uiPriority="29" w:unhideWhenUsed="0" w:qFormat="1"/>
-    <w:lsdException w:name="Intense Quote" w:semiHidden="0" w:uiPriority="30" w:unhideWhenUsed="0" w:qFormat="1"/>
-    <w:lsdException w:name="Medium List 2 Accent 1" w:semiHidden="0" w:uiPriority="66" w:unhideWhenUsed="0"/>
-    <w:lsdException w:name="Medium Grid 1 Accent 1" w:semiHidden="0" w:uiPriority="67" w:unhideWhenUsed="0"/>
-    <w:lsdException w:name="Medium Grid 2 Accent 1" w:semiHidden="0" w:uiPriority="68" w:unhideWhenUsed="0"/>
-    <w:lsdException w:name="Medium Grid 3 Accent 1" w:semiHidden="0" w:uiPriority="69" w:unhideWhenUsed="0"/>
-    <w:lsdException w:name="Dark List Accent 1" w:semiHidden="0" w:uiPriority="70" w:unhideWhenUsed="0"/>
-    <w:lsdException w:name="Colorful Shading Accent 1" w:semiHidden="0" w:uiPriority="71" w:unhideWhenUsed="0"/>
-    <w:lsdException w:name="Colorful List Accent 1" w:semiHidden="0" w:uiPriority="72" w:unhideWhenUsed="0"/>
-    <w:lsdException w:name="Colorful Grid Accent 1" w:semiHidden="0" w:uiPriority="73" w:unhideWhenUsed="0"/>
-    <w:lsdException w:name="Light Shading Accent 2" w:semiHidden="0" w:uiPriority="60" w:unhideWhenUsed="0"/>
-    <w:lsdException w:name="Light List Accent 2" w:semiHidden="0" w:uiPriority="61" w:unhideWhenUsed="0"/>
-    <w:lsdException w:name="Light Grid Accent 2" w:semiHidden="0" w:uiPriority="62" w:unhideWhenUsed="0"/>
-    <w:lsdException w:name="Medium Shading 1 Accent 2" w:semiHidden="0" w:uiPriority="63" w:unhideWhenUsed="0"/>
-    <w:lsdException w:name="Medium Shading 2 Accent 2" w:semiHidden="0" w:uiPriority="64" w:unhideWhenUsed="0"/>
-    <w:lsdException w:name="Medium List 1 Accent 2" w:semiHidden="0" w:uiPriority="65" w:unhideWhenUsed="0"/>
-    <w:lsdException w:name="Medium List 2 Accent 2" w:semiHidden="0" w:uiPriority="66" w:unhideWhenUsed="0"/>
-    <w:lsdException w:name="Medium Grid 1 Accent 2" w:semiHidden="0" w:uiPriority="67" w:unhideWhenUsed="0"/>
-    <w:lsdException w:name="Medium Grid 2 Accent 2" w:semiHidden="0" w:uiPriority="68" w:unhideWhenUsed="0"/>
-    <w:lsdException w:name="Medium Grid 3 Accent 2" w:semiHidden="0" w:uiPriority="69" w:unhideWhenUsed="0"/>
-    <w:lsdException w:name="Dark List Accent 2" w:semiHidden="0" w:uiPriority="70" w:unhideWhenUsed="0"/>
-    <w:lsdException w:name="Colorful Shading Accent 2" w:semiHidden="0" w:uiPriority="71" w:unhideWhenUsed="0"/>
-    <w:lsdException w:name="Colorful List Accent 2" w:semiHidden="0" w:uiPriority="72" w:unhideWhenUsed="0"/>
-    <w:lsdException w:name="Colorful Grid Accent 2" w:semiHidden="0" w:uiPriority="73" w:unhideWhenUsed="0"/>
-    <w:lsdException w:name="Light Shading Accent 3" w:semiHidden="0" w:uiPriority="60" w:unhideWhenUsed="0"/>
-    <w:lsdException w:name="Light List Accent 3" w:semiHidden="0" w:uiPriority="61" w:unhideWhenUsed="0"/>
-    <w:lsdException w:name="Light Grid Accent 3" w:semiHidden="0" w:uiPriority="62" w:unhideWhenUsed="0"/>
-    <w:lsdException w:name="Medium Shading 1 Accent 3" w:semiHidden="0" w:uiPriority="63" w:unhideWhenUsed="0"/>
-    <w:lsdException w:name="Medium Shading 2 Accent 3" w:semiHidden="0" w:uiPriority="64" w:unhideWhenUsed="0"/>
-    <w:lsdException w:name="Medium List 1 Accent 3" w:semiHidden="0" w:uiPriority="65" w:unhideWhenUsed="0"/>
-    <w:lsdException w:name="Medium List 2 Accent 3" w:semiHidden="0" w:uiPriority="66" w:unhideWhenUsed="0"/>
-    <w:lsdException w:name="Medium Grid 1 Accent 3" w:semiHidden="0" w:uiPriority="67" w:unhideWhenUsed="0"/>
-    <w:lsdException w:name="Medium Grid 2 Accent 3" w:semiHidden="0" w:uiPriority="68" w:unhideWhenUsed="0"/>
-    <w:lsdException w:name="Medium Grid 3 Accent 3" w:semiHidden="0" w:uiPriority="69" w:unhideWhenUsed="0"/>
-    <w:lsdException w:name="Dark List Accent 3" w:semiHidden="0" w:uiPriority="70" w:unhideWhenUsed="0"/>
-    <w:lsdException w:name="Colorful Shading Accent 3" w:semiHidden="0" w:uiPriority="71" w:unhideWhenUsed="0"/>
-    <w:lsdException w:name="Colorful List Accent 3" w:semiHidden="0" w:uiPriority="72" w:unhideWhenUsed="0"/>
-    <w:lsdException w:name="Colorful Grid Accent 3" w:semiHidden="0" w:uiPriority="73" w:unhideWhenUsed="0"/>
-    <w:lsdException w:name="Light Shading Accent 4" w:semiHidden="0" w:uiPriority="60" w:unhideWhenUsed="0"/>
-    <w:lsdException w:name="Light List Accent 4" w:semiHidden="0" w:uiPriority="61" w:unhideWhenUsed="0"/>
-    <w:lsdException w:name="Light Grid Accent 4" w:semiHidden="0" w:uiPriority="62" w:unhideWhenUsed="0"/>
-    <w:lsdException w:name="Medium Shading 1 Accent 4" w:semiHidden="0" w:uiPriority="63" w:unhideWhenUsed="0"/>
-    <w:lsdException w:name="Medium Shading 2 Accent 4" w:semiHidden="0" w:uiPriority="64" w:unhideWhenUsed="0"/>
-    <w:lsdException w:name="Medium List 1 Accent 4" w:semiHidden="0" w:uiPriority="65" w:unhideWhenUsed="0"/>
-    <w:lsdException w:name="Medium List 2 Accent 4" w:semiHidden="0" w:uiPriority="66" w:unhideWhenUsed="0"/>
-    <w:lsdException w:name="Medium Grid 1 Accent 4" w:semiHidden="0" w:uiPriority="67" w:unhideWhenUsed="0"/>
-    <w:lsdException w:name="Medium Grid 2 Accent 4" w:semiHidden="0" w:uiPriority="68" w:unhideWhenUsed="0"/>
-    <w:lsdException w:name="Medium Grid 3 Accent 4" w:semiHidden="0" w:uiPriority="69" w:unhideWhenUsed="0"/>
-    <w:lsdException w:name="Dark List Accent 4" w:semiHidden="0" w:uiPriority="70" w:unhideWhenUsed="0"/>
-    <w:lsdException w:name="Colorful Shading Accent 4" w:semiHidden="0" w:uiPriority="71" w:unhideWhenUsed="0"/>
-    <w:lsdException w:name="Colorful List Accent 4" w:semiHidden="0" w:uiPriority="72" w:unhideWhenUsed="0"/>
-    <w:lsdException w:name="Colorful Grid Accent 4" w:semiHidden="0" w:uiPriority="73" w:unhideWhenUsed="0"/>
-    <w:lsdException w:name="Light Shading Accent 5" w:semiHidden="0" w:uiPriority="60" w:unhideWhenUsed="0"/>
-    <w:lsdException w:name="Light List Accent 5" w:semiHidden="0" w:uiPriority="61" w:unhideWhenUsed="0"/>
-    <w:lsdException w:name="Light Grid Accent 5" w:semiHidden="0" w:uiPriority="62" w:unhideWhenUsed="0"/>
-    <w:lsdException w:name="Medium Shading 1 Accent 5" w:semiHidden="0" w:uiPriority="63" w:unhideWhenUsed="0"/>
-    <w:lsdException w:name="Medium Shading 2 Accent 5" w:semiHidden="0" w:uiPriority="64" w:unhideWhenUsed="0"/>
-    <w:lsdException w:name="Medium List 1 Accent 5" w:semiHidden="0" w:uiPriority="65" w:unhideWhenUsed="0"/>
-    <w:lsdException w:name="Medium List 2 Accent 5" w:semiHidden="0" w:uiPriority="66" w:unhideWhenUsed="0"/>
-    <w:lsdException w:name="Medium Grid 1 Accent 5" w:semiHidden="0" w:uiPriority="67" w:unhideWhenUsed="0"/>
-    <w:lsdException w:name="Medium Grid 2 Accent 5" w:semiHidden="0" w:uiPriority="68" w:unhideWhenUsed="0"/>
-    <w:lsdException w:name="Medium Grid 3 Accent 5" w:semiHidden="0" w:uiPriority="69" w:unhideWhenUsed="0"/>
-    <w:lsdException w:name="Dark List Accent 5" w:semiHidden="0" w:uiPriority="70" w:unhideWhenUsed="0"/>
-    <w:lsdException w:name="Colorful Shading Accent 5" w:semiHidden="0" w:uiPriority="71" w:unhideWhenUsed="0"/>
-    <w:lsdException w:name="Colorful List Accent 5" w:semiHidden="0" w:uiPriority="72" w:unhideWhenUsed="0"/>
-    <w:lsdException w:name="Colorful Grid Accent 5" w:semiHidden="0" w:uiPriority="73" w:unhideWhenUsed="0"/>
-    <w:lsdException w:name="Light Shading Accent 6" w:semiHidden="0" w:uiPriority="60" w:unhideWhenUsed="0"/>
-    <w:lsdException w:name="Light List Accent 6" w:semiHidden="0" w:uiPriority="61" w:unhideWhenUsed="0"/>
-    <w:lsdException w:name="Light Grid Accent 6" w:semiHidden="0" w:uiPriority="62" w:unhideWhenUsed="0"/>
-    <w:lsdException w:name="Medium Shading 1 Accent 6" w:semiHidden="0" w:uiPriority="63" w:unhideWhenUsed="0"/>
-    <w:lsdException w:name="Medium Shading 2 Accent 6" w:semiHidden="0" w:uiPriority="64" w:unhideWhenUsed="0"/>
-    <w:lsdException w:name="Medium List 1 Accent 6" w:semiHidden="0" w:uiPriority="65" w:unhideWhenUsed="0"/>
-    <w:lsdException w:name="Medium List 2 Accent 6" w:semiHidden="0" w:uiPriority="66" w:unhideWhenUsed="0"/>
-    <w:lsdException w:name="Medium Grid 1 Accent 6" w:semiHidden="0" w:uiPriority="67" w:unhideWhenUsed="0"/>
-    <w:lsdException w:name="Medium Grid 2 Accent 6" w:semiHidden="0" w:uiPriority="68" w:unhideWhenUsed="0"/>
-    <w:lsdException w:name="Medium Grid 3 Accent 6" w:semiHidden="0" w:uiPriority="69" w:unhideWhenUsed="0"/>
-    <w:lsdException w:name="Dark List Accent 6" w:semiHidden="0" w:uiPriority="70" w:unhideWhenUsed="0"/>
-    <w:lsdException w:name="Colorful Shading Accent 6" w:semiHidden="0" w:uiPriority="71" w:unhideWhenUsed="0"/>
-    <w:lsdException w:name="Colorful List Accent 6" w:semiHidden="0" w:uiPriority="72" w:unhideWhenUsed="0"/>
-    <w:lsdException w:name="Colorful Grid Accent 6" w:semiHidden="0" w:uiPriority="73" w:unhideWhenUsed="0"/>
-    <w:lsdException w:name="Subtle Emphasis" w:semiHidden="0" w:uiPriority="19" w:unhideWhenUsed="0" w:qFormat="1"/>
-    <w:lsdException w:name="Intense Emphasis" w:semiHidden="0" w:uiPriority="21" w:unhideWhenUsed="0" w:qFormat="1"/>
-    <w:lsdException w:name="Subtle Reference" w:semiHidden="0" w:uiPriority="31" w:unhideWhenUsed="0" w:qFormat="1"/>
-    <w:lsdException w:name="Intense Reference" w:semiHidden="0" w:uiPriority="32" w:unhideWhenUsed="0" w:qFormat="1"/>
-    <w:lsdException w:name="Book Title" w:semiHidden="0" w:uiPriority="33" w:unhideWhenUsed="0" w:qFormat="1"/>
-    <w:lsdException w:name="Bibliography" w:uiPriority="37"/>
-    <w:lsdException w:name="TOC Heading" w:uiPriority="39" w:qFormat="1"/>
+  <w:latentStyles w:defLockedState="0" w:defUIPriority="99" w:defSemiHidden="0" w:defUnhideWhenUsed="0" w:defQFormat="0" w:count="374">
+    <w:lsdException w:name="Normal" w:uiPriority="0" w:qFormat="1"/>
+    <w:lsdException w:name="heading 1" w:uiPriority="9" w:qFormat="1"/>
+    <w:lsdException w:name="heading 2" w:semiHidden="1" w:uiPriority="9" w:unhideWhenUsed="1" w:qFormat="1"/>
+    <w:lsdException w:name="heading 3" w:semiHidden="1" w:uiPriority="9" w:unhideWhenUsed="1" w:qFormat="1"/>
+    <w:lsdException w:name="heading 4" w:semiHidden="1" w:uiPriority="9" w:unhideWhenUsed="1" w:qFormat="1"/>
+    <w:lsdException w:name="heading 5" w:semiHidden="1" w:uiPriority="9" w:unhideWhenUsed="1" w:qFormat="1"/>
+    <w:lsdException w:name="heading 6" w:semiHidden="1" w:uiPriority="9" w:unhideWhenUsed="1" w:qFormat="1"/>
+    <w:lsdException w:name="heading 7" w:semiHidden="1" w:uiPriority="9" w:unhideWhenUsed="1" w:qFormat="1"/>
+    <w:lsdException w:name="heading 8" w:semiHidden="1" w:uiPriority="9" w:unhideWhenUsed="1" w:qFormat="1"/>
+    <w:lsdException w:name="heading 9" w:semiHidden="1" w:uiPriority="9" w:unhideWhenUsed="1" w:qFormat="1"/>
+    <w:lsdException w:name="index 1" w:semiHidden="1" w:unhideWhenUsed="1"/>
+    <w:lsdException w:name="index 2" w:semiHidden="1" w:unhideWhenUsed="1"/>
+    <w:lsdException w:name="index 3" w:semiHidden="1" w:unhideWhenUsed="1"/>
+    <w:lsdException w:name="index 4" w:semiHidden="1" w:unhideWhenUsed="1"/>
+    <w:lsdException w:name="index 5" w:semiHidden="1" w:unhideWhenUsed="1"/>
+    <w:lsdException w:name="index 6" w:semiHidden="1" w:unhideWhenUsed="1"/>
+    <w:lsdException w:name="index 7" w:semiHidden="1" w:unhideWhenUsed="1"/>
+    <w:lsdException w:name="index 8" w:semiHidden="1" w:unhideWhenUsed="1"/>
+    <w:lsdException w:name="index 9" w:semiHidden="1" w:unhideWhenUsed="1"/>
+    <w:lsdException w:name="toc 1" w:semiHidden="1" w:uiPriority="39" w:unhideWhenUsed="1"/>
+    <w:lsdException w:name="toc 2" w:semiHidden="1" w:uiPriority="39" w:unhideWhenUsed="1"/>
+    <w:lsdException w:name="toc 3" w:semiHidden="1" w:uiPriority="39" w:unhideWhenUsed="1"/>
+    <w:lsdException w:name="toc 4" w:semiHidden="1" w:uiPriority="39" w:unhideWhenUsed="1"/>
+    <w:lsdException w:name="toc 5" w:semiHidden="1" w:uiPriority="39" w:unhideWhenUsed="1"/>
+    <w:lsdException w:name="toc 6" w:semiHidden="1" w:uiPriority="39" w:unhideWhenUsed="1"/>
+    <w:lsdException w:name="toc 7" w:semiHidden="1" w:uiPriority="39" w:unhideWhenUsed="1"/>
+    <w:lsdException w:name="toc 8" w:semiHidden="1" w:uiPriority="39" w:unhideWhenUsed="1"/>
+    <w:lsdException w:name="toc 9" w:semiHidden="1" w:uiPriority="39" w:unhideWhenUsed="1"/>
+    <w:lsdException w:name="Normal Indent" w:semiHidden="1" w:unhideWhenUsed="1"/>
+    <w:lsdException w:name="footnote text" w:semiHidden="1" w:unhideWhenUsed="1"/>
+    <w:lsdException w:name="annotation text" w:semiHidden="1" w:unhideWhenUsed="1"/>
+    <w:lsdException w:name="header" w:semiHidden="1" w:unhideWhenUsed="1"/>
+    <w:lsdException w:name="footer" w:semiHidden="1" w:unhideWhenUsed="1"/>
+    <w:lsdException w:name="index heading" w:semiHidden="1" w:unhideWhenUsed="1"/>
+    <w:lsdException w:name="caption" w:semiHidden="1" w:uiPriority="35" w:unhideWhenUsed="1" w:qFormat="1"/>
+    <w:lsdException w:name="table of figures" w:semiHidden="1" w:unhideWhenUsed="1"/>
+    <w:lsdException w:name="envelope address" w:semiHidden="1" w:unhideWhenUsed="1"/>
+    <w:lsdException w:name="envelope return" w:semiHidden="1" w:unhideWhenUsed="1"/>
+    <w:lsdException w:name="footnote reference" w:semiHidden="1" w:unhideWhenUsed="1"/>
+    <w:lsdException w:name="annotation reference" w:semiHidden="1" w:unhideWhenUsed="1"/>
+    <w:lsdException w:name="line number" w:semiHidden="1" w:unhideWhenUsed="1"/>
+    <w:lsdException w:name="page number" w:semiHidden="1" w:unhideWhenUsed="1"/>
+    <w:lsdException w:name="endnote reference" w:semiHidden="1" w:unhideWhenUsed="1"/>
+    <w:lsdException w:name="endnote text" w:semiHidden="1" w:unhideWhenUsed="1"/>
+    <w:lsdException w:name="table of authorities" w:semiHidden="1" w:unhideWhenUsed="1"/>
+    <w:lsdException w:name="macro" w:semiHidden="1" w:unhideWhenUsed="1"/>
+    <w:lsdException w:name="toa heading" w:semiHidden="1" w:unhideWhenUsed="1"/>
+    <w:lsdException w:name="List" w:semiHidden="1" w:unhideWhenUsed="1"/>
+    <w:lsdException w:name="List Bullet" w:semiHidden="1" w:unhideWhenUsed="1"/>
+    <w:lsdException w:name="List Number" w:semiHidden="1" w:unhideWhenUsed="1"/>
+    <w:lsdException w:name="List 2" w:semiHidden="1" w:unhideWhenUsed="1"/>
+    <w:lsdException w:name="List 3" w:semiHidden="1" w:unhideWhenUsed="1"/>
+    <w:lsdException w:name="List 4" w:semiHidden="1" w:unhideWhenUsed="1"/>
+    <w:lsdException w:name="List 5" w:semiHidden="1" w:unhideWhenUsed="1"/>
+    <w:lsdException w:name="List Bullet 2" w:semiHidden="1" w:unhideWhenUsed="1"/>
+    <w:lsdException w:name="List Bullet 3" w:semiHidden="1" w:unhideWhenUsed="1"/>
+    <w:lsdException w:name="List Bullet 4" w:semiHidden="1" w:unhideWhenUsed="1"/>
+    <w:lsdException w:name="List Bullet 5" w:semiHidden="1" w:unhideWhenUsed="1"/>
+    <w:lsdException w:name="List Number 2" w:semiHidden="1" w:unhideWhenUsed="1"/>
+    <w:lsdException w:name="List Number 3" w:semiHidden="1" w:unhideWhenUsed="1"/>
+    <w:lsdException w:name="List Number 4" w:semiHidden="1" w:unhideWhenUsed="1"/>
+    <w:lsdException w:name="List Number 5" w:semiHidden="1" w:unhideWhenUsed="1"/>
+    <w:lsdException w:name="Title" w:uiPriority="10" w:qFormat="1"/>
+    <w:lsdException w:name="Closing" w:semiHidden="1" w:unhideWhenUsed="1"/>
+    <w:lsdException w:name="Signature" w:semiHidden="1" w:unhideWhenUsed="1"/>
+    <w:lsdException w:name="Default Paragraph Font" w:semiHidden="1" w:uiPriority="1" w:unhideWhenUsed="1"/>
+    <w:lsdException w:name="Body Text" w:semiHidden="1" w:unhideWhenUsed="1"/>
+    <w:lsdException w:name="Body Text Indent" w:semiHidden="1" w:unhideWhenUsed="1"/>
+    <w:lsdException w:name="List Continue" w:semiHidden="1" w:unhideWhenUsed="1"/>
+    <w:lsdException w:name="List Continue 2" w:semiHidden="1" w:unhideWhenUsed="1"/>
+    <w:lsdException w:name="List Continue 3" w:semiHidden="1" w:unhideWhenUsed="1"/>
+    <w:lsdException w:name="List Continue 4" w:semiHidden="1" w:unhideWhenUsed="1"/>
+    <w:lsdException w:name="List Continue 5" w:semiHidden="1" w:unhideWhenUsed="1"/>
+    <w:lsdException w:name="Message Header" w:semiHidden="1" w:unhideWhenUsed="1"/>
+    <w:lsdException w:name="Subtitle" w:uiPriority="11" w:qFormat="1"/>
+    <w:lsdException w:name="Salutation" w:semiHidden="1" w:unhideWhenUsed="1"/>
+    <w:lsdException w:name="Date" w:semiHidden="1" w:unhideWhenUsed="1"/>
+    <w:lsdException w:name="Body Text First Indent" w:semiHidden="1" w:unhideWhenUsed="1"/>
+    <w:lsdException w:name="Body Text First Indent 2" w:semiHidden="1" w:unhideWhenUsed="1"/>
+    <w:lsdException w:name="Note Heading" w:semiHidden="1" w:unhideWhenUsed="1"/>
+    <w:lsdException w:name="Body Text 2" w:semiHidden="1" w:unhideWhenUsed="1"/>
+    <w:lsdException w:name="Body Text 3" w:semiHidden="1" w:unhideWhenUsed="1"/>
+    <w:lsdException w:name="Body Text Indent 2" w:semiHidden="1" w:unhideWhenUsed="1"/>
+    <w:lsdException w:name="Body Text Indent 3" w:semiHidden="1" w:unhideWhenUsed="1"/>
+    <w:lsdException w:name="Block Text" w:semiHidden="1" w:unhideWhenUsed="1"/>
+    <w:lsdException w:name="Hyperlink" w:semiHidden="1" w:unhideWhenUsed="1"/>
+    <w:lsdException w:name="FollowedHyperlink" w:semiHidden="1" w:unhideWhenUsed="1"/>
+    <w:lsdException w:name="Strong" w:uiPriority="22" w:qFormat="1"/>
+    <w:lsdException w:name="Emphasis" w:uiPriority="20" w:qFormat="1"/>
+    <w:lsdException w:name="Document Map" w:semiHidden="1" w:unhideWhenUsed="1"/>
+    <w:lsdException w:name="Plain Text" w:semiHidden="1" w:unhideWhenUsed="1"/>
+    <w:lsdException w:name="E-mail Signature" w:semiHidden="1" w:unhideWhenUsed="1"/>
+    <w:lsdException w:name="HTML Top of Form" w:semiHidden="1" w:unhideWhenUsed="1"/>
+    <w:lsdException w:name="HTML Bottom of Form" w:semiHidden="1" w:unhideWhenUsed="1"/>
+    <w:lsdException w:name="Normal (Web)" w:semiHidden="1" w:unhideWhenUsed="1"/>
+    <w:lsdException w:name="HTML Acronym" w:semiHidden="1" w:unhideWhenUsed="1"/>
+    <w:lsdException w:name="HTML Address" w:semiHidden="1" w:unhideWhenUsed="1"/>
+    <w:lsdException w:name="HTML Cite" w:semiHidden="1" w:unhideWhenUsed="1"/>
+    <w:lsdException w:name="HTML Code" w:semiHidden="1" w:unhideWhenUsed="1"/>
+    <w:lsdException w:name="HTML Definition" w:semiHidden="1" w:unhideWhenUsed="1"/>
+    <w:lsdException w:name="HTML Keyboard" w:semiHidden="1" w:unhideWhenUsed="1"/>
+    <w:lsdException w:name="HTML Preformatted" w:semiHidden="1" w:unhideWhenUsed="1"/>
+    <w:lsdException w:name="HTML Sample" w:semiHidden="1" w:unhideWhenUsed="1"/>
+    <w:lsdException w:name="HTML Typewriter" w:semiHidden="1" w:unhideWhenUsed="1"/>
+    <w:lsdException w:name="HTML Variable" w:semiHidden="1" w:unhideWhenUsed="1"/>
+    <w:lsdException w:name="Normal Table" w:semiHidden="1" w:unhideWhenUsed="1"/>
+    <w:lsdException w:name="annotation subject" w:semiHidden="1" w:unhideWhenUsed="1"/>
+    <w:lsdException w:name="No List" w:semiHidden="1" w:unhideWhenUsed="1"/>
+    <w:lsdException w:name="Outline List 1" w:semiHidden="1" w:unhideWhenUsed="1"/>
+    <w:lsdException w:name="Outline List 2" w:semiHidden="1" w:unhideWhenUsed="1"/>
+    <w:lsdException w:name="Outline List 3" w:semiHidden="1" w:unhideWhenUsed="1"/>
+    <w:lsdException w:name="Table Simple 1" w:semiHidden="1" w:unhideWhenUsed="1"/>
+    <w:lsdException w:name="Table Simple 2" w:semiHidden="1" w:unhideWhenUsed="1"/>
+    <w:lsdException w:name="Table Simple 3" w:semiHidden="1" w:unhideWhenUsed="1"/>
+    <w:lsdException w:name="Table Classic 1" w:semiHidden="1" w:unhideWhenUsed="1"/>
+    <w:lsdException w:name="Table Classic 2" w:semiHidden="1" w:unhideWhenUsed="1"/>
+    <w:lsdException w:name="Table Classic 3" w:semiHidden="1" w:unhideWhenUsed="1"/>
+    <w:lsdException w:name="Table Classic 4" w:semiHidden="1" w:unhideWhenUsed="1"/>
+    <w:lsdException w:name="Table Colorful 1" w:semiHidden="1" w:unhideWhenUsed="1"/>
+    <w:lsdException w:name="Table Colorful 2" w:semiHidden="1" w:unhideWhenUsed="1"/>
+    <w:lsdException w:name="Table Colorful 3" w:semiHidden="1" w:unhideWhenUsed="1"/>
+    <w:lsdException w:name="Table Columns 1" w:semiHidden="1" w:unhideWhenUsed="1"/>
+    <w:lsdException w:name="Table Columns 2" w:semiHidden="1" w:unhideWhenUsed="1"/>
+    <w:lsdException w:name="Table Columns 3" w:semiHidden="1" w:unhideWhenUsed="1"/>
+    <w:lsdException w:name="Table Columns 4" w:semiHidden="1" w:unhideWhenUsed="1"/>
+    <w:lsdException w:name="Table Columns 5" w:semiHidden="1" w:unhideWhenUsed="1"/>
+    <w:lsdException w:name="Table Grid 1" w:semiHidden="1" w:unhideWhenUsed="1"/>
+    <w:lsdException w:name="Table Grid 2" w:semiHidden="1" w:unhideWhenUsed="1"/>
+    <w:lsdException w:name="Table Grid 3" w:semiHidden="1" w:unhideWhenUsed="1"/>
+    <w:lsdException w:name="Table Grid 4" w:semiHidden="1" w:unhideWhenUsed="1"/>
+    <w:lsdException w:name="Table Grid 5" w:semiHidden="1" w:unhideWhenUsed="1"/>
+    <w:lsdException w:name="Table Grid 6" w:semiHidden="1" w:unhideWhenUsed="1"/>
+    <w:lsdException w:name="Table Grid 7" w:semiHidden="1" w:unhideWhenUsed="1"/>
+    <w:lsdException w:name="Table Grid 8" w:semiHidden="1" w:unhideWhenUsed="1"/>
+    <w:lsdException w:name="Table List 1" w:semiHidden="1" w:unhideWhenUsed="1"/>
+    <w:lsdException w:name="Table List 2" w:semiHidden="1" w:unhideWhenUsed="1"/>
+    <w:lsdException w:name="Table List 3" w:semiHidden="1" w:unhideWhenUsed="1"/>
+    <w:lsdException w:name="Table List 4" w:semiHidden="1" w:unhideWhenUsed="1"/>
+    <w:lsdException w:name="Table List 5" w:semiHidden="1" w:unhideWhenUsed="1"/>
+    <w:lsdException w:name="Table List 6" w:semiHidden="1" w:unhideWhenUsed="1"/>
+    <w:lsdException w:name="Table List 7" w:semiHidden="1" w:unhideWhenUsed="1"/>
+    <w:lsdException w:name="Table List 8" w:semiHidden="1" w:unhideWhenUsed="1"/>
+    <w:lsdException w:name="Table 3D effects 1" w:semiHidden="1" w:unhideWhenUsed="1"/>
+    <w:lsdException w:name="Table 3D effects 2" w:semiHidden="1" w:unhideWhenUsed="1"/>
+    <w:lsdException w:name="Table 3D effects 3" w:semiHidden="1" w:unhideWhenUsed="1"/>
+    <w:lsdException w:name="Table Contemporary" w:semiHidden="1" w:unhideWhenUsed="1"/>
+    <w:lsdException w:name="Table Elegant" w:semiHidden="1" w:unhideWhenUsed="1"/>
+    <w:lsdException w:name="Table Professional" w:semiHidden="1" w:unhideWhenUsed="1"/>
+    <w:lsdException w:name="Table Subtle 1" w:semiHidden="1" w:unhideWhenUsed="1"/>
+    <w:lsdException w:name="Table Subtle 2" w:semiHidden="1" w:unhideWhenUsed="1"/>
+    <w:lsdException w:name="Table Web 1" w:semiHidden="1" w:unhideWhenUsed="1"/>
+    <w:lsdException w:name="Table Web 2" w:semiHidden="1" w:unhideWhenUsed="1"/>
+    <w:lsdException w:name="Table Web 3" w:semiHidden="1" w:unhideWhenUsed="1"/>
+    <w:lsdException w:name="Balloon Text" w:semiHidden="1" w:unhideWhenUsed="1"/>
+    <w:lsdException w:name="Table Grid" w:semiHidden="1" w:uiPriority="39" w:unhideWhenUsed="1"/>
+    <w:lsdException w:name="Table Theme" w:semiHidden="1" w:unhideWhenUsed="1"/>
+    <w:lsdException w:name="Placeholder Text" w:semiHidden="1"/>
+    <w:lsdException w:name="No Spacing" w:uiPriority="1" w:qFormat="1"/>
+    <w:lsdException w:name="Light Shading" w:uiPriority="60"/>
+    <w:lsdException w:name="Light List" w:uiPriority="61"/>
+    <w:lsdException w:name="Light Grid" w:uiPriority="62"/>
+    <w:lsdException w:name="Medium Shading 1" w:uiPriority="63"/>
+    <w:lsdException w:name="Medium Shading 2" w:uiPriority="64"/>
+    <w:lsdException w:name="Medium List 1" w:uiPriority="65"/>
+    <w:lsdException w:name="Medium List 2" w:uiPriority="66"/>
+    <w:lsdException w:name="Medium Grid 1" w:uiPriority="67"/>
+    <w:lsdException w:name="Medium Grid 2" w:uiPriority="68"/>
+    <w:lsdException w:name="Medium Grid 3" w:uiPriority="69"/>
+    <w:lsdException w:name="Dark List" w:uiPriority="70"/>
+    <w:lsdException w:name="Colorful Shading" w:uiPriority="71"/>
+    <w:lsdException w:name="Colorful List" w:uiPriority="72"/>
+    <w:lsdException w:name="Colorful Grid" w:uiPriority="73"/>
+    <w:lsdException w:name="Light Shading Accent 1" w:uiPriority="60"/>
+    <w:lsdException w:name="Light List Accent 1" w:uiPriority="61"/>
+    <w:lsdException w:name="Light Grid Accent 1" w:uiPriority="62"/>
+    <w:lsdException w:name="Medium Shading 1 Accent 1" w:uiPriority="63"/>
+    <w:lsdException w:name="Medium Shading 2 Accent 1" w:uiPriority="64"/>
+    <w:lsdException w:name="Medium List 1 Accent 1" w:uiPriority="65"/>
+    <w:lsdException w:name="Revision" w:semiHidden="1"/>
+    <w:lsdException w:name="List Paragraph" w:uiPriority="34" w:qFormat="1"/>
+    <w:lsdException w:name="Quote" w:uiPriority="29" w:qFormat="1"/>
+    <w:lsdException w:name="Intense Quote" w:uiPriority="30" w:qFormat="1"/>
+    <w:lsdException w:name="Medium List 2 Accent 1" w:uiPriority="66"/>
+    <w:lsdException w:name="Medium Grid 1 Accent 1" w:uiPriority="67"/>
+    <w:lsdException w:name="Medium Grid 2 Accent 1" w:uiPriority="68"/>
+    <w:lsdException w:name="Medium Grid 3 Accent 1" w:uiPriority="69"/>
+    <w:lsdException w:name="Dark List Accent 1" w:uiPriority="70"/>
+    <w:lsdException w:name="Colorful Shading Accent 1" w:uiPriority="71"/>
+    <w:lsdException w:name="Colorful List Accent 1" w:uiPriority="72"/>
+    <w:lsdException w:name="Colorful Grid Accent 1" w:uiPriority="73"/>
+    <w:lsdException w:name="Light Shading Accent 2" w:uiPriority="60"/>
+    <w:lsdException w:name="Light List Accent 2" w:uiPriority="61"/>
+    <w:lsdException w:name="Light Grid Accent 2" w:uiPriority="62"/>
+    <w:lsdException w:name="Medium Shading 1 Accent 2" w:uiPriority="63"/>
+    <w:lsdException w:name="Medium Shading 2 Accent 2" w:uiPriority="64"/>
+    <w:lsdException w:name="Medium List 1 Accent 2" w:uiPriority="65"/>
+    <w:lsdException w:name="Medium List 2 Accent 2" w:uiPriority="66"/>
+    <w:lsdException w:name="Medium Grid 1 Accent 2" w:uiPriority="67"/>
+    <w:lsdException w:name="Medium Grid 2 Accent 2" w:uiPriority="68"/>
+    <w:lsdException w:name="Medium Grid 3 Accent 2" w:uiPriority="69"/>
+    <w:lsdException w:name="Dark List Accent 2" w:uiPriority="70"/>
+    <w:lsdException w:name="Colorful Shading Accent 2" w:uiPriority="71"/>
+    <w:lsdException w:name="Colorful List Accent 2" w:uiPriority="72"/>
+    <w:lsdException w:name="Colorful Grid Accent 2" w:uiPriority="73"/>
+    <w:lsdException w:name="Light Shading Accent 3" w:uiPriority="60"/>
+    <w:lsdException w:name="Light List Accent 3" w:uiPriority="61"/>
+    <w:lsdException w:name="Light Grid Accent 3" w:uiPriority="62"/>
+    <w:lsdException w:name="Medium Shading 1 Accent 3" w:uiPriority="63"/>
+    <w:lsdException w:name="Medium Shading 2 Accent 3" w:uiPriority="64"/>
+    <w:lsdException w:name="Medium List 1 Accent 3" w:uiPriority="65"/>
+    <w:lsdException w:name="Medium List 2 Accent 3" w:uiPriority="66"/>
+    <w:lsdException w:name="Medium Grid 1 Accent 3" w:uiPriority="67"/>
+    <w:lsdException w:name="Medium Grid 2 Accent 3" w:uiPriority="68"/>
+    <w:lsdException w:name="Medium Grid 3 Accent 3" w:uiPriority="69"/>
+    <w:lsdException w:name="Dark List Accent 3" w:uiPriority="70"/>
+    <w:lsdException w:name="Colorful Shading Accent 3" w:uiPriority="71"/>
+    <w:lsdException w:name="Colorful List Accent 3" w:uiPriority="72"/>
+    <w:lsdException w:name="Colorful Grid Accent 3" w:uiPriority="73"/>
+    <w:lsdException w:name="Light Shading Accent 4" w:uiPriority="60"/>
+    <w:lsdException w:name="Light List Accent 4" w:uiPriority="61"/>
+    <w:lsdException w:name="Light Grid Accent 4" w:uiPriority="62"/>
+    <w:lsdException w:name="Medium Shading 1 Accent 4" w:uiPriority="63"/>
+    <w:lsdException w:name="Medium Shading 2 Accent 4" w:uiPriority="64"/>
+    <w:lsdException w:name="Medium List 1 Accent 4" w:uiPriority="65"/>
+    <w:lsdException w:name="Medium List 2 Accent 4" w:uiPriority="66"/>
+    <w:lsdException w:name="Medium Grid 1 Accent 4" w:uiPriority="67"/>
+    <w:lsdException w:name="Medium Grid 2 Accent 4" w:uiPriority="68"/>
+    <w:lsdException w:name="Medium Grid 3 Accent 4" w:uiPriority="69"/>
+    <w:lsdException w:name="Dark List Accent 4" w:uiPriority="70"/>
+    <w:lsdException w:name="Colorful Shading Accent 4" w:uiPriority="71"/>
+    <w:lsdException w:name="Colorful List Accent 4" w:uiPriority="72"/>
+    <w:lsdException w:name="Colorful Grid Accent 4" w:uiPriority="73"/>
+    <w:lsdException w:name="Light Shading Accent 5" w:uiPriority="60"/>
+    <w:lsdException w:name="Light List Accent 5" w:uiPriority="61"/>
+    <w:lsdException w:name="Light Grid Accent 5" w:uiPriority="62"/>
+    <w:lsdException w:name="Medium Shading 1 Accent 5" w:uiPriority="63"/>
+    <w:lsdException w:name="Medium Shading 2 Accent 5" w:uiPriority="64"/>
+    <w:lsdException w:name="Medium List 1 Accent 5" w:uiPriority="65"/>
+    <w:lsdException w:name="Medium List 2 Accent 5" w:uiPriority="66"/>
+    <w:lsdException w:name="Medium Grid 1 Accent 5" w:uiPriority="67"/>
+    <w:lsdException w:name="Medium Grid 2 Accent 5" w:uiPriority="68"/>
+    <w:lsdException w:name="Medium Grid 3 Accent 5" w:uiPriority="69"/>
+    <w:lsdException w:name="Dark List Accent 5" w:uiPriority="70"/>
+    <w:lsdException w:name="Colorful Shading Accent 5" w:uiPriority="71"/>
+    <w:lsdException w:name="Colorful List Accent 5" w:uiPriority="72"/>
+    <w:lsdException w:name="Colorful Grid Accent 5" w:uiPriority="73"/>
+    <w:lsdException w:name="Light Shading Accent 6" w:uiPriority="60"/>
+    <w:lsdException w:name="Light List Accent 6" w:uiPriority="61"/>
+    <w:lsdException w:name="Light Grid Accent 6" w:uiPriority="62"/>
+    <w:lsdException w:name="Medium Shading 1 Accent 6" w:uiPriority="63"/>
+    <w:lsdException w:name="Medium Shading 2 Accent 6" w:uiPriority="64"/>
+    <w:lsdException w:name="Medium List 1 Accent 6" w:uiPriority="65"/>
+    <w:lsdException w:name="Medium List 2 Accent 6" w:uiPriority="66"/>
+    <w:lsdException w:name="Medium Grid 1 Accent 6" w:uiPriority="67"/>
+    <w:lsdException w:name="Medium Grid 2 Accent 6" w:uiPriority="68"/>
+    <w:lsdException w:name="Medium Grid 3 Accent 6" w:uiPriority="69"/>
+    <w:lsdException w:name="Dark List Accent 6" w:uiPriority="70"/>
+    <w:lsdException w:name="Colorful Shading Accent 6" w:uiPriority="71"/>
+    <w:lsdException w:name="Colorful List Accent 6" w:uiPriority="72"/>
+    <w:lsdException w:name="Colorful Grid Accent 6" w:uiPriority="73"/>
+    <w:lsdException w:name="Subtle Emphasis" w:uiPriority="19" w:qFormat="1"/>
+    <w:lsdException w:name="Intense Emphasis" w:uiPriority="21" w:qFormat="1"/>
+    <w:lsdException w:name="Subtle Reference" w:uiPriority="31" w:qFormat="1"/>
+    <w:lsdException w:name="Intense Reference" w:uiPriority="32" w:qFormat="1"/>
+    <w:lsdException w:name="Book Title" w:uiPriority="33" w:qFormat="1"/>
+    <w:lsdException w:name="Bibliography" w:semiHidden="1" w:uiPriority="37" w:unhideWhenUsed="1"/>
+    <w:lsdException w:name="TOC Heading" w:semiHidden="1" w:uiPriority="39" w:unhideWhenUsed="1" w:qFormat="1"/>
+    <w:lsdException w:name="Plain Table 1" w:uiPriority="41"/>
+    <w:lsdException w:name="Plain Table 2" w:uiPriority="42"/>
+    <w:lsdException w:name="Plain Table 3" w:uiPriority="43"/>
+    <w:lsdException w:name="Plain Table 4" w:uiPriority="44"/>
+    <w:lsdException w:name="Plain Table 5" w:uiPriority="45"/>
+    <w:lsdException w:name="Grid Table Light" w:uiPriority="40"/>
+    <w:lsdException w:name="Grid Table 1 Light" w:uiPriority="46"/>
+    <w:lsdException w:name="Grid Table 2" w:uiPriority="47"/>
+    <w:lsdException w:name="Grid Table 3" w:uiPriority="48"/>
+    <w:lsdException w:name="Grid Table 4" w:uiPriority="49"/>
+    <w:lsdException w:name="Grid Table 5 Dark" w:uiPriority="50"/>
+    <w:lsdException w:name="Grid Table 6 Colorful" w:uiPriority="51"/>
+    <w:lsdException w:name="Grid Table 7 Colorful" w:uiPriority="52"/>
+    <w:lsdException w:name="Grid Table 1 Light Accent 1" w:uiPriority="46"/>
+    <w:lsdException w:name="Grid Table 2 Accent 1" w:uiPriority="47"/>
+    <w:lsdException w:name="Grid Table 3 Accent 1" w:uiPriority="48"/>
+    <w:lsdException w:name="Grid Table 4 Accent 1" w:uiPriority="49"/>
+    <w:lsdException w:name="Grid Table 5 Dark Accent 1" w:uiPriority="50"/>
+    <w:lsdException w:name="Grid Table 6 Colorful Accent 1" w:uiPriority="51"/>
+    <w:lsdException w:name="Grid Table 7 Colorful Accent 1" w:uiPriority="52"/>
+    <w:lsdException w:name="Grid Table 1 Light Accent 2" w:uiPriority="46"/>
+    <w:lsdException w:name="Grid Table 2 Accent 2" w:uiPriority="47"/>
+    <w:lsdException w:name="Grid Table 3 Accent 2" w:uiPriority="48"/>
+    <w:lsdException w:name="Grid Table 4 Accent 2" w:uiPriority="49"/>
+    <w:lsdException w:name="Grid Table 5 Dark Accent 2" w:uiPriority="50"/>
+    <w:lsdException w:name="Grid Table 6 Colorful Accent 2" w:uiPriority="51"/>
+    <w:lsdException w:name="Grid Table 7 Colorful Accent 2" w:uiPriority="52"/>
+    <w:lsdException w:name="Grid Table 1 Light Accent 3" w:uiPriority="46"/>
+    <w:lsdException w:name="Grid Table 2 Accent 3" w:uiPriority="47"/>
+    <w:lsdException w:name="Grid Table 3 Accent 3" w:uiPriority="48"/>
+    <w:lsdException w:name="Grid Table 4 Accent 3" w:uiPriority="49"/>
+    <w:lsdException w:name="Grid Table 5 Dark Accent 3" w:uiPriority="50"/>
+    <w:lsdException w:name="Grid Table 6 Colorful Accent 3" w:uiPriority="51"/>
+    <w:lsdException w:name="Grid Table 7 Colorful Accent 3" w:uiPriority="52"/>
+    <w:lsdException w:name="Grid Table 1 Light Accent 4" w:uiPriority="46"/>
+    <w:lsdException w:name="Grid Table 2 Accent 4" w:uiPriority="47"/>
+    <w:lsdException w:name="Grid Table 3 Accent 4" w:uiPriority="48"/>
+    <w:lsdException w:name="Grid Table 4 Accent 4" w:uiPriority="49"/>
+    <w:lsdException w:name="Grid Table 5 Dark Accent 4" w:uiPriority="50"/>
+    <w:lsdException w:name="Grid Table 6 Colorful Accent 4" w:uiPriority="51"/>
+    <w:lsdException w:name="Grid Table 7 Colorful Accent 4" w:uiPriority="52"/>
+    <w:lsdException w:name="Grid Table 1 Light Accent 5" w:uiPriority="46"/>
+    <w:lsdException w:name="Grid Table 2 Accent 5" w:uiPriority="47"/>
+    <w:lsdException w:name="Grid Table 3 Accent 5" w:uiPriority="48"/>
+    <w:lsdException w:name="Grid Table 4 Accent 5" w:uiPriority="49"/>
+    <w:lsdException w:name="Grid Table 5 Dark Accent 5" w:uiPriority="50"/>
+    <w:lsdException w:name="Grid Table 6 Colorful Accent 5" w:uiPriority="51"/>
+    <w:lsdException w:name="Grid Table 7 Colorful Accent 5" w:uiPriority="52"/>
+    <w:lsdException w:name="Grid Table 1 Light Accent 6" w:uiPriority="46"/>
+    <w:lsdException w:name="Grid Table 2 Accent 6" w:uiPriority="47"/>
+    <w:lsdException w:name="Grid Table 3 Accent 6" w:uiPriority="48"/>
+    <w:lsdException w:name="Grid Table 4 Accent 6" w:uiPriority="49"/>
+    <w:lsdException w:name="Grid Table 5 Dark Accent 6" w:uiPriority="50"/>
+    <w:lsdException w:name="Grid Table 6 Colorful Accent 6" w:uiPriority="51"/>
+    <w:lsdException w:name="Grid Table 7 Colorful Accent 6" w:uiPriority="52"/>
+    <w:lsdException w:name="List Table 1 Light" w:uiPriority="46"/>
+    <w:lsdException w:name="List Table 2" w:uiPriority="47"/>
+    <w:lsdException w:name="List Table 3" w:uiPriority="48"/>
+    <w:lsdException w:name="List Table 4" w:uiPriority="49"/>
+    <w:lsdException w:name="List Table 5 Dark" w:uiPriority="50"/>
+    <w:lsdException w:name="List Table 6 Colorful" w:uiPriority="51"/>
+    <w:lsdException w:name="List Table 7 Colorful" w:uiPriority="52"/>
+    <w:lsdException w:name="List Table 1 Light Accent 1" w:uiPriority="46"/>
+    <w:lsdException w:name="List Table 2 Accent 1" w:uiPriority="47"/>
+    <w:lsdException w:name="List Table 3 Accent 1" w:uiPriority="48"/>
+    <w:lsdException w:name="List Table 4 Accent 1" w:uiPriority="49"/>
+    <w:lsdException w:name="List Table 5 Dark Accent 1" w:uiPriority="50"/>
+    <w:lsdException w:name="List Table 6 Colorful Accent 1" w:uiPriority="51"/>
+    <w:lsdException w:name="List Table 7 Colorful Accent 1" w:uiPriority="52"/>
+    <w:lsdException w:name="List Table 1 Light Accent 2" w:uiPriority="46"/>
+    <w:lsdException w:name="List Table 2 Accent 2" w:uiPriority="47"/>
+    <w:lsdException w:name="List Table 3 Accent 2" w:uiPriority="48"/>
+    <w:lsdException w:name="List Table 4 Accent 2" w:uiPriority="49"/>
+    <w:lsdException w:name="List Table 5 Dark Accent 2" w:uiPriority="50"/>
+    <w:lsdException w:name="List Table 6 Colorful Accent 2" w:uiPriority="51"/>
+    <w:lsdException w:name="List Table 7 Colorful Accent 2" w:uiPriority="52"/>
+    <w:lsdException w:name="List Table 1 Light Accent 3" w:uiPriority="46"/>
+    <w:lsdException w:name="List Table 2 Accent 3" w:uiPriority="47"/>
+    <w:lsdException w:name="List Table 3 Accent 3" w:uiPriority="48"/>
+    <w:lsdException w:name="List Table 4 Accent 3" w:uiPriority="49"/>
+    <w:lsdException w:name="List Table 5 Dark Accent 3" w:uiPriority="50"/>
+    <w:lsdException w:name="List Table 6 Colorful Accent 3" w:uiPriority="51"/>
+    <w:lsdException w:name="List Table 7 Colorful Accent 3" w:uiPriority="52"/>
+    <w:lsdException w:name="List Table 1 Light Accent 4" w:uiPriority="46"/>
+    <w:lsdException w:name="List Table 2 Accent 4" w:uiPriority="47"/>
+    <w:lsdException w:name="List Table 3 Accent 4" w:uiPriority="48"/>
+    <w:lsdException w:name="List Table 4 Accent 4" w:uiPriority="49"/>
+    <w:lsdException w:name="List Table 5 Dark Accent 4" w:uiPriority="50"/>
+    <w:lsdException w:name="List Table 6 Colorful Accent 4" w:uiPriority="51"/>
+    <w:lsdException w:name="List Table 7 Colorful Accent 4" w:uiPriority="52"/>
+    <w:lsdException w:name="List Table 1 Light Accent 5" w:uiPriority="46"/>
+    <w:lsdException w:name="List Table 2 Accent 5" w:uiPriority="47"/>
+    <w:lsdException w:name="List Table 3 Accent 5" w:uiPriority="48"/>
+    <w:lsdException w:name="List Table 4 Accent 5" w:uiPriority="49"/>
+    <w:lsdException w:name="List Table 5 Dark Accent 5" w:uiPriority="50"/>
+    <w:lsdException w:name="List Table 6 Colorful Accent 5" w:uiPriority="51"/>
+    <w:lsdException w:name="List Table 7 Colorful Accent 5" w:uiPriority="52"/>
+    <w:lsdException w:name="List Table 1 Light Accent 6" w:uiPriority="46"/>
+    <w:lsdException w:name="List Table 2 Accent 6" w:uiPriority="47"/>
+    <w:lsdException w:name="List Table 3 Accent 6" w:uiPriority="48"/>
+    <w:lsdException w:name="List Table 4 Accent 6" w:uiPriority="49"/>
+    <w:lsdException w:name="List Table 5 Dark Accent 6" w:uiPriority="50"/>
+    <w:lsdException w:name="List Table 6 Colorful Accent 6" w:uiPriority="51"/>
+    <w:lsdException w:name="List Table 7 Colorful Accent 6" w:uiPriority="52"/>
+    <w:lsdException w:name="Mention" w:semiHidden="1" w:unhideWhenUsed="1"/>
+    <w:lsdException w:name="Smart Hyperlink" w:semiHidden="1" w:unhideWhenUsed="1"/>
+    <w:lsdException w:name="Hashtag" w:semiHidden="1" w:unhideWhenUsed="1"/>
   </w:latentStyles>
-  <w:style w:type="paragraph" w:default="1" w:styleId="Normal">
+  <w:style w:type="paragraph" w:default="1" w:styleId="a">
     <w:name w:val="Normal"/>
     <w:qFormat/>
     <w:rsid w:val="00522B9C"/>
@@ -9636,11 +9855,11 @@
       <w:bidi/>
     </w:pPr>
   </w:style>
-  <w:style w:type="paragraph" w:styleId="Heading1">
+  <w:style w:type="paragraph" w:styleId="1">
     <w:name w:val="heading 1"/>
-    <w:basedOn w:val="Normal"/>
-    <w:next w:val="Normal"/>
-    <w:link w:val="Heading1Char"/>
+    <w:basedOn w:val="a"/>
+    <w:next w:val="a"/>
+    <w:link w:val="10"/>
     <w:uiPriority w:val="9"/>
     <w:qFormat/>
     <w:rsid w:val="000816DB"/>
@@ -9657,11 +9876,11 @@
       <w:szCs w:val="32"/>
     </w:rPr>
   </w:style>
-  <w:style w:type="paragraph" w:styleId="Heading2">
+  <w:style w:type="paragraph" w:styleId="2">
     <w:name w:val="heading 2"/>
-    <w:basedOn w:val="Normal"/>
-    <w:next w:val="Normal"/>
-    <w:link w:val="Heading2Char"/>
+    <w:basedOn w:val="a"/>
+    <w:next w:val="a"/>
+    <w:link w:val="20"/>
     <w:uiPriority w:val="9"/>
     <w:unhideWhenUsed/>
     <w:qFormat/>
@@ -9679,18 +9898,17 @@
       <w:szCs w:val="26"/>
     </w:rPr>
   </w:style>
-  <w:style w:type="character" w:default="1" w:styleId="DefaultParagraphFont">
+  <w:style w:type="character" w:default="1" w:styleId="a0">
     <w:name w:val="Default Paragraph Font"/>
     <w:uiPriority w:val="1"/>
     <w:semiHidden/>
     <w:unhideWhenUsed/>
   </w:style>
-  <w:style w:type="table" w:default="1" w:styleId="TableNormal">
+  <w:style w:type="table" w:default="1" w:styleId="a1">
     <w:name w:val="Normal Table"/>
     <w:uiPriority w:val="99"/>
     <w:semiHidden/>
     <w:unhideWhenUsed/>
-    <w:qFormat/>
     <w:tblPr>
       <w:tblInd w:w="0" w:type="dxa"/>
       <w:tblCellMar>
@@ -9701,15 +9919,15 @@
       </w:tblCellMar>
     </w:tblPr>
   </w:style>
-  <w:style w:type="numbering" w:default="1" w:styleId="NoList">
+  <w:style w:type="numbering" w:default="1" w:styleId="a2">
     <w:name w:val="No List"/>
     <w:uiPriority w:val="99"/>
     <w:semiHidden/>
     <w:unhideWhenUsed/>
   </w:style>
-  <w:style w:type="paragraph" w:styleId="ListParagraph">
+  <w:style w:type="paragraph" w:styleId="a3">
     <w:name w:val="List Paragraph"/>
-    <w:basedOn w:val="Normal"/>
+    <w:basedOn w:val="a"/>
     <w:uiPriority w:val="34"/>
     <w:qFormat/>
     <w:rsid w:val="00E05909"/>
@@ -9718,10 +9936,10 @@
       <w:contextualSpacing/>
     </w:pPr>
   </w:style>
-  <w:style w:type="character" w:customStyle="1" w:styleId="Heading2Char">
-    <w:name w:val="Heading 2 Char"/>
-    <w:basedOn w:val="DefaultParagraphFont"/>
-    <w:link w:val="Heading2"/>
+  <w:style w:type="character" w:customStyle="1" w:styleId="20">
+    <w:name w:val="כותרת 2 תו"/>
+    <w:basedOn w:val="a0"/>
+    <w:link w:val="2"/>
     <w:uiPriority w:val="9"/>
     <w:rsid w:val="002234A7"/>
     <w:rPr>
@@ -9731,10 +9949,10 @@
       <w:szCs w:val="26"/>
     </w:rPr>
   </w:style>
-  <w:style w:type="character" w:customStyle="1" w:styleId="Heading1Char">
-    <w:name w:val="Heading 1 Char"/>
-    <w:basedOn w:val="DefaultParagraphFont"/>
-    <w:link w:val="Heading1"/>
+  <w:style w:type="character" w:customStyle="1" w:styleId="10">
+    <w:name w:val="כותרת 1 תו"/>
+    <w:basedOn w:val="a0"/>
+    <w:link w:val="1"/>
     <w:uiPriority w:val="9"/>
     <w:rsid w:val="000816DB"/>
     <w:rPr>
@@ -9744,10 +9962,10 @@
       <w:szCs w:val="32"/>
     </w:rPr>
   </w:style>
-  <w:style w:type="paragraph" w:styleId="Header">
+  <w:style w:type="paragraph" w:styleId="a4">
     <w:name w:val="header"/>
-    <w:basedOn w:val="Normal"/>
-    <w:link w:val="HeaderChar"/>
+    <w:basedOn w:val="a"/>
+    <w:link w:val="a5"/>
     <w:uiPriority w:val="99"/>
     <w:unhideWhenUsed/>
     <w:rsid w:val="002252F3"/>
@@ -9759,17 +9977,17 @@
       <w:spacing w:after="0" w:line="240" w:lineRule="auto"/>
     </w:pPr>
   </w:style>
-  <w:style w:type="character" w:customStyle="1" w:styleId="HeaderChar">
-    <w:name w:val="Header Char"/>
-    <w:basedOn w:val="DefaultParagraphFont"/>
-    <w:link w:val="Header"/>
+  <w:style w:type="character" w:customStyle="1" w:styleId="a5">
+    <w:name w:val="כותרת עליונה תו"/>
+    <w:basedOn w:val="a0"/>
+    <w:link w:val="a4"/>
     <w:uiPriority w:val="99"/>
     <w:rsid w:val="002252F3"/>
   </w:style>
-  <w:style w:type="paragraph" w:styleId="Footer">
+  <w:style w:type="paragraph" w:styleId="a6">
     <w:name w:val="footer"/>
-    <w:basedOn w:val="Normal"/>
-    <w:link w:val="FooterChar"/>
+    <w:basedOn w:val="a"/>
+    <w:link w:val="a7"/>
     <w:uiPriority w:val="99"/>
     <w:unhideWhenUsed/>
     <w:rsid w:val="002252F3"/>
@@ -9781,16 +9999,16 @@
       <w:spacing w:after="0" w:line="240" w:lineRule="auto"/>
     </w:pPr>
   </w:style>
-  <w:style w:type="character" w:customStyle="1" w:styleId="FooterChar">
-    <w:name w:val="Footer Char"/>
-    <w:basedOn w:val="DefaultParagraphFont"/>
-    <w:link w:val="Footer"/>
+  <w:style w:type="character" w:customStyle="1" w:styleId="a7">
+    <w:name w:val="כותרת תחתונה תו"/>
+    <w:basedOn w:val="a0"/>
+    <w:link w:val="a6"/>
     <w:uiPriority w:val="99"/>
     <w:rsid w:val="002252F3"/>
   </w:style>
   <w:style w:type="character" w:styleId="Hyperlink">
     <w:name w:val="Hyperlink"/>
-    <w:basedOn w:val="DefaultParagraphFont"/>
+    <w:basedOn w:val="a0"/>
     <w:uiPriority w:val="99"/>
     <w:unhideWhenUsed/>
     <w:rsid w:val="002252F3"/>
@@ -9799,9 +10017,9 @@
       <w:u w:val="single"/>
     </w:rPr>
   </w:style>
-  <w:style w:type="character" w:styleId="PlaceholderText">
+  <w:style w:type="character" w:styleId="a8">
     <w:name w:val="Placeholder Text"/>
-    <w:basedOn w:val="DefaultParagraphFont"/>
+    <w:basedOn w:val="a0"/>
     <w:uiPriority w:val="99"/>
     <w:semiHidden/>
     <w:rsid w:val="00427948"/>
@@ -9809,16 +10027,15 @@
       <w:color w:val="808080"/>
     </w:rPr>
   </w:style>
-  <w:style w:type="table" w:styleId="TableGrid">
+  <w:style w:type="table" w:styleId="a9">
     <w:name w:val="Table Grid"/>
-    <w:basedOn w:val="TableNormal"/>
+    <w:basedOn w:val="a1"/>
     <w:uiPriority w:val="39"/>
     <w:rsid w:val="00810490"/>
     <w:pPr>
       <w:spacing w:after="0" w:line="240" w:lineRule="auto"/>
     </w:pPr>
     <w:tblPr>
-      <w:tblInd w:w="0" w:type="dxa"/>
       <w:tblBorders>
         <w:top w:val="single" w:sz="4" w:space="0" w:color="auto"/>
         <w:left w:val="single" w:sz="4" w:space="0" w:color="auto"/>
@@ -9827,17 +10044,11 @@
         <w:insideH w:val="single" w:sz="4" w:space="0" w:color="auto"/>
         <w:insideV w:val="single" w:sz="4" w:space="0" w:color="auto"/>
       </w:tblBorders>
-      <w:tblCellMar>
-        <w:top w:w="0" w:type="dxa"/>
-        <w:left w:w="108" w:type="dxa"/>
-        <w:bottom w:w="0" w:type="dxa"/>
-        <w:right w:w="108" w:type="dxa"/>
-      </w:tblCellMar>
     </w:tblPr>
   </w:style>
-  <w:style w:type="table" w:customStyle="1" w:styleId="GridTable1LightAccent5">
-    <w:name w:val="Grid Table 1 Light Accent 5"/>
-    <w:basedOn w:val="TableNormal"/>
+  <w:style w:type="table" w:customStyle="1" w:styleId="1-51">
+    <w:name w:val="טבלת רשת 1 בהירה - הדגשה 51"/>
+    <w:basedOn w:val="a1"/>
     <w:uiPriority w:val="46"/>
     <w:rsid w:val="00667A51"/>
     <w:pPr>
@@ -9850,7 +10061,6 @@
     <w:tblPr>
       <w:tblStyleRowBandSize w:val="1"/>
       <w:tblStyleColBandSize w:val="1"/>
-      <w:tblInd w:w="0" w:type="dxa"/>
       <w:tblBorders>
         <w:top w:val="single" w:sz="4" w:space="0" w:color="B4C6E7" w:themeColor="accent5" w:themeTint="66"/>
         <w:left w:val="single" w:sz="4" w:space="0" w:color="B4C6E7" w:themeColor="accent5" w:themeTint="66"/>
@@ -9859,12 +10069,6 @@
         <w:insideH w:val="single" w:sz="4" w:space="0" w:color="B4C6E7" w:themeColor="accent5" w:themeTint="66"/>
         <w:insideV w:val="single" w:sz="4" w:space="0" w:color="B4C6E7" w:themeColor="accent5" w:themeTint="66"/>
       </w:tblBorders>
-      <w:tblCellMar>
-        <w:top w:w="0" w:type="dxa"/>
-        <w:left w:w="108" w:type="dxa"/>
-        <w:bottom w:w="0" w:type="dxa"/>
-        <w:right w:w="108" w:type="dxa"/>
-      </w:tblCellMar>
     </w:tblPr>
     <w:tblStylePr w:type="firstRow">
       <w:rPr>
@@ -9903,10 +10107,10 @@
       </w:rPr>
     </w:tblStylePr>
   </w:style>
-  <w:style w:type="paragraph" w:styleId="BalloonText">
+  <w:style w:type="paragraph" w:styleId="aa">
     <w:name w:val="Balloon Text"/>
-    <w:basedOn w:val="Normal"/>
-    <w:link w:val="BalloonTextChar"/>
+    <w:basedOn w:val="a"/>
+    <w:link w:val="ab"/>
     <w:uiPriority w:val="99"/>
     <w:semiHidden/>
     <w:unhideWhenUsed/>
@@ -9920,10 +10124,10 @@
       <w:szCs w:val="16"/>
     </w:rPr>
   </w:style>
-  <w:style w:type="character" w:customStyle="1" w:styleId="BalloonTextChar">
-    <w:name w:val="Balloon Text Char"/>
-    <w:basedOn w:val="DefaultParagraphFont"/>
-    <w:link w:val="BalloonText"/>
+  <w:style w:type="character" w:customStyle="1" w:styleId="ab">
+    <w:name w:val="טקסט בלונים תו"/>
+    <w:basedOn w:val="a0"/>
+    <w:link w:val="aa"/>
     <w:uiPriority w:val="99"/>
     <w:semiHidden/>
     <w:rsid w:val="007E242A"/>
@@ -9933,9 +10137,9 @@
       <w:szCs w:val="16"/>
     </w:rPr>
   </w:style>
-  <w:style w:type="table" w:customStyle="1" w:styleId="GridTable4Accent1">
-    <w:name w:val="Grid Table 4 Accent 1"/>
-    <w:basedOn w:val="TableNormal"/>
+  <w:style w:type="table" w:customStyle="1" w:styleId="4-11">
+    <w:name w:val="טבלת רשת 4 - הדגשה 11"/>
+    <w:basedOn w:val="a1"/>
     <w:uiPriority w:val="49"/>
     <w:rsid w:val="007E242A"/>
     <w:pPr>
@@ -9948,7 +10152,6 @@
     <w:tblPr>
       <w:tblStyleRowBandSize w:val="1"/>
       <w:tblStyleColBandSize w:val="1"/>
-      <w:tblInd w:w="0" w:type="dxa"/>
       <w:tblBorders>
         <w:top w:val="single" w:sz="4" w:space="0" w:color="9CC2E5" w:themeColor="accent1" w:themeTint="99"/>
         <w:left w:val="single" w:sz="4" w:space="0" w:color="9CC2E5" w:themeColor="accent1" w:themeTint="99"/>
@@ -9957,12 +10160,6 @@
         <w:insideH w:val="single" w:sz="4" w:space="0" w:color="9CC2E5" w:themeColor="accent1" w:themeTint="99"/>
         <w:insideV w:val="single" w:sz="4" w:space="0" w:color="9CC2E5" w:themeColor="accent1" w:themeTint="99"/>
       </w:tblBorders>
-      <w:tblCellMar>
-        <w:top w:w="0" w:type="dxa"/>
-        <w:left w:w="108" w:type="dxa"/>
-        <w:bottom w:w="0" w:type="dxa"/>
-        <w:right w:w="108" w:type="dxa"/>
-      </w:tblCellMar>
     </w:tblPr>
     <w:tblStylePr w:type="firstRow">
       <w:rPr>
@@ -10278,7 +10475,7 @@
   <a:extraClrSchemeLst/>
   <a:extLst>
     <a:ext uri="{05A4C25C-085E-4340-85A3-A5531E510DB2}">
-      <thm15:themeFamily xmlns="" xmlns:thm15="http://schemas.microsoft.com/office/thememl/2012/main" name="Office Theme" id="{62F939B6-93AF-4DB8-9C6B-D6C7DFDC589F}" vid="{4A3C46E8-61CC-4603-A589-7422A47A8E4A}"/>
+      <thm15:themeFamily xmlns:thm15="http://schemas.microsoft.com/office/thememl/2012/main" name="Office Theme" id="{62F939B6-93AF-4DB8-9C6B-D6C7DFDC589F}" vid="{4A3C46E8-61CC-4603-A589-7422A47A8E4A}"/>
     </a:ext>
   </a:extLst>
 </a:theme>

</xml_diff>

<commit_message>
minor fixes in q1
</commit_message>
<xml_diff>
--- a/Theoretical Exercises/ex2/EX2_Theoretical_203056585_201606951_304957673.docx
+++ b/Theoretical Exercises/ex2/EX2_Theoretical_203056585_201606951_304957673.docx
@@ -834,7 +834,10 @@
         <w:sym w:font="Wingdings" w:char="F0E0"/>
       </w:r>
       <w:r>
-        <w:t xml:space="preserve"> 43 </w:t>
+        <w:t xml:space="preserve"> 42</w:t>
+      </w:r>
+      <w:r>
+        <w:t xml:space="preserve"> </w:t>
       </w:r>
       <w:r>
         <w:sym w:font="Wingdings" w:char="F0E0"/>
@@ -850,7 +853,13 @@
         <w:ind w:left="1440"/>
       </w:pPr>
       <w:r>
-        <w:t>By changing bridge 11 ID to 4 (for example; any ID smaller than 6 would work), the new SP root would be 4. In that case, when sending a message from C to E we can get a shorter message path:</w:t>
+        <w:t>By changing bridge 11 ID to 4 (for example; any ID smalle</w:t>
+      </w:r>
+      <w:r>
+        <w:t>r than 6 would work), the new ST</w:t>
+      </w:r>
+      <w:r>
+        <w:t xml:space="preserve"> root would be 4. In that case, when sending a message from C to E we can get a shorter message path:</w:t>
       </w:r>
     </w:p>
     <w:p>
@@ -894,7 +903,15 @@
         <w:ind w:left="1440"/>
       </w:pPr>
       <w:r>
-        <w:t xml:space="preserve">Namely, the message goes through 2 bridges instead of 3, so indeed we got an improvement. Great success! </w:t>
+        <w:t>Namely, the message goes through 2 bridges instead of 3</w:t>
+      </w:r>
+      <w:r>
+        <w:t xml:space="preserve"> (in the original configuration), so indeed we ge</w:t>
+      </w:r>
+      <w:bookmarkStart w:id="0" w:name="_GoBack"/>
+      <w:bookmarkEnd w:id="0"/>
+      <w:r>
+        <w:t xml:space="preserve">t an improvement. Great success! </w:t>
       </w:r>
     </w:p>
     <w:p>
@@ -948,15 +965,7 @@
         <w:t>Claim</w:t>
       </w:r>
       <w:r>
-        <w:t xml:space="preserve">: after the STP protocol converges a bridge does not have a root port </w:t>
-      </w:r>
-      <w:proofErr w:type="spellStart"/>
-      <w:r>
-        <w:t>iff</w:t>
-      </w:r>
-      <w:proofErr w:type="spellEnd"/>
-      <w:r>
-        <w:t xml:space="preserve"> this bridge is the root.</w:t>
+        <w:t>: after the STP protocol converges a bridge does not have a root port iff this bridge is the root.</w:t>
       </w:r>
     </w:p>
     <w:p>
@@ -1039,7 +1048,6 @@
       <w:r>
         <w:t xml:space="preserve"> sends the following message: </w:t>
       </w:r>
-      <w:proofErr w:type="spellStart"/>
       <w:r>
         <w:rPr>
           <w:b/>
@@ -1055,7 +1063,6 @@
         </w:rPr>
         <w:t>i</w:t>
       </w:r>
-      <w:proofErr w:type="spellEnd"/>
       <w:r>
         <w:rPr>
           <w:b/>
@@ -1079,7 +1086,6 @@
         </w:rPr>
         <w:t xml:space="preserve"> ≤ </w:t>
       </w:r>
-      <w:proofErr w:type="spellStart"/>
       <w:r>
         <w:rPr>
           <w:i/>
@@ -1087,7 +1093,6 @@
         </w:rPr>
         <w:t>root_id</w:t>
       </w:r>
-      <w:proofErr w:type="spellEnd"/>
       <w:r>
         <w:t xml:space="preserve"> because B is the root, and therefore it holds the smallest ID in the network (this is why it was chosen to be the root in the first place…). </w:t>
       </w:r>
@@ -1096,15 +1101,7 @@
         <w:t xml:space="preserve">      </w:t>
       </w:r>
       <w:r>
-        <w:t xml:space="preserve">If B = </w:t>
-      </w:r>
-      <w:proofErr w:type="spellStart"/>
-      <w:r>
-        <w:t>root_id</w:t>
-      </w:r>
-      <w:proofErr w:type="spellEnd"/>
-      <w:r>
-        <w:t xml:space="preserve"> then it must hold that 0 </w:t>
+        <w:t xml:space="preserve">If B = root_id then it must hold that 0 </w:t>
       </w:r>
       <w:r>
         <w:rPr>
@@ -1115,7 +1112,6 @@
       <w:r>
         <w:t xml:space="preserve"> </w:t>
       </w:r>
-      <w:proofErr w:type="spellStart"/>
       <w:r>
         <w:rPr>
           <w:i/>
@@ -1123,7 +1119,6 @@
         </w:rPr>
         <w:t>len</w:t>
       </w:r>
-      <w:proofErr w:type="spellEnd"/>
       <w:r>
         <w:t>, because in that case B</w:t>
       </w:r>
@@ -1147,15 +1142,7 @@
         <w:tab/>
       </w:r>
       <w:r>
-        <w:t xml:space="preserve"> (</w:t>
-      </w:r>
-      <w:proofErr w:type="spellStart"/>
-      <w:r>
-        <w:t>len</w:t>
-      </w:r>
-      <w:proofErr w:type="spellEnd"/>
-      <w:r>
-        <w:t xml:space="preserve"> = 0 only if B</w:t>
+        <w:t xml:space="preserve"> (len = 0 only if B</w:t>
       </w:r>
       <w:r>
         <w:rPr>
@@ -1193,26 +1180,16 @@
       <w:r>
         <w:t xml:space="preserve">Let B be the ID of a bridge in the network which is not the root bridge. Let B* be the ID of a bridge that is a neighbor of B and has the shortest distance to the root bride among B's neighbors. W.L.G we will also assume that if there are more neighbors of B with the same distance from the root, their IDs are larger than B*. When the algorithm converges, the last message sent from B* would be </w:t>
       </w:r>
-      <w:proofErr w:type="spellStart"/>
       <w:r>
         <w:rPr>
           <w:b/>
           <w:bCs/>
         </w:rPr>
-        <w:t>root_id.len.B</w:t>
-      </w:r>
-      <w:proofErr w:type="spellEnd"/>
-      <w:r>
-        <w:rPr>
-          <w:b/>
-          <w:bCs/>
-        </w:rPr>
-        <w:t>*</w:t>
+        <w:t>root_id.len.B*</w:t>
       </w:r>
       <w:r>
         <w:t xml:space="preserve"> where </w:t>
       </w:r>
-      <w:proofErr w:type="spellStart"/>
       <w:r>
         <w:rPr>
           <w:i/>
@@ -1220,11 +1197,9 @@
         </w:rPr>
         <w:t>root_id</w:t>
       </w:r>
-      <w:proofErr w:type="spellEnd"/>
       <w:r>
         <w:t xml:space="preserve"> and </w:t>
       </w:r>
-      <w:proofErr w:type="spellStart"/>
       <w:r>
         <w:rPr>
           <w:i/>
@@ -1232,7 +1207,6 @@
         </w:rPr>
         <w:t>len</w:t>
       </w:r>
-      <w:proofErr w:type="spellEnd"/>
       <w:r>
         <w:t xml:space="preserve"> are the </w:t>
       </w:r>
@@ -3306,11 +3280,9 @@
             <w:tcW w:w="733" w:type="dxa"/>
           </w:tcPr>
           <w:p>
-            <w:proofErr w:type="spellStart"/>
             <w:r>
               <w:t>wy</w:t>
             </w:r>
-            <w:proofErr w:type="spellEnd"/>
           </w:p>
         </w:tc>
         <w:tc>
@@ -3413,11 +3385,9 @@
             <w:tcW w:w="733" w:type="dxa"/>
           </w:tcPr>
           <w:p>
-            <w:proofErr w:type="spellStart"/>
             <w:r>
               <w:t>xzy</w:t>
             </w:r>
-            <w:proofErr w:type="spellEnd"/>
           </w:p>
         </w:tc>
         <w:tc>
@@ -3520,11 +3490,9 @@
             <w:tcW w:w="733" w:type="dxa"/>
           </w:tcPr>
           <w:p>
-            <w:proofErr w:type="spellStart"/>
             <w:r>
               <w:t>wxz</w:t>
             </w:r>
-            <w:proofErr w:type="spellEnd"/>
           </w:p>
         </w:tc>
         <w:tc>
@@ -3627,11 +3595,9 @@
             <w:tcW w:w="733" w:type="dxa"/>
           </w:tcPr>
           <w:p>
-            <w:proofErr w:type="spellStart"/>
             <w:r>
               <w:t>wxz</w:t>
             </w:r>
-            <w:proofErr w:type="spellEnd"/>
           </w:p>
         </w:tc>
         <w:tc>
@@ -4352,11 +4318,9 @@
             <w:tcW w:w="747" w:type="dxa"/>
           </w:tcPr>
           <w:p>
-            <w:proofErr w:type="spellStart"/>
             <w:r>
               <w:t>wy</w:t>
             </w:r>
-            <w:proofErr w:type="spellEnd"/>
           </w:p>
         </w:tc>
         <w:tc>
@@ -4466,11 +4430,9 @@
             <w:tcW w:w="747" w:type="dxa"/>
           </w:tcPr>
           <w:p>
-            <w:proofErr w:type="spellStart"/>
             <w:r>
               <w:t>xzy</w:t>
             </w:r>
-            <w:proofErr w:type="spellEnd"/>
           </w:p>
         </w:tc>
         <w:tc>
@@ -4580,11 +4542,9 @@
             <w:tcW w:w="747" w:type="dxa"/>
           </w:tcPr>
           <w:p>
-            <w:proofErr w:type="spellStart"/>
             <w:r>
               <w:t>wxz</w:t>
             </w:r>
-            <w:proofErr w:type="spellEnd"/>
           </w:p>
         </w:tc>
         <w:tc>
@@ -4694,11 +4654,9 @@
             <w:tcW w:w="747" w:type="dxa"/>
           </w:tcPr>
           <w:p>
-            <w:proofErr w:type="spellStart"/>
             <w:r>
               <w:t>wxz</w:t>
             </w:r>
-            <w:proofErr w:type="spellEnd"/>
           </w:p>
         </w:tc>
         <w:tc>
@@ -4807,11 +4765,9 @@
         </w:rPr>
         <w:t xml:space="preserve">לא ניתן להגדיל יותר את כל החיבורים במידה שווה, מכיוון שישנם שלושה חיבורים המשתמשים בקשת </w:t>
       </w:r>
-      <w:proofErr w:type="spellStart"/>
       <w:r>
         <w:t>xz</w:t>
       </w:r>
-      <w:proofErr w:type="spellEnd"/>
       <w:r>
         <w:rPr>
           <w:rFonts w:hint="cs"/>
@@ -5402,11 +5358,9 @@
             <w:tcW w:w="733" w:type="dxa"/>
           </w:tcPr>
           <w:p>
-            <w:proofErr w:type="spellStart"/>
             <w:r>
               <w:t>wy</w:t>
             </w:r>
-            <w:proofErr w:type="spellEnd"/>
           </w:p>
         </w:tc>
         <w:tc>
@@ -5513,11 +5467,9 @@
             <w:tcW w:w="733" w:type="dxa"/>
           </w:tcPr>
           <w:p>
-            <w:proofErr w:type="spellStart"/>
             <w:r>
               <w:t>xzy</w:t>
             </w:r>
-            <w:proofErr w:type="spellEnd"/>
           </w:p>
         </w:tc>
         <w:tc>
@@ -5620,11 +5572,9 @@
             <w:tcW w:w="733" w:type="dxa"/>
           </w:tcPr>
           <w:p>
-            <w:proofErr w:type="spellStart"/>
             <w:r>
               <w:t>wxz</w:t>
             </w:r>
-            <w:proofErr w:type="spellEnd"/>
           </w:p>
         </w:tc>
         <w:tc>
@@ -5727,11 +5677,9 @@
             <w:tcW w:w="733" w:type="dxa"/>
           </w:tcPr>
           <w:p>
-            <w:proofErr w:type="spellStart"/>
             <w:r>
               <w:t>wxz</w:t>
             </w:r>
-            <w:proofErr w:type="spellEnd"/>
           </w:p>
         </w:tc>
         <w:tc>
@@ -5815,8 +5763,6 @@
           <w:rtl/>
         </w:rPr>
       </w:pPr>
-      <w:bookmarkStart w:id="0" w:name="_GoBack"/>
-      <w:bookmarkEnd w:id="0"/>
       <w:r>
         <w:rPr>
           <w:rFonts w:hint="cs"/>
@@ -9626,7 +9572,7 @@
     <w:lsdException w:name="Table Web 2" w:semiHidden="1" w:unhideWhenUsed="1"/>
     <w:lsdException w:name="Table Web 3" w:semiHidden="1" w:unhideWhenUsed="1"/>
     <w:lsdException w:name="Balloon Text" w:semiHidden="1" w:unhideWhenUsed="1"/>
-    <w:lsdException w:name="Table Grid" w:semiHidden="1" w:uiPriority="39" w:unhideWhenUsed="1"/>
+    <w:lsdException w:name="Table Grid" w:uiPriority="39"/>
     <w:lsdException w:name="Table Theme" w:semiHidden="1" w:unhideWhenUsed="1"/>
     <w:lsdException w:name="Placeholder Text" w:semiHidden="1"/>
     <w:lsdException w:name="No Spacing" w:uiPriority="1" w:qFormat="1"/>

</xml_diff>

<commit_message>
add q5 to general file
</commit_message>
<xml_diff>
--- a/Theoretical Exercises/ex2/EX2_Theoretical_203056585_201606951_304957673.docx
+++ b/Theoretical Exercises/ex2/EX2_Theoretical_203056585_201606951_304957673.docx
@@ -130,8 +130,17 @@
           <w:rFonts w:hint="cs"/>
           <w:rtl/>
         </w:rPr>
-        <w:t>שם: אבי קצ'ולרו</w:t>
-      </w:r>
+        <w:t xml:space="preserve">שם: אבי </w:t>
+      </w:r>
+      <w:proofErr w:type="spellStart"/>
+      <w:r>
+        <w:rPr>
+          <w:rFonts w:hint="cs"/>
+          <w:rtl/>
+        </w:rPr>
+        <w:t>קצ'ולרו</w:t>
+      </w:r>
+      <w:proofErr w:type="spellEnd"/>
     </w:p>
     <w:p>
       <w:pPr>
@@ -908,8 +917,6 @@
       <w:r>
         <w:t xml:space="preserve"> (in the original configuration), so indeed we ge</w:t>
       </w:r>
-      <w:bookmarkStart w:id="0" w:name="_GoBack"/>
-      <w:bookmarkEnd w:id="0"/>
       <w:r>
         <w:t xml:space="preserve">t an improvement. Great success! </w:t>
       </w:r>
@@ -965,7 +972,15 @@
         <w:t>Claim</w:t>
       </w:r>
       <w:r>
-        <w:t>: after the STP protocol converges a bridge does not have a root port iff this bridge is the root.</w:t>
+        <w:t xml:space="preserve">: after the STP protocol converges a bridge does not have a root port </w:t>
+      </w:r>
+      <w:proofErr w:type="spellStart"/>
+      <w:r>
+        <w:t>iff</w:t>
+      </w:r>
+      <w:proofErr w:type="spellEnd"/>
+      <w:r>
+        <w:t xml:space="preserve"> this bridge is the root.</w:t>
       </w:r>
     </w:p>
     <w:p>
@@ -1048,6 +1063,7 @@
       <w:r>
         <w:t xml:space="preserve"> sends the following message: </w:t>
       </w:r>
+      <w:proofErr w:type="spellStart"/>
       <w:r>
         <w:rPr>
           <w:b/>
@@ -1063,6 +1079,7 @@
         </w:rPr>
         <w:t>i</w:t>
       </w:r>
+      <w:proofErr w:type="spellEnd"/>
       <w:r>
         <w:rPr>
           <w:b/>
@@ -1086,6 +1103,7 @@
         </w:rPr>
         <w:t xml:space="preserve"> ≤ </w:t>
       </w:r>
+      <w:proofErr w:type="spellStart"/>
       <w:r>
         <w:rPr>
           <w:i/>
@@ -1093,6 +1111,7 @@
         </w:rPr>
         <w:t>root_id</w:t>
       </w:r>
+      <w:proofErr w:type="spellEnd"/>
       <w:r>
         <w:t xml:space="preserve"> because B is the root, and therefore it holds the smallest ID in the network (this is why it was chosen to be the root in the first place…). </w:t>
       </w:r>
@@ -1101,7 +1120,15 @@
         <w:t xml:space="preserve">      </w:t>
       </w:r>
       <w:r>
-        <w:t xml:space="preserve">If B = root_id then it must hold that 0 </w:t>
+        <w:t xml:space="preserve">If B = </w:t>
+      </w:r>
+      <w:proofErr w:type="spellStart"/>
+      <w:r>
+        <w:t>root_id</w:t>
+      </w:r>
+      <w:proofErr w:type="spellEnd"/>
+      <w:r>
+        <w:t xml:space="preserve"> then it must hold that 0 </w:t>
       </w:r>
       <w:r>
         <w:rPr>
@@ -1112,6 +1139,7 @@
       <w:r>
         <w:t xml:space="preserve"> </w:t>
       </w:r>
+      <w:proofErr w:type="spellStart"/>
       <w:r>
         <w:rPr>
           <w:i/>
@@ -1119,6 +1147,7 @@
         </w:rPr>
         <w:t>len</w:t>
       </w:r>
+      <w:proofErr w:type="spellEnd"/>
       <w:r>
         <w:t>, because in that case B</w:t>
       </w:r>
@@ -1142,7 +1171,15 @@
         <w:tab/>
       </w:r>
       <w:r>
-        <w:t xml:space="preserve"> (len = 0 only if B</w:t>
+        <w:t xml:space="preserve"> (</w:t>
+      </w:r>
+      <w:proofErr w:type="spellStart"/>
+      <w:r>
+        <w:t>len</w:t>
+      </w:r>
+      <w:proofErr w:type="spellEnd"/>
+      <w:r>
+        <w:t xml:space="preserve"> = 0 only if B</w:t>
       </w:r>
       <w:r>
         <w:rPr>
@@ -1180,16 +1217,26 @@
       <w:r>
         <w:t xml:space="preserve">Let B be the ID of a bridge in the network which is not the root bridge. Let B* be the ID of a bridge that is a neighbor of B and has the shortest distance to the root bride among B's neighbors. W.L.G we will also assume that if there are more neighbors of B with the same distance from the root, their IDs are larger than B*. When the algorithm converges, the last message sent from B* would be </w:t>
       </w:r>
+      <w:proofErr w:type="spellStart"/>
       <w:r>
         <w:rPr>
           <w:b/>
           <w:bCs/>
         </w:rPr>
-        <w:t>root_id.len.B*</w:t>
+        <w:t>root_id.len.B</w:t>
+      </w:r>
+      <w:proofErr w:type="spellEnd"/>
+      <w:r>
+        <w:rPr>
+          <w:b/>
+          <w:bCs/>
+        </w:rPr>
+        <w:t>*</w:t>
       </w:r>
       <w:r>
         <w:t xml:space="preserve"> where </w:t>
       </w:r>
+      <w:proofErr w:type="spellStart"/>
       <w:r>
         <w:rPr>
           <w:i/>
@@ -1197,9 +1244,11 @@
         </w:rPr>
         <w:t>root_id</w:t>
       </w:r>
+      <w:proofErr w:type="spellEnd"/>
       <w:r>
         <w:t xml:space="preserve"> and </w:t>
       </w:r>
+      <w:proofErr w:type="spellStart"/>
       <w:r>
         <w:rPr>
           <w:i/>
@@ -1207,6 +1256,7 @@
         </w:rPr>
         <w:t>len</w:t>
       </w:r>
+      <w:proofErr w:type="spellEnd"/>
       <w:r>
         <w:t xml:space="preserve"> are the </w:t>
       </w:r>
@@ -3280,9 +3330,11 @@
             <w:tcW w:w="733" w:type="dxa"/>
           </w:tcPr>
           <w:p>
+            <w:proofErr w:type="spellStart"/>
             <w:r>
               <w:t>wy</w:t>
             </w:r>
+            <w:proofErr w:type="spellEnd"/>
           </w:p>
         </w:tc>
         <w:tc>
@@ -3385,9 +3437,11 @@
             <w:tcW w:w="733" w:type="dxa"/>
           </w:tcPr>
           <w:p>
+            <w:proofErr w:type="spellStart"/>
             <w:r>
               <w:t>xzy</w:t>
             </w:r>
+            <w:proofErr w:type="spellEnd"/>
           </w:p>
         </w:tc>
         <w:tc>
@@ -3490,9 +3544,11 @@
             <w:tcW w:w="733" w:type="dxa"/>
           </w:tcPr>
           <w:p>
+            <w:proofErr w:type="spellStart"/>
             <w:r>
               <w:t>wxz</w:t>
             </w:r>
+            <w:proofErr w:type="spellEnd"/>
           </w:p>
         </w:tc>
         <w:tc>
@@ -3595,9 +3651,11 @@
             <w:tcW w:w="733" w:type="dxa"/>
           </w:tcPr>
           <w:p>
+            <w:proofErr w:type="spellStart"/>
             <w:r>
               <w:t>wxz</w:t>
             </w:r>
+            <w:proofErr w:type="spellEnd"/>
           </w:p>
         </w:tc>
         <w:tc>
@@ -4109,7 +4167,14 @@
           <w:rFonts w:hint="cs"/>
           <w:rtl/>
         </w:rPr>
-        <w:t>נוסיף רוחב פס 3.33 לכל החיבורים במידה שווה:</w:t>
+        <w:t>נוכל לה</w:t>
+      </w:r>
+      <w:r>
+        <w:rPr>
+          <w:rFonts w:hint="cs"/>
+          <w:rtl/>
+        </w:rPr>
+        <w:t>וסיף רוחב פס 3.33 לכל החיבורים במידה שווה:</w:t>
       </w:r>
     </w:p>
     <w:p>
@@ -4318,9 +4383,11 @@
             <w:tcW w:w="747" w:type="dxa"/>
           </w:tcPr>
           <w:p>
+            <w:proofErr w:type="spellStart"/>
             <w:r>
               <w:t>wy</w:t>
             </w:r>
+            <w:proofErr w:type="spellEnd"/>
           </w:p>
         </w:tc>
         <w:tc>
@@ -4430,9 +4497,11 @@
             <w:tcW w:w="747" w:type="dxa"/>
           </w:tcPr>
           <w:p>
+            <w:proofErr w:type="spellStart"/>
             <w:r>
               <w:t>xzy</w:t>
             </w:r>
+            <w:proofErr w:type="spellEnd"/>
           </w:p>
         </w:tc>
         <w:tc>
@@ -4542,9 +4611,11 @@
             <w:tcW w:w="747" w:type="dxa"/>
           </w:tcPr>
           <w:p>
+            <w:proofErr w:type="spellStart"/>
             <w:r>
               <w:t>wxz</w:t>
             </w:r>
+            <w:proofErr w:type="spellEnd"/>
           </w:p>
         </w:tc>
         <w:tc>
@@ -4654,9 +4725,11 @@
             <w:tcW w:w="747" w:type="dxa"/>
           </w:tcPr>
           <w:p>
+            <w:proofErr w:type="spellStart"/>
             <w:r>
               <w:t>wxz</w:t>
             </w:r>
+            <w:proofErr w:type="spellEnd"/>
           </w:p>
         </w:tc>
         <w:tc>
@@ -4765,15 +4838,59 @@
         </w:rPr>
         <w:t xml:space="preserve">לא ניתן להגדיל יותר את כל החיבורים במידה שווה, מכיוון שישנם שלושה חיבורים המשתמשים בקשת </w:t>
       </w:r>
+      <w:proofErr w:type="spellStart"/>
       <w:r>
         <w:t>xz</w:t>
       </w:r>
-      <w:r>
-        <w:rPr>
-          <w:rFonts w:hint="cs"/>
-          <w:rtl/>
-        </w:rPr>
-        <w:t>, אבל רק יחידת רוחב פס אחת פנויה בקשת (חיבורים 2,3,4). לכן סיפקנו ככל האפשר בצורה הוגנת את חיבורים 2,3,4 ונפנה לנסות להמשיך לספק את חיבור 1.</w:t>
+      <w:proofErr w:type="spellEnd"/>
+      <w:r>
+        <w:rPr>
+          <w:rFonts w:hint="cs"/>
+          <w:rtl/>
+        </w:rPr>
+        <w:t xml:space="preserve"> </w:t>
+      </w:r>
+      <w:r>
+        <w:rPr>
+          <w:rFonts w:hint="cs"/>
+          <w:rtl/>
+        </w:rPr>
+        <w:t>(חיבורים 2,3,4)</w:t>
+      </w:r>
+      <w:r>
+        <w:rPr>
+          <w:rFonts w:hint="cs"/>
+          <w:rtl/>
+        </w:rPr>
+        <w:t xml:space="preserve">, אבל </w:t>
+      </w:r>
+      <w:r>
+        <w:rPr>
+          <w:rFonts w:hint="cs"/>
+          <w:rtl/>
+        </w:rPr>
+        <w:t>אין</w:t>
+      </w:r>
+      <w:r>
+        <w:rPr>
+          <w:rFonts w:hint="cs"/>
+          <w:rtl/>
+        </w:rPr>
+        <w:t xml:space="preserve"> רוחב פס </w:t>
+      </w:r>
+      <w:r>
+        <w:rPr>
+          <w:rFonts w:hint="cs"/>
+          <w:rtl/>
+        </w:rPr>
+        <w:t>פנוי בקשת</w:t>
+      </w:r>
+      <w:r>
+        <w:rPr>
+          <w:rFonts w:hint="cs"/>
+          <w:rtl/>
+        </w:rPr>
+        <w:t>. לכן סיפקנו ככל האפשר בצורה הוגנת את חיבורים 2,3,4 ונפנה לנסות להמשיך לספק את חיבור 1.</w:t>
       </w:r>
     </w:p>
     <w:p>
@@ -5358,9 +5475,11 @@
             <w:tcW w:w="733" w:type="dxa"/>
           </w:tcPr>
           <w:p>
+            <w:proofErr w:type="spellStart"/>
             <w:r>
               <w:t>wy</w:t>
             </w:r>
+            <w:proofErr w:type="spellEnd"/>
           </w:p>
         </w:tc>
         <w:tc>
@@ -5467,9 +5586,11 @@
             <w:tcW w:w="733" w:type="dxa"/>
           </w:tcPr>
           <w:p>
+            <w:proofErr w:type="spellStart"/>
             <w:r>
               <w:t>xzy</w:t>
             </w:r>
+            <w:proofErr w:type="spellEnd"/>
           </w:p>
         </w:tc>
         <w:tc>
@@ -5572,9 +5693,11 @@
             <w:tcW w:w="733" w:type="dxa"/>
           </w:tcPr>
           <w:p>
+            <w:proofErr w:type="spellStart"/>
             <w:r>
               <w:t>wxz</w:t>
             </w:r>
+            <w:proofErr w:type="spellEnd"/>
           </w:p>
         </w:tc>
         <w:tc>
@@ -5677,9 +5800,11 @@
             <w:tcW w:w="733" w:type="dxa"/>
           </w:tcPr>
           <w:p>
+            <w:proofErr w:type="spellStart"/>
             <w:r>
               <w:t>wxz</w:t>
             </w:r>
+            <w:proofErr w:type="spellEnd"/>
           </w:p>
         </w:tc>
         <w:tc>
@@ -5811,8 +5936,15 @@
     <w:p>
       <w:pPr>
         <w:bidi w:val="0"/>
-      </w:pPr>
-      <w:r>
+        <w:jc w:val="right"/>
+        <w:rPr>
+          <w:u w:val="single"/>
+        </w:rPr>
+      </w:pPr>
+      <w:r>
+        <w:rPr>
+          <w:u w:val="single"/>
+        </w:rPr>
         <w:t>GPS:</w:t>
       </w:r>
     </w:p>
@@ -5827,7 +5959,49 @@
           <w:rFonts w:hint="cs"/>
           <w:rtl/>
         </w:rPr>
-        <w:t>נזכור כי כאשר חיבור מתחיל או עוצר פעילות, קצבי השליחה בכל הערוצים משתנים, לפי יחסי המשקל של הערוצים הפעילים.</w:t>
+        <w:t xml:space="preserve">נציג את התקדמות הזמן בצורה מפורשת. </w:t>
+      </w:r>
+      <w:r>
+        <w:rPr>
+          <w:rFonts w:hint="cs"/>
+          <w:rtl/>
+        </w:rPr>
+        <w:t>נזכור כי כאשר חיבור מתחיל או</w:t>
+      </w:r>
+      <w:r>
+        <w:rPr>
+          <w:rFonts w:hint="cs"/>
+          <w:rtl/>
+        </w:rPr>
+        <w:t xml:space="preserve"> עוצר פעילות, קצבי השליחה בכל החיבורים</w:t>
+      </w:r>
+      <w:r>
+        <w:rPr>
+          <w:rFonts w:hint="cs"/>
+          <w:rtl/>
+        </w:rPr>
+        <w:t xml:space="preserve"> הפעילים</w:t>
+      </w:r>
+      <w:r>
+        <w:rPr>
+          <w:rFonts w:hint="cs"/>
+          <w:rtl/>
+        </w:rPr>
+        <w:t xml:space="preserve"> משתנים, לפי יחסי המשקל </w:t>
+      </w:r>
+      <w:r>
+        <w:rPr>
+          <w:rFonts w:hint="cs"/>
+          <w:rtl/>
+        </w:rPr>
+        <w:t>שלהם</w:t>
+      </w:r>
+      <w:r>
+        <w:rPr>
+          <w:rFonts w:hint="cs"/>
+          <w:rtl/>
+        </w:rPr>
+        <w:t>.</w:t>
       </w:r>
     </w:p>
     <w:tbl>
@@ -6722,98 +6896,90 @@
                 <w:i/>
                 <w:iCs/>
                 <w:color w:val="A6A6A6" w:themeColor="background1" w:themeShade="A6"/>
-                <w:rtl/>
-              </w:rPr>
-            </w:pPr>
-            <w:r>
-              <w:rPr>
-                <w:rFonts w:hint="cs"/>
+              </w:rPr>
+            </w:pPr>
+            <w:r>
+              <w:rPr>
                 <w:i/>
                 <w:iCs/>
                 <w:color w:val="A6A6A6" w:themeColor="background1" w:themeShade="A6"/>
-                <w:rtl/>
-              </w:rPr>
-              <w:t xml:space="preserve">6 </w:t>
-            </w:r>
-            <w:r>
-              <w:rPr>
+              </w:rPr>
+              <w:t>6-</w:t>
+            </w:r>
+            <w:r>
+              <w:rPr>
+                <w:rFonts w:ascii="Arial" w:hAnsi="Arial" w:cs="Arial"/>
                 <w:i/>
                 <w:iCs/>
                 <w:color w:val="A6A6A6" w:themeColor="background1" w:themeShade="A6"/>
-                <w:rtl/>
-              </w:rPr>
-              <w:t>–</w:t>
-            </w:r>
-            <w:r>
-              <w:rPr>
-                <w:rFonts w:hint="cs"/>
+              </w:rPr>
+              <w:t>ε</w:t>
+            </w:r>
+          </w:p>
+          <w:p>
+            <w:pPr>
+              <w:rPr>
                 <w:i/>
                 <w:iCs/>
                 <w:color w:val="A6A6A6" w:themeColor="background1" w:themeShade="A6"/>
                 <w:rtl/>
               </w:rPr>
-              <w:t xml:space="preserve"> סטטוס נוכחי</w:t>
-            </w:r>
-          </w:p>
-        </w:tc>
-        <w:tc>
-          <w:tcPr>
-            <w:tcW w:w="2693" w:type="dxa"/>
-          </w:tcPr>
-          <w:p>
-            <w:pPr>
-              <w:rPr>
+            </w:pPr>
+            <w:r>
+              <w:rPr>
+                <w:rFonts w:hint="cs"/>
                 <w:i/>
                 <w:iCs/>
                 <w:color w:val="A6A6A6" w:themeColor="background1" w:themeShade="A6"/>
                 <w:rtl/>
               </w:rPr>
-            </w:pPr>
-            <w:r>
-              <w:rPr>
-                <w:rFonts w:hint="cs"/>
+              <w:t>סטטוס נוכחי</w:t>
+            </w:r>
+          </w:p>
+        </w:tc>
+        <w:tc>
+          <w:tcPr>
+            <w:tcW w:w="2693" w:type="dxa"/>
+          </w:tcPr>
+          <w:p>
+            <w:pPr>
+              <w:rPr>
                 <w:i/>
                 <w:iCs/>
                 <w:color w:val="A6A6A6" w:themeColor="background1" w:themeShade="A6"/>
                 <w:rtl/>
               </w:rPr>
-              <w:t>החבילה הראשונה התחילה ב-0 וסיימה ב-2.</w:t>
-            </w:r>
-          </w:p>
-          <w:p>
-            <w:pPr>
-              <w:rPr>
+            </w:pPr>
+            <w:r>
+              <w:rPr>
+                <w:rFonts w:hint="cs"/>
                 <w:i/>
                 <w:iCs/>
                 <w:color w:val="A6A6A6" w:themeColor="background1" w:themeShade="A6"/>
                 <w:rtl/>
               </w:rPr>
-            </w:pPr>
-            <w:r>
-              <w:rPr>
-                <w:rFonts w:hint="cs"/>
+              <w:t>החבילה הראשונה התחילה ב-0 וסיימה ב-2.</w:t>
+            </w:r>
+          </w:p>
+          <w:p>
+            <w:pPr>
+              <w:rPr>
                 <w:i/>
                 <w:iCs/>
                 <w:color w:val="A6A6A6" w:themeColor="background1" w:themeShade="A6"/>
                 <w:rtl/>
               </w:rPr>
-              <w:t>החבילה השנייה התחילה ב-2 וסיימה ב-5</w:t>
-            </w:r>
-          </w:p>
-        </w:tc>
-        <w:tc>
-          <w:tcPr>
-            <w:tcW w:w="2552" w:type="dxa"/>
-          </w:tcPr>
-          <w:p>
-            <w:pPr>
-              <w:rPr>
+            </w:pPr>
+            <w:r>
+              <w:rPr>
+                <w:rFonts w:hint="cs"/>
                 <w:i/>
                 <w:iCs/>
                 <w:color w:val="A6A6A6" w:themeColor="background1" w:themeShade="A6"/>
                 <w:rtl/>
               </w:rPr>
-            </w:pPr>
+              <w:t>החבילה השנייה התחילה ב-2 וסיימה ב-5</w:t>
+            </w:r>
             <w:r>
               <w:rPr>
                 <w:rFonts w:hint="cs"/>
@@ -6822,9 +6988,14 @@
                 <w:color w:val="A6A6A6" w:themeColor="background1" w:themeShade="A6"/>
                 <w:rtl/>
               </w:rPr>
-              <w:t>נשלחו עד כה 1 ביט מהחבילה הראשונה,</w:t>
-            </w:r>
-          </w:p>
+              <w:t>. הערוץ סיים פעילות</w:t>
+            </w:r>
+          </w:p>
+        </w:tc>
+        <w:tc>
+          <w:tcPr>
+            <w:tcW w:w="2552" w:type="dxa"/>
+          </w:tcPr>
           <w:p>
             <w:pPr>
               <w:rPr>
@@ -6842,14 +7013,9 @@
                 <w:color w:val="A6A6A6" w:themeColor="background1" w:themeShade="A6"/>
                 <w:rtl/>
               </w:rPr>
-              <w:t>נשארו 5 ביטים + חבילה בגודל 5</w:t>
-            </w:r>
-          </w:p>
-        </w:tc>
-        <w:tc>
-          <w:tcPr>
-            <w:tcW w:w="2266" w:type="dxa"/>
-          </w:tcPr>
+              <w:t>נשלחו עד כה 1 ביט מהחבילה הראשונה,</w:t>
+            </w:r>
+          </w:p>
           <w:p>
             <w:pPr>
               <w:rPr>
@@ -6867,6 +7033,31 @@
                 <w:color w:val="A6A6A6" w:themeColor="background1" w:themeShade="A6"/>
                 <w:rtl/>
               </w:rPr>
+              <w:t>נשארו 5 ביטים + חבילה בגודל 5</w:t>
+            </w:r>
+          </w:p>
+        </w:tc>
+        <w:tc>
+          <w:tcPr>
+            <w:tcW w:w="2266" w:type="dxa"/>
+          </w:tcPr>
+          <w:p>
+            <w:pPr>
+              <w:rPr>
+                <w:i/>
+                <w:iCs/>
+                <w:color w:val="A6A6A6" w:themeColor="background1" w:themeShade="A6"/>
+                <w:rtl/>
+              </w:rPr>
+            </w:pPr>
+            <w:r>
+              <w:rPr>
+                <w:rFonts w:hint="cs"/>
+                <w:i/>
+                <w:iCs/>
+                <w:color w:val="A6A6A6" w:themeColor="background1" w:themeShade="A6"/>
+                <w:rtl/>
+              </w:rPr>
               <w:t>נשלחו עד כה 2 ביטים מהחבילה, נשאר 1 ביט</w:t>
             </w:r>
           </w:p>
@@ -6902,6 +7093,14 @@
                 <w:rtl/>
               </w:rPr>
             </w:pPr>
+            <w:r>
+              <w:rPr>
+                <w:rFonts w:hint="cs"/>
+                <w:color w:val="FF0000"/>
+                <w:rtl/>
+              </w:rPr>
+              <w:t>חיבור לא פעיל</w:t>
+            </w:r>
           </w:p>
         </w:tc>
         <w:tc>
@@ -6973,6 +7172,14 @@
                 <w:rtl/>
               </w:rPr>
             </w:pPr>
+            <w:r>
+              <w:rPr>
+                <w:rFonts w:hint="cs"/>
+                <w:color w:val="FF0000"/>
+                <w:rtl/>
+              </w:rPr>
+              <w:t>חיבור לא פעיל</w:t>
+            </w:r>
           </w:p>
         </w:tc>
         <w:tc>
@@ -7028,16 +7235,114 @@
           <w:p>
             <w:pPr>
               <w:rPr>
-                <w:rtl/>
-              </w:rPr>
-            </w:pPr>
-            <w:r>
-              <w:rPr>
-                <w:rFonts w:hint="cs"/>
                 <w:color w:val="A6A6A6" w:themeColor="background1" w:themeShade="A6"/>
                 <w:rtl/>
               </w:rPr>
-              <w:t>נשארו 4.667 ביטים והקצב הוא 1. לכן עוד 4.667 שניות השליחה תסתיים</w:t>
+            </w:pPr>
+            <w:r>
+              <w:rPr>
+                <w:rFonts w:hint="cs"/>
+                <w:color w:val="A6A6A6" w:themeColor="background1" w:themeShade="A6"/>
+                <w:rtl/>
+              </w:rPr>
+              <w:t>הסבר חישוב:</w:t>
+            </w:r>
+          </w:p>
+          <w:p>
+            <w:pPr>
+              <w:rPr>
+                <w:color w:val="A6A6A6" w:themeColor="background1" w:themeShade="A6"/>
+              </w:rPr>
+            </w:pPr>
+            <w:r>
+              <w:rPr>
+                <w:color w:val="A6A6A6" w:themeColor="background1" w:themeShade="A6"/>
+              </w:rPr>
+              <w:t>R*</w:t>
+            </w:r>
+            <w:proofErr w:type="spellStart"/>
+            <w:r>
+              <w:rPr>
+                <w:rFonts w:ascii="Arial" w:hAnsi="Arial" w:cs="Arial"/>
+                <w:color w:val="A6A6A6" w:themeColor="background1" w:themeShade="A6"/>
+              </w:rPr>
+              <w:t>Δ</w:t>
+            </w:r>
+            <w:r>
+              <w:rPr>
+                <w:color w:val="A6A6A6" w:themeColor="background1" w:themeShade="A6"/>
+              </w:rPr>
+              <w:t>t</w:t>
+            </w:r>
+            <w:proofErr w:type="spellEnd"/>
+            <w:r>
+              <w:rPr>
+                <w:color w:val="A6A6A6" w:themeColor="background1" w:themeShade="A6"/>
+              </w:rPr>
+              <w:t>=0.25*0.33=0.085</w:t>
+            </w:r>
+          </w:p>
+          <w:p>
+            <w:pPr>
+              <w:rPr>
+                <w:color w:val="A6A6A6" w:themeColor="background1" w:themeShade="A6"/>
+                <w:rtl/>
+              </w:rPr>
+            </w:pPr>
+          </w:p>
+          <w:p>
+            <w:pPr>
+              <w:rPr>
+                <w:rtl/>
+              </w:rPr>
+            </w:pPr>
+            <w:r>
+              <w:rPr>
+                <w:rFonts w:hint="cs"/>
+                <w:color w:val="A6A6A6" w:themeColor="background1" w:themeShade="A6"/>
+                <w:rtl/>
+              </w:rPr>
+              <w:t xml:space="preserve">נשלחו 1.33 ביטים עד כה, </w:t>
+            </w:r>
+            <w:r>
+              <w:rPr>
+                <w:rFonts w:hint="cs"/>
+                <w:color w:val="A6A6A6" w:themeColor="background1" w:themeShade="A6"/>
+                <w:rtl/>
+              </w:rPr>
+              <w:t>נשארו 4.6</w:t>
+            </w:r>
+            <w:r>
+              <w:rPr>
+                <w:rFonts w:hint="cs"/>
+                <w:color w:val="A6A6A6" w:themeColor="background1" w:themeShade="A6"/>
+                <w:rtl/>
+              </w:rPr>
+              <w:t>7</w:t>
+            </w:r>
+            <w:r>
+              <w:rPr>
+                <w:rFonts w:hint="cs"/>
+                <w:color w:val="A6A6A6" w:themeColor="background1" w:themeShade="A6"/>
+                <w:rtl/>
+              </w:rPr>
+              <w:t xml:space="preserve"> ביטים והקצב הוא 1. לכן עוד 4.6</w:t>
+            </w:r>
+            <w:r>
+              <w:rPr>
+                <w:rFonts w:hint="cs"/>
+                <w:color w:val="A6A6A6" w:themeColor="background1" w:themeShade="A6"/>
+                <w:rtl/>
+              </w:rPr>
+              <w:t>7</w:t>
+            </w:r>
+            <w:r>
+              <w:rPr>
+                <w:rFonts w:hint="cs"/>
+                <w:color w:val="A6A6A6" w:themeColor="background1" w:themeShade="A6"/>
+                <w:rtl/>
+              </w:rPr>
+              <w:t xml:space="preserve"> שניות השליחה תסתיים</w:t>
             </w:r>
           </w:p>
         </w:tc>
@@ -7071,7 +7376,17 @@
                 <w:color w:val="00B050"/>
                 <w:rtl/>
               </w:rPr>
-              <w:t>חבילה נשלחה במלואה</w:t>
+              <w:t>חבילה נ</w:t>
+            </w:r>
+            <w:bookmarkStart w:id="0" w:name="_GoBack"/>
+            <w:bookmarkEnd w:id="0"/>
+            <w:r>
+              <w:rPr>
+                <w:rFonts w:hint="cs"/>
+                <w:color w:val="00B050"/>
+                <w:rtl/>
+              </w:rPr>
+              <w:t>שלחה במלואה</w:t>
             </w:r>
           </w:p>
         </w:tc>
@@ -7106,6 +7421,14 @@
                 <w:rtl/>
               </w:rPr>
             </w:pPr>
+            <w:r>
+              <w:rPr>
+                <w:rFonts w:hint="cs"/>
+                <w:color w:val="FF0000"/>
+                <w:rtl/>
+              </w:rPr>
+              <w:t>חיבור לא פעיל</w:t>
+            </w:r>
           </w:p>
         </w:tc>
         <w:tc>
@@ -7123,7 +7446,7 @@
                 <w:rFonts w:hint="cs"/>
                 <w:rtl/>
               </w:rPr>
-              <w:t>נשלחים 4.667 ביטים.</w:t>
+              <w:t>נשלחים 4.67 ביטים.</w:t>
             </w:r>
           </w:p>
           <w:p>
@@ -7160,6 +7483,14 @@
                 <w:rtl/>
               </w:rPr>
             </w:pPr>
+            <w:r>
+              <w:rPr>
+                <w:rFonts w:hint="cs"/>
+                <w:color w:val="FF0000"/>
+                <w:rtl/>
+              </w:rPr>
+              <w:t>חיבור לא פעיל</w:t>
+            </w:r>
           </w:p>
         </w:tc>
       </w:tr>
@@ -7193,6 +7524,14 @@
                 <w:rtl/>
               </w:rPr>
             </w:pPr>
+            <w:r>
+              <w:rPr>
+                <w:rFonts w:hint="cs"/>
+                <w:color w:val="FF0000"/>
+                <w:rtl/>
+              </w:rPr>
+              <w:t>חיבור לא פעיל</w:t>
+            </w:r>
           </w:p>
         </w:tc>
         <w:tc>
@@ -7239,23 +7578,209 @@
                 <w:rtl/>
               </w:rPr>
             </w:pPr>
+            <w:r>
+              <w:rPr>
+                <w:rFonts w:hint="cs"/>
+                <w:color w:val="FF0000"/>
+                <w:rtl/>
+              </w:rPr>
+              <w:t>חיבור לא פעיל</w:t>
+            </w:r>
           </w:p>
         </w:tc>
       </w:tr>
     </w:tbl>
+    <w:p/>
     <w:p>
       <w:pPr>
         <w:rPr>
           <w:rtl/>
         </w:rPr>
       </w:pPr>
+      <w:r>
+        <w:rPr>
+          <w:rFonts w:hint="cs"/>
+          <w:rtl/>
+        </w:rPr>
+        <w:t xml:space="preserve">החבילה הראשונה של </w:t>
+      </w:r>
+      <w:r>
+        <w:rPr>
+          <w:rFonts w:hint="cs"/>
+        </w:rPr>
+        <w:t>A</w:t>
+      </w:r>
+      <w:r>
+        <w:rPr>
+          <w:rFonts w:hint="cs"/>
+          <w:rtl/>
+        </w:rPr>
+        <w:t xml:space="preserve"> נשלחה בזמנים 0-2, החבילה השנייה של </w:t>
+      </w:r>
+      <w:r>
+        <w:rPr>
+          <w:rFonts w:hint="cs"/>
+        </w:rPr>
+        <w:t>A</w:t>
+      </w:r>
+      <w:r>
+        <w:rPr>
+          <w:rFonts w:hint="cs"/>
+          <w:rtl/>
+        </w:rPr>
+        <w:t xml:space="preserve"> נשלחה בזמנים 2-5, החבילה הראשונה של </w:t>
+      </w:r>
+      <w:r>
+        <w:rPr>
+          <w:rFonts w:hint="cs"/>
+        </w:rPr>
+        <w:t>B</w:t>
+      </w:r>
+      <w:r>
+        <w:rPr>
+          <w:rFonts w:hint="cs"/>
+          <w:rtl/>
+        </w:rPr>
+        <w:t xml:space="preserve"> נשלחה בזמנים 0-11, החבילה השנייה של </w:t>
+      </w:r>
+      <w:r>
+        <w:rPr>
+          <w:rFonts w:hint="cs"/>
+        </w:rPr>
+        <w:t>B</w:t>
+      </w:r>
+      <w:r>
+        <w:rPr>
+          <w:rFonts w:hint="cs"/>
+          <w:rtl/>
+        </w:rPr>
+        <w:t xml:space="preserve"> נשלחה בזמנים 11-16, החבילה של </w:t>
+      </w:r>
+      <w:r>
+        <w:rPr>
+          <w:rFonts w:hint="cs"/>
+        </w:rPr>
+        <w:t>C</w:t>
+      </w:r>
+      <w:r>
+        <w:rPr>
+          <w:rFonts w:hint="cs"/>
+          <w:rtl/>
+        </w:rPr>
+        <w:t xml:space="preserve"> נשלחה בזמנים 1-6.33.</w:t>
+      </w:r>
     </w:p>
     <w:p>
       <w:pPr>
         <w:rPr>
-          <w:rtl/>
-        </w:rPr>
-      </w:pPr>
+          <w:u w:val="single"/>
+          <w:rtl/>
+        </w:rPr>
+      </w:pPr>
+      <w:r>
+        <w:rPr>
+          <w:rFonts w:hint="cs"/>
+          <w:u w:val="single"/>
+        </w:rPr>
+        <w:lastRenderedPageBreak/>
+        <w:t>WFQ:</w:t>
+      </w:r>
+    </w:p>
+    <w:p>
+      <w:pPr>
+        <w:rPr>
+          <w:rtl/>
+        </w:rPr>
+      </w:pPr>
+      <w:r>
+        <w:rPr>
+          <w:rFonts w:hint="cs"/>
+          <w:rtl/>
+        </w:rPr>
+        <w:t xml:space="preserve">מכיוון שכבר </w:t>
+      </w:r>
+      <w:proofErr w:type="spellStart"/>
+      <w:r>
+        <w:rPr>
+          <w:rFonts w:hint="cs"/>
+          <w:rtl/>
+        </w:rPr>
+        <w:t>סימלצנו</w:t>
+      </w:r>
+      <w:proofErr w:type="spellEnd"/>
+      <w:r>
+        <w:rPr>
+          <w:rFonts w:hint="cs"/>
+          <w:rtl/>
+        </w:rPr>
+        <w:t xml:space="preserve"> </w:t>
+      </w:r>
+      <w:r>
+        <w:rPr>
+          <w:rFonts w:hint="cs"/>
+        </w:rPr>
+        <w:t>GPS</w:t>
+      </w:r>
+      <w:r>
+        <w:rPr>
+          <w:rFonts w:hint="cs"/>
+          <w:rtl/>
+        </w:rPr>
+        <w:t xml:space="preserve"> ואנו יודעים את זמני הסיום לפי הסימולציה, סדר זמני הסיום הוא סדר שליחת </w:t>
+      </w:r>
+      <w:proofErr w:type="spellStart"/>
+      <w:r>
+        <w:rPr>
+          <w:rFonts w:hint="cs"/>
+          <w:rtl/>
+        </w:rPr>
+        <w:t>הפקטות</w:t>
+      </w:r>
+      <w:proofErr w:type="spellEnd"/>
+      <w:r>
+        <w:rPr>
+          <w:rFonts w:hint="cs"/>
+          <w:rtl/>
+        </w:rPr>
+        <w:t xml:space="preserve"> ב-</w:t>
+      </w:r>
+      <w:r>
+        <w:rPr>
+          <w:rFonts w:hint="cs"/>
+        </w:rPr>
+        <w:t>WFQ</w:t>
+      </w:r>
+      <w:r>
+        <w:rPr>
+          <w:rFonts w:hint="cs"/>
+          <w:rtl/>
+        </w:rPr>
+        <w:t xml:space="preserve">. הסדר הוא </w:t>
+      </w:r>
+      <w:r>
+        <w:t>A,A',C,B,B'</w:t>
+      </w:r>
+      <w:r>
+        <w:rPr>
+          <w:rFonts w:hint="cs"/>
+          <w:rtl/>
+        </w:rPr>
+        <w:t xml:space="preserve"> =&gt;</w:t>
+      </w:r>
+    </w:p>
+    <w:p>
+      <w:pPr>
+        <w:rPr>
+          <w:rtl/>
+        </w:rPr>
+      </w:pPr>
+      <w:r>
+        <w:rPr>
+          <w:rFonts w:hint="cs"/>
+          <w:rtl/>
+        </w:rPr>
+        <w:t xml:space="preserve">השליחה מתבצעת בצורה בדידה ולא במקביל, לכן </w:t>
+      </w:r>
       <w:r>
         <w:rPr>
           <w:rFonts w:hint="cs"/>
@@ -7274,7 +7799,7 @@
           <w:rFonts w:hint="cs"/>
           <w:rtl/>
         </w:rPr>
-        <w:t xml:space="preserve"> נשלחה בזמנים 0-2, החבילה השנייה של </w:t>
+        <w:t xml:space="preserve"> נשלחה בזמנים 0-1, החבילה השנייה של </w:t>
       </w:r>
       <w:r>
         <w:rPr>
@@ -7287,6 +7812,19 @@
           <w:rFonts w:hint="cs"/>
           <w:rtl/>
         </w:rPr>
+        <w:t xml:space="preserve"> נשלחה בזמנים 1-2, החבילה של </w:t>
+      </w:r>
+      <w:r>
+        <w:rPr>
+          <w:rFonts w:hint="cs"/>
+        </w:rPr>
+        <w:t>C</w:t>
+      </w:r>
+      <w:r>
+        <w:rPr>
+          <w:rFonts w:hint="cs"/>
+          <w:rtl/>
+        </w:rPr>
         <w:t xml:space="preserve"> נשלחה בזמנים 2-5, החבילה הראשונה של </w:t>
       </w:r>
       <w:r>
@@ -7300,7 +7838,7 @@
           <w:rFonts w:hint="cs"/>
           <w:rtl/>
         </w:rPr>
-        <w:t xml:space="preserve"> נשלחה בזמנים 0-11, החבילה השנייה של </w:t>
+        <w:t xml:space="preserve"> נשלחה בזמנים 5-11, החבילה השנייה של </w:t>
       </w:r>
       <w:r>
         <w:rPr>
@@ -7313,7 +7851,139 @@
           <w:rFonts w:hint="cs"/>
           <w:rtl/>
         </w:rPr>
-        <w:t xml:space="preserve"> נשלחה בזמנים 11-16, החבילה של </w:t>
+        <w:t xml:space="preserve"> נשלחה בזמנים 11-16.</w:t>
+      </w:r>
+    </w:p>
+    <w:p>
+      <w:pPr>
+        <w:rPr>
+          <w:rtl/>
+        </w:rPr>
+      </w:pPr>
+    </w:p>
+    <w:p>
+      <w:pPr>
+        <w:rPr>
+          <w:u w:val="single"/>
+          <w:rtl/>
+        </w:rPr>
+      </w:pPr>
+      <w:r>
+        <w:rPr>
+          <w:u w:val="single"/>
+        </w:rPr>
+        <w:t>WF</w:t>
+      </w:r>
+      <w:r>
+        <w:rPr>
+          <w:u w:val="single"/>
+          <w:vertAlign w:val="superscript"/>
+        </w:rPr>
+        <w:t>2</w:t>
+      </w:r>
+      <w:r>
+        <w:rPr>
+          <w:u w:val="single"/>
+        </w:rPr>
+        <w:t>Q:</w:t>
+      </w:r>
+    </w:p>
+    <w:p>
+      <w:pPr>
+        <w:rPr>
+          <w:rtl/>
+        </w:rPr>
+      </w:pPr>
+      <w:r>
+        <w:rPr>
+          <w:rFonts w:hint="cs"/>
+          <w:rtl/>
+        </w:rPr>
+        <w:t xml:space="preserve">החבילה הראשונה שתישלח תהיה </w:t>
+      </w:r>
+      <w:r>
+        <w:rPr>
+          <w:rFonts w:hint="cs"/>
+        </w:rPr>
+        <w:t>A</w:t>
+      </w:r>
+      <w:r>
+        <w:rPr>
+          <w:rFonts w:hint="cs"/>
+          <w:rtl/>
+        </w:rPr>
+        <w:t>, כמו ב-</w:t>
+      </w:r>
+      <w:r>
+        <w:rPr>
+          <w:rFonts w:hint="cs"/>
+        </w:rPr>
+        <w:t>GPS</w:t>
+      </w:r>
+      <w:r>
+        <w:rPr>
+          <w:rFonts w:hint="cs"/>
+          <w:rtl/>
+        </w:rPr>
+        <w:t xml:space="preserve">. שליחתה תסתיים ב </w:t>
+      </w:r>
+      <w:r>
+        <w:t>t=1</w:t>
+      </w:r>
+      <w:r>
+        <w:rPr>
+          <w:rFonts w:hint="cs"/>
+          <w:rtl/>
+        </w:rPr>
+        <w:t xml:space="preserve">. כעת אנו צריכים לבחור את החבילה עם זמן הסיום המוקדם ביותר </w:t>
+      </w:r>
+      <w:r>
+        <w:rPr>
+          <w:rFonts w:hint="cs"/>
+          <w:b/>
+          <w:bCs/>
+          <w:rtl/>
+        </w:rPr>
+        <w:t>מבין החבילות הפעילות ב-</w:t>
+      </w:r>
+      <w:r>
+        <w:rPr>
+          <w:b/>
+          <w:bCs/>
+        </w:rPr>
+        <w:t>GPS</w:t>
+      </w:r>
+      <w:r>
+        <w:rPr>
+          <w:rFonts w:hint="cs"/>
+          <w:b/>
+          <w:bCs/>
+          <w:rtl/>
+        </w:rPr>
+        <w:t xml:space="preserve"> בזמן </w:t>
+      </w:r>
+      <w:r>
+        <w:rPr>
+          <w:b/>
+          <w:bCs/>
+        </w:rPr>
+        <w:t>t=1</w:t>
+      </w:r>
+      <w:r>
+        <w:rPr>
+          <w:rFonts w:hint="cs"/>
+          <w:b/>
+          <w:bCs/>
+          <w:rtl/>
+        </w:rPr>
+        <w:t>.</w:t>
+      </w:r>
+      <w:r>
+        <w:rPr>
+          <w:rFonts w:hint="cs"/>
+          <w:rtl/>
+        </w:rPr>
+        <w:t xml:space="preserve"> נבחר את חבילה </w:t>
       </w:r>
       <w:r>
         <w:rPr>
@@ -7326,8 +7996,147 @@
           <w:rFonts w:hint="cs"/>
           <w:rtl/>
         </w:rPr>
-        <w:t xml:space="preserve"> נשלחה בזמנים 1-6.33.</w:t>
-      </w:r>
+        <w:t xml:space="preserve">. שליחתה תסתיים לאחר 3 שניות, בזמן </w:t>
+      </w:r>
+      <w:r>
+        <w:t>t=4</w:t>
+      </w:r>
+      <w:r>
+        <w:rPr>
+          <w:rFonts w:hint="cs"/>
+          <w:rtl/>
+        </w:rPr>
+        <w:t>. החבילה הפעילה בזמן זה ב-</w:t>
+      </w:r>
+      <w:r>
+        <w:rPr>
+          <w:rFonts w:hint="cs"/>
+        </w:rPr>
+        <w:t>GPS</w:t>
+      </w:r>
+      <w:r>
+        <w:rPr>
+          <w:rFonts w:hint="cs"/>
+          <w:rtl/>
+        </w:rPr>
+        <w:t xml:space="preserve"> עם זמן הסיום המוקדם ביותר היא </w:t>
+      </w:r>
+      <w:r>
+        <w:rPr>
+          <w:rFonts w:hint="cs"/>
+        </w:rPr>
+        <w:t>A</w:t>
+      </w:r>
+      <w:r>
+        <w:t>'</w:t>
+      </w:r>
+      <w:r>
+        <w:rPr>
+          <w:rFonts w:hint="cs"/>
+          <w:rtl/>
+        </w:rPr>
+        <w:t>, אז נשלח אותה. כעת נשארו שתי החבילות מ-</w:t>
+      </w:r>
+      <w:r>
+        <w:rPr>
+          <w:rFonts w:hint="cs"/>
+        </w:rPr>
+        <w:t>B</w:t>
+      </w:r>
+      <w:r>
+        <w:rPr>
+          <w:rFonts w:hint="cs"/>
+          <w:rtl/>
+        </w:rPr>
+        <w:t xml:space="preserve"> ונשלח אותן. סה"כ:</w:t>
+      </w:r>
+    </w:p>
+    <w:p>
+      <w:pPr>
+        <w:rPr>
+          <w:rFonts w:hint="cs"/>
+          <w:rtl/>
+        </w:rPr>
+      </w:pPr>
+      <w:r>
+        <w:rPr>
+          <w:rFonts w:hint="cs"/>
+          <w:rtl/>
+        </w:rPr>
+        <w:t xml:space="preserve">החבילה הראשונה של </w:t>
+      </w:r>
+      <w:r>
+        <w:rPr>
+          <w:rFonts w:hint="cs"/>
+        </w:rPr>
+        <w:t>A</w:t>
+      </w:r>
+      <w:r>
+        <w:rPr>
+          <w:rFonts w:hint="cs"/>
+          <w:rtl/>
+        </w:rPr>
+        <w:t xml:space="preserve"> נשלחה בזמנים 0-1, החבילה של </w:t>
+      </w:r>
+      <w:r>
+        <w:rPr>
+          <w:rFonts w:hint="cs"/>
+        </w:rPr>
+        <w:t>C</w:t>
+      </w:r>
+      <w:r>
+        <w:rPr>
+          <w:rFonts w:hint="cs"/>
+          <w:rtl/>
+        </w:rPr>
+        <w:t xml:space="preserve"> נשלחה בזמנים 1-4, החבילה השנייה של </w:t>
+      </w:r>
+      <w:r>
+        <w:rPr>
+          <w:rFonts w:hint="cs"/>
+        </w:rPr>
+        <w:t>A</w:t>
+      </w:r>
+      <w:r>
+        <w:rPr>
+          <w:rFonts w:hint="cs"/>
+          <w:rtl/>
+        </w:rPr>
+        <w:t xml:space="preserve"> נשלחה בזמנים 4-5, החבילה הראשונה של </w:t>
+      </w:r>
+      <w:r>
+        <w:rPr>
+          <w:rFonts w:hint="cs"/>
+        </w:rPr>
+        <w:t>B</w:t>
+      </w:r>
+      <w:r>
+        <w:rPr>
+          <w:rFonts w:hint="cs"/>
+          <w:rtl/>
+        </w:rPr>
+        <w:t xml:space="preserve"> נשלחה בזמנים 5-11, החבילה השנייה של </w:t>
+      </w:r>
+      <w:r>
+        <w:rPr>
+          <w:rFonts w:hint="cs"/>
+        </w:rPr>
+        <w:t>B</w:t>
+      </w:r>
+      <w:r>
+        <w:rPr>
+          <w:rFonts w:hint="cs"/>
+          <w:rtl/>
+        </w:rPr>
+        <w:t xml:space="preserve"> נשלחה בזמנים 11-16.</w:t>
+      </w:r>
+    </w:p>
+    <w:p>
+      <w:pPr>
+        <w:rPr>
+          <w:rtl/>
+        </w:rPr>
+      </w:pPr>
     </w:p>
     <w:p>
       <w:pPr>

</xml_diff>